<commit_message>
final version of report and code!
</commit_message>
<xml_diff>
--- a/Report/Jesse Schouten (2621562) & Yannick Hogebrug (2625424) – Final Report.docx
+++ b/Report/Jesse Schouten (2621562) & Yannick Hogebrug (2625424) – Final Report.docx
@@ -1,6 +1,6 @@
 
 <file path=word/document.xml><?xml version="1.0" encoding="utf-8"?>
-<w:document xmlns:ve="http://schemas.openxmlformats.org/markup-compatibility/2006" xmlns:o="urn:schemas-microsoft-com:office:office" xmlns:r="http://schemas.openxmlformats.org/officeDocument/2006/relationships" xmlns:m="http://schemas.openxmlformats.org/officeDocument/2006/math" xmlns:v="urn:schemas-microsoft-com:vml" xmlns:wp="http://schemas.openxmlformats.org/drawingml/2006/wordprocessingDrawing" xmlns:w10="urn:schemas-microsoft-com:office:word" xmlns:w="http://schemas.openxmlformats.org/wordprocessingml/2006/main" xmlns:wne="http://schemas.microsoft.com/office/word/2006/wordml">
+<w:document xmlns:wpc="http://schemas.microsoft.com/office/word/2010/wordprocessingCanvas" xmlns:cx="http://schemas.microsoft.com/office/drawing/2014/chartex" xmlns:cx1="http://schemas.microsoft.com/office/drawing/2015/9/8/chartex" xmlns:cx2="http://schemas.microsoft.com/office/drawing/2015/10/21/chartex" xmlns:cx3="http://schemas.microsoft.com/office/drawing/2016/5/9/chartex" xmlns:cx4="http://schemas.microsoft.com/office/drawing/2016/5/10/chartex" xmlns:cx5="http://schemas.microsoft.com/office/drawing/2016/5/11/chartex" xmlns:cx6="http://schemas.microsoft.com/office/drawing/2016/5/12/chartex" xmlns:cx7="http://schemas.microsoft.com/office/drawing/2016/5/13/chartex" xmlns:cx8="http://schemas.microsoft.com/office/drawing/2016/5/14/chartex" xmlns:mc="http://schemas.openxmlformats.org/markup-compatibility/2006" xmlns:aink="http://schemas.microsoft.com/office/drawing/2016/ink" xmlns:am3d="http://schemas.microsoft.com/office/drawing/2017/model3d" xmlns:o="urn:schemas-microsoft-com:office:office" xmlns:r="http://schemas.openxmlformats.org/officeDocument/2006/relationships" xmlns:m="http://schemas.openxmlformats.org/officeDocument/2006/math" xmlns:v="urn:schemas-microsoft-com:vml" xmlns:wp14="http://schemas.microsoft.com/office/word/2010/wordprocessingDrawing" xmlns:wp="http://schemas.openxmlformats.org/drawingml/2006/wordprocessingDrawing" xmlns:w10="urn:schemas-microsoft-com:office:word" xmlns:w="http://schemas.openxmlformats.org/wordprocessingml/2006/main" xmlns:w14="http://schemas.microsoft.com/office/word/2010/wordml" xmlns:w15="http://schemas.microsoft.com/office/word/2012/wordml" xmlns:w16cid="http://schemas.microsoft.com/office/word/2016/wordml/cid" xmlns:w16se="http://schemas.microsoft.com/office/word/2015/wordml/symex" xmlns:wpg="http://schemas.microsoft.com/office/word/2010/wordprocessingGroup" xmlns:wpi="http://schemas.microsoft.com/office/word/2010/wordprocessingInk" xmlns:wne="http://schemas.microsoft.com/office/word/2006/wordml" xmlns:wps="http://schemas.microsoft.com/office/word/2010/wordprocessingShape" mc:Ignorable="w14 w15 w16se w16cid wp14">
   <w:body>
     <w:p>
       <w:pPr>
@@ -192,7 +192,7 @@
           <w:lang w:val="nl-NL" w:eastAsia="nl-NL"/>
         </w:rPr>
         <w:drawing>
-          <wp:anchor distT="0" distB="0" distL="114300" distR="114300" simplePos="0" relativeHeight="251654656" behindDoc="1" locked="0" layoutInCell="1" allowOverlap="1">
+          <wp:anchor distT="0" distB="0" distL="114300" distR="114300" simplePos="0" relativeHeight="251654656" behindDoc="1" locked="0" layoutInCell="1" allowOverlap="1" wp14:anchorId="7C3FB077" wp14:editId="3261D23D">
             <wp:simplePos x="0" y="0"/>
             <wp:positionH relativeFrom="margin">
               <wp:posOffset>948690</wp:posOffset>
@@ -226,7 +226,7 @@
                     <a:blip r:embed="rId9" cstate="print">
                       <a:extLst>
                         <a:ext uri="{28A0092B-C50C-407E-A947-70E740481C1C}">
-                          <a14:useLocalDpi xmlns:a14="http://schemas.microsoft.com/office/drawing/2010/main" xmlns:wps="http://schemas.microsoft.com/office/word/2010/wordprocessingShape" xmlns:wpi="http://schemas.microsoft.com/office/word/2010/wordprocessingInk" xmlns:wpg="http://schemas.microsoft.com/office/word/2010/wordprocessingGroup" xmlns:w16se="http://schemas.microsoft.com/office/word/2015/wordml/symex" xmlns:w16cid="http://schemas.microsoft.com/office/word/2016/wordml/cid" xmlns:w15="http://schemas.microsoft.com/office/word/2012/wordml" xmlns:w14="http://schemas.microsoft.com/office/word/2010/wordml" xmlns:w="http://schemas.openxmlformats.org/wordprocessingml/2006/main" xmlns:w10="urn:schemas-microsoft-com:office:word" xmlns:wp14="http://schemas.microsoft.com/office/word/2010/wordprocessingDrawing" xmlns:v="urn:schemas-microsoft-com:vml" xmlns:o="urn:schemas-microsoft-com:office:office" xmlns:am3d="http://schemas.microsoft.com/office/drawing/2017/model3d" xmlns:aink="http://schemas.microsoft.com/office/drawing/2016/ink" xmlns:mc="http://schemas.openxmlformats.org/markup-compatibility/2006" xmlns:cx8="http://schemas.microsoft.com/office/drawing/2016/5/14/chartex" xmlns:cx7="http://schemas.microsoft.com/office/drawing/2016/5/13/chartex" xmlns:cx6="http://schemas.microsoft.com/office/drawing/2016/5/12/chartex" xmlns:cx5="http://schemas.microsoft.com/office/drawing/2016/5/11/chartex" xmlns:cx4="http://schemas.microsoft.com/office/drawing/2016/5/10/chartex" xmlns:cx3="http://schemas.microsoft.com/office/drawing/2016/5/9/chartex" xmlns:cx2="http://schemas.microsoft.com/office/drawing/2015/10/21/chartex" xmlns:cx1="http://schemas.microsoft.com/office/drawing/2015/9/8/chartex" xmlns:cx="http://schemas.microsoft.com/office/drawing/2014/chartex" xmlns:wpc="http://schemas.microsoft.com/office/word/2010/wordprocessingCanvas" xmlns="" val="0"/>
+                          <a14:useLocalDpi xmlns:a14="http://schemas.microsoft.com/office/drawing/2010/main" val="0"/>
                         </a:ext>
                       </a:extLst>
                     </a:blip>
@@ -289,7 +289,7 @@
     </w:p>
     <w:p>
       <w:pPr>
-        <w:pStyle w:val="Kop1"/>
+        <w:pStyle w:val="Heading1"/>
         <w:rPr>
           <w:b w:val="0"/>
         </w:rPr>
@@ -304,7 +304,7 @@
     </w:p>
     <w:p>
       <w:pPr>
-        <w:pStyle w:val="Geenafstand"/>
+        <w:pStyle w:val="NoSpacing"/>
       </w:pPr>
       <w:r>
         <w:t xml:space="preserve">This study was focused on the data analysis of a </w:t>
@@ -362,7 +362,7 @@
     </w:p>
     <w:p>
       <w:pPr>
-        <w:pStyle w:val="Geenafstand"/>
+        <w:pStyle w:val="NoSpacing"/>
         <w:rPr>
           <w:color w:val="FF0000"/>
         </w:rPr>
@@ -370,7 +370,7 @@
     </w:p>
     <w:p>
       <w:pPr>
-        <w:pStyle w:val="Geenafstand"/>
+        <w:pStyle w:val="NoSpacing"/>
         <w:numPr>
           <w:ilvl w:val="0"/>
           <w:numId w:val="1"/>
@@ -400,7 +400,7 @@
     </w:p>
     <w:p>
       <w:pPr>
-        <w:pStyle w:val="Geenafstand"/>
+        <w:pStyle w:val="NoSpacing"/>
         <w:numPr>
           <w:ilvl w:val="0"/>
           <w:numId w:val="1"/>
@@ -418,12 +418,12 @@
     </w:p>
     <w:p>
       <w:pPr>
-        <w:pStyle w:val="Geenafstand"/>
-      </w:pPr>
-    </w:p>
-    <w:p>
-      <w:pPr>
-        <w:pStyle w:val="Geenafstand"/>
+        <w:pStyle w:val="NoSpacing"/>
+      </w:pPr>
+    </w:p>
+    <w:p>
+      <w:pPr>
+        <w:pStyle w:val="NoSpacing"/>
       </w:pPr>
       <w:r>
         <w:t>These questions will be answered during this report. Furthermore, a few visualizations will provide extra insight into the data</w:t>
@@ -434,7 +434,7 @@
     </w:p>
     <w:p>
       <w:pPr>
-        <w:pStyle w:val="Kop1"/>
+        <w:pStyle w:val="Heading1"/>
         <w:rPr>
           <w:b w:val="0"/>
         </w:rPr>
@@ -448,13 +448,13 @@
     </w:p>
     <w:p>
       <w:pPr>
-        <w:pStyle w:val="Geenafstand"/>
-      </w:pPr>
-      <w:r>
-        <w:t>After merging the two datafiles, the final data has multiple variables for each participant in the study.</w:t>
-      </w:r>
-      <w:r>
-        <w:t xml:space="preserve"> 5 participants di</w:t>
+        <w:pStyle w:val="NoSpacing"/>
+      </w:pPr>
+      <w:r>
+        <w:t xml:space="preserve">A total of </w:t>
+      </w:r>
+      <w:r>
+        <w:t>5 participants di</w:t>
       </w:r>
       <w:r>
         <w:t>dn’t fill in the questionnaire, so</w:t>
@@ -479,407 +479,799 @@
       <w:r>
         <w:t>variables are shown below including a short explanation if necessary:</w:t>
       </w:r>
-    </w:p>
-    <w:p>
-      <w:pPr>
-        <w:pStyle w:val="Geenafstand"/>
-      </w:pPr>
-      <w:r>
+      <w:r>
+        <w:br/>
+      </w:r>
+    </w:p>
+    <w:p>
+      <w:pPr>
+        <w:pStyle w:val="NoSpacing"/>
+        <w:rPr>
+          <w:sz w:val="20"/>
+        </w:rPr>
+      </w:pPr>
+      <w:r>
+        <w:rPr>
+          <w:sz w:val="20"/>
+        </w:rPr>
         <w:t>-</w:t>
       </w:r>
       <w:r>
+        <w:rPr>
+          <w:sz w:val="20"/>
+        </w:rPr>
+        <w:t xml:space="preserve"> </w:t>
+      </w:r>
+      <w:r>
+        <w:rPr>
+          <w:i/>
+          <w:sz w:val="20"/>
+        </w:rPr>
+        <w:t>Gender</w:t>
+      </w:r>
+      <w:r>
+        <w:rPr>
+          <w:i/>
+          <w:sz w:val="20"/>
+        </w:rPr>
+        <w:t>:</w:t>
+      </w:r>
+      <w:r>
+        <w:rPr>
+          <w:sz w:val="20"/>
+        </w:rPr>
         <w:tab/>
       </w:r>
       <w:r>
         <w:rPr>
+          <w:sz w:val="20"/>
+        </w:rPr>
+        <w:t xml:space="preserve"> </w:t>
+      </w:r>
+      <w:r>
+        <w:rPr>
+          <w:sz w:val="20"/>
+        </w:rPr>
+        <w:tab/>
+      </w:r>
+      <w:r>
+        <w:rPr>
+          <w:sz w:val="20"/>
+        </w:rPr>
+        <w:tab/>
+        <w:t>m</w:t>
+      </w:r>
+      <w:r>
+        <w:rPr>
+          <w:sz w:val="20"/>
+        </w:rPr>
+        <w:t>ale (=1) or female (=2)</w:t>
+      </w:r>
+      <w:r>
+        <w:rPr>
+          <w:sz w:val="20"/>
+        </w:rPr>
+        <w:t>.</w:t>
+      </w:r>
+    </w:p>
+    <w:p>
+      <w:pPr>
+        <w:pStyle w:val="NoSpacing"/>
+        <w:rPr>
+          <w:sz w:val="20"/>
+        </w:rPr>
+      </w:pPr>
+      <w:r>
+        <w:rPr>
+          <w:sz w:val="20"/>
+        </w:rPr>
+        <w:t>-</w:t>
+      </w:r>
+      <w:r>
+        <w:rPr>
+          <w:sz w:val="20"/>
+        </w:rPr>
+        <w:t xml:space="preserve"> </w:t>
+      </w:r>
+      <w:r>
+        <w:rPr>
           <w:i/>
-        </w:rPr>
-        <w:t>Gender</w:t>
+          <w:sz w:val="20"/>
+        </w:rPr>
+        <w:t>Age</w:t>
       </w:r>
       <w:r>
         <w:rPr>
           <w:i/>
+          <w:sz w:val="20"/>
         </w:rPr>
         <w:t>:</w:t>
       </w:r>
       <w:r>
+        <w:rPr>
+          <w:sz w:val="20"/>
+        </w:rPr>
+        <w:t xml:space="preserve"> </w:t>
+      </w:r>
+      <w:r>
+        <w:rPr>
+          <w:sz w:val="20"/>
+        </w:rPr>
         <w:tab/>
       </w:r>
       <w:r>
+        <w:rPr>
+          <w:sz w:val="20"/>
+        </w:rPr>
+        <w:tab/>
+      </w:r>
+      <w:r>
+        <w:rPr>
+          <w:sz w:val="20"/>
+        </w:rPr>
+        <w:tab/>
+      </w:r>
+      <w:r>
+        <w:rPr>
+          <w:sz w:val="20"/>
+        </w:rPr>
+        <w:tab/>
+        <w:t>y</w:t>
+      </w:r>
+      <w:r>
+        <w:rPr>
+          <w:sz w:val="20"/>
+        </w:rPr>
+        <w:t>ears of age of the participant</w:t>
+      </w:r>
+      <w:r>
+        <w:rPr>
+          <w:sz w:val="20"/>
+        </w:rPr>
+        <w:t>.</w:t>
+      </w:r>
+    </w:p>
+    <w:p>
+      <w:pPr>
+        <w:pStyle w:val="NoSpacing"/>
+        <w:rPr>
+          <w:sz w:val="20"/>
+        </w:rPr>
+      </w:pPr>
+      <w:r>
+        <w:rPr>
+          <w:sz w:val="20"/>
+        </w:rPr>
+        <w:t>-</w:t>
+      </w:r>
+      <w:r>
+        <w:rPr>
+          <w:sz w:val="20"/>
+        </w:rPr>
         <w:t xml:space="preserve"> </w:t>
       </w:r>
       <w:r>
+        <w:rPr>
+          <w:i/>
+          <w:sz w:val="20"/>
+        </w:rPr>
+        <w:t>Chronotype</w:t>
+      </w:r>
+      <w:r>
+        <w:rPr>
+          <w:i/>
+          <w:sz w:val="20"/>
+        </w:rPr>
+        <w:t>:</w:t>
+      </w:r>
+      <w:r>
+        <w:rPr>
+          <w:sz w:val="20"/>
+        </w:rPr>
         <w:tab/>
-        <w:t>Male (=1) or female (=2)</w:t>
-      </w:r>
-    </w:p>
-    <w:p>
-      <w:pPr>
-        <w:pStyle w:val="Geenafstand"/>
-      </w:pPr>
-      <w:r>
+      </w:r>
+      <w:r>
+        <w:rPr>
+          <w:sz w:val="20"/>
+        </w:rPr>
+        <w:tab/>
+      </w:r>
+      <w:r>
+        <w:rPr>
+          <w:sz w:val="20"/>
+        </w:rPr>
+        <w:tab/>
+      </w:r>
+      <w:r>
+        <w:rPr>
+          <w:sz w:val="20"/>
+        </w:rPr>
+        <w:t>7 point scale if you are more a morning person (1) or an evening person (7)</w:t>
+      </w:r>
+      <w:r>
+        <w:rPr>
+          <w:sz w:val="20"/>
+        </w:rPr>
+        <w:t>.</w:t>
+      </w:r>
+    </w:p>
+    <w:p>
+      <w:pPr>
+        <w:pStyle w:val="NoSpacing"/>
+        <w:rPr>
+          <w:sz w:val="20"/>
+        </w:rPr>
+      </w:pPr>
+      <w:r>
+        <w:rPr>
+          <w:sz w:val="20"/>
+        </w:rPr>
         <w:t>-</w:t>
       </w:r>
       <w:r>
+        <w:rPr>
+          <w:sz w:val="20"/>
+        </w:rPr>
+        <w:t xml:space="preserve"> </w:t>
+      </w:r>
+      <w:proofErr w:type="spellStart"/>
+      <w:r>
+        <w:rPr>
+          <w:i/>
+          <w:sz w:val="20"/>
+        </w:rPr>
+        <w:t>Bp_scale</w:t>
+      </w:r>
+      <w:proofErr w:type="spellEnd"/>
+      <w:r>
+        <w:rPr>
+          <w:i/>
+          <w:sz w:val="20"/>
+        </w:rPr>
+        <w:t>:</w:t>
+      </w:r>
+      <w:r>
+        <w:rPr>
+          <w:sz w:val="20"/>
+        </w:rPr>
         <w:tab/>
       </w:r>
       <w:r>
         <w:rPr>
+          <w:sz w:val="20"/>
+        </w:rPr>
+        <w:tab/>
+      </w:r>
+      <w:r>
+        <w:rPr>
+          <w:sz w:val="20"/>
+        </w:rPr>
+        <w:tab/>
+        <w:t>b</w:t>
+      </w:r>
+      <w:r>
+        <w:rPr>
+          <w:sz w:val="20"/>
+        </w:rPr>
+        <w:t>ed procrastination scale; the higher, the more procrastination</w:t>
+      </w:r>
+      <w:r>
+        <w:rPr>
+          <w:sz w:val="20"/>
+        </w:rPr>
+        <w:t>.</w:t>
+      </w:r>
+    </w:p>
+    <w:p>
+      <w:pPr>
+        <w:pStyle w:val="NoSpacing"/>
+        <w:rPr>
+          <w:sz w:val="20"/>
+        </w:rPr>
+      </w:pPr>
+      <w:r>
+        <w:rPr>
+          <w:sz w:val="20"/>
+        </w:rPr>
+        <w:t>-</w:t>
+      </w:r>
+      <w:r>
+        <w:rPr>
+          <w:sz w:val="20"/>
+        </w:rPr>
+        <w:t xml:space="preserve"> </w:t>
+      </w:r>
+      <w:r>
+        <w:rPr>
           <w:i/>
-        </w:rPr>
-        <w:t>Age</w:t>
+          <w:sz w:val="20"/>
+        </w:rPr>
+        <w:t>Motivation</w:t>
       </w:r>
       <w:r>
         <w:rPr>
           <w:i/>
+          <w:sz w:val="20"/>
         </w:rPr>
         <w:t>:</w:t>
       </w:r>
       <w:r>
+        <w:rPr>
+          <w:sz w:val="20"/>
+        </w:rPr>
+        <w:tab/>
+      </w:r>
+      <w:r>
+        <w:rPr>
+          <w:sz w:val="20"/>
+        </w:rPr>
+        <w:tab/>
+      </w:r>
+      <w:r>
+        <w:rPr>
+          <w:sz w:val="20"/>
+        </w:rPr>
+        <w:tab/>
+        <w:t>g</w:t>
+      </w:r>
+      <w:r>
+        <w:rPr>
+          <w:sz w:val="20"/>
+        </w:rPr>
+        <w:t>oing to bed on time each night (1 = not motivated, 7 = very motivated)</w:t>
+      </w:r>
+      <w:r>
+        <w:rPr>
+          <w:sz w:val="20"/>
+        </w:rPr>
+        <w:t>.</w:t>
+      </w:r>
+    </w:p>
+    <w:p>
+      <w:pPr>
+        <w:pStyle w:val="NoSpacing"/>
+        <w:rPr>
+          <w:sz w:val="20"/>
+        </w:rPr>
+      </w:pPr>
+      <w:r>
+        <w:rPr>
+          <w:sz w:val="20"/>
+        </w:rPr>
+        <w:t>-</w:t>
+      </w:r>
+      <w:r>
+        <w:rPr>
+          <w:sz w:val="20"/>
+        </w:rPr>
         <w:t xml:space="preserve"> </w:t>
       </w:r>
-      <w:r>
+      <w:proofErr w:type="spellStart"/>
+      <w:r>
+        <w:rPr>
+          <w:i/>
+          <w:sz w:val="20"/>
+        </w:rPr>
+        <w:t>Daytime_sleepiness</w:t>
+      </w:r>
+      <w:proofErr w:type="spellEnd"/>
+      <w:r>
+        <w:rPr>
+          <w:i/>
+          <w:sz w:val="20"/>
+        </w:rPr>
+        <w:t>:</w:t>
+      </w:r>
+      <w:r>
+        <w:rPr>
+          <w:sz w:val="20"/>
+        </w:rPr>
         <w:tab/>
       </w:r>
       <w:r>
+        <w:rPr>
+          <w:sz w:val="20"/>
+        </w:rPr>
         <w:tab/>
       </w:r>
-    </w:p>
-    <w:p>
-      <w:pPr>
-        <w:pStyle w:val="Geenafstand"/>
-      </w:pPr>
-      <w:r>
+      <w:r>
+        <w:rPr>
+          <w:sz w:val="20"/>
+        </w:rPr>
+        <w:t>4-point scale from 0-3; 8 questions, values summed</w:t>
+      </w:r>
+      <w:r>
+        <w:rPr>
+          <w:sz w:val="20"/>
+        </w:rPr>
+        <w:t>.</w:t>
+      </w:r>
+    </w:p>
+    <w:p>
+      <w:pPr>
+        <w:pStyle w:val="NoSpacing"/>
+        <w:rPr>
+          <w:sz w:val="20"/>
+        </w:rPr>
+      </w:pPr>
+      <w:r>
+        <w:rPr>
+          <w:sz w:val="20"/>
+        </w:rPr>
         <w:t>-</w:t>
       </w:r>
       <w:r>
-        <w:tab/>
+        <w:rPr>
+          <w:sz w:val="20"/>
+        </w:rPr>
+        <w:t xml:space="preserve"> </w:t>
       </w:r>
       <w:proofErr w:type="spellStart"/>
       <w:r>
         <w:rPr>
           <w:i/>
-        </w:rPr>
-        <w:t>Chronotype</w:t>
+          <w:sz w:val="20"/>
+        </w:rPr>
+        <w:t>Self_reported_effectiveness</w:t>
       </w:r>
       <w:proofErr w:type="spellEnd"/>
       <w:r>
         <w:rPr>
           <w:i/>
+          <w:sz w:val="20"/>
         </w:rPr>
         <w:t>:</w:t>
       </w:r>
       <w:r>
-        <w:tab/>
-        <w:t>7 point scale if you are more a morning person (1) or an evening person (7)</w:t>
-      </w:r>
-    </w:p>
-    <w:p>
-      <w:pPr>
-        <w:pStyle w:val="Geenafstand"/>
-      </w:pPr>
-      <w:r>
-        <w:t>-</w:t>
-      </w:r>
-      <w:r>
-        <w:tab/>
-      </w:r>
-      <w:proofErr w:type="spellStart"/>
-      <w:r>
-        <w:rPr>
-          <w:i/>
-        </w:rPr>
-        <w:t>Bp_scale</w:t>
-      </w:r>
-      <w:proofErr w:type="spellEnd"/>
-      <w:r>
-        <w:rPr>
-          <w:i/>
-        </w:rPr>
-        <w:t>:</w:t>
-      </w:r>
-      <w:r>
-        <w:tab/>
-        <w:t xml:space="preserve">Bed procrastination scale; the higher, the more procrastination </w:t>
-      </w:r>
-    </w:p>
-    <w:p>
-      <w:pPr>
-        <w:pStyle w:val="Geenafstand"/>
-      </w:pPr>
-      <w:r>
-        <w:t>-</w:t>
-      </w:r>
-      <w:r>
-        <w:tab/>
-      </w:r>
-      <w:r>
-        <w:rPr>
-          <w:i/>
-        </w:rPr>
-        <w:t>Motivation</w:t>
-      </w:r>
-      <w:r>
-        <w:rPr>
-          <w:i/>
-        </w:rPr>
-        <w:t>:</w:t>
-      </w:r>
-      <w:r>
-        <w:tab/>
-        <w:t>Going to bed on time each night (1 = not motivated, 7 = very motivated)</w:t>
-      </w:r>
-    </w:p>
-    <w:p>
-      <w:pPr>
-        <w:pStyle w:val="Geenafstand"/>
-      </w:pPr>
-      <w:r>
-        <w:t>-</w:t>
-      </w:r>
-      <w:r>
-        <w:tab/>
-      </w:r>
-      <w:proofErr w:type="spellStart"/>
-      <w:r>
-        <w:rPr>
-          <w:i/>
-        </w:rPr>
-        <w:t>Daytime_sleepiness</w:t>
-      </w:r>
-      <w:proofErr w:type="spellEnd"/>
-      <w:r>
-        <w:rPr>
-          <w:i/>
-        </w:rPr>
-        <w:t>:</w:t>
-      </w:r>
-      <w:r>
-        <w:tab/>
-      </w:r>
-      <w:r>
-        <w:tab/>
-        <w:t xml:space="preserve">4-point scale from 0-3; 8 questions, values summed </w:t>
-      </w:r>
-    </w:p>
-    <w:p>
-      <w:pPr>
-        <w:pStyle w:val="Geenafstand"/>
-      </w:pPr>
-      <w:r>
-        <w:t>-</w:t>
-      </w:r>
-      <w:r>
-        <w:tab/>
-      </w:r>
-      <w:proofErr w:type="spellStart"/>
-      <w:r>
-        <w:rPr>
-          <w:i/>
-        </w:rPr>
-        <w:t>Self_reported_effectiveness</w:t>
-      </w:r>
-      <w:proofErr w:type="spellEnd"/>
-      <w:r>
-        <w:rPr>
-          <w:i/>
-        </w:rPr>
-        <w:t>:</w:t>
-      </w:r>
-      <w:r>
+        <w:rPr>
+          <w:sz w:val="20"/>
+        </w:rPr>
         <w:tab/>
         <w:t>do you feel more rested since the intervention (range 0-7)</w:t>
       </w:r>
-    </w:p>
-    <w:p>
-      <w:pPr>
-        <w:pStyle w:val="Geenafstand"/>
-      </w:pPr>
-      <w:r>
+      <w:r>
+        <w:rPr>
+          <w:sz w:val="20"/>
+        </w:rPr>
+        <w:t>.</w:t>
+      </w:r>
+    </w:p>
+    <w:p>
+      <w:pPr>
+        <w:pStyle w:val="NoSpacing"/>
+        <w:rPr>
+          <w:sz w:val="20"/>
+        </w:rPr>
+      </w:pPr>
+      <w:r>
+        <w:rPr>
+          <w:sz w:val="20"/>
+        </w:rPr>
         <w:t>-</w:t>
       </w:r>
       <w:r>
+        <w:rPr>
+          <w:sz w:val="20"/>
+        </w:rPr>
+        <w:t xml:space="preserve"> </w:t>
+      </w:r>
+      <w:r>
+        <w:rPr>
+          <w:i/>
+          <w:sz w:val="20"/>
+        </w:rPr>
+        <w:t>Group</w:t>
+      </w:r>
+      <w:r>
+        <w:rPr>
+          <w:i/>
+          <w:sz w:val="20"/>
+        </w:rPr>
+        <w:t>:</w:t>
+      </w:r>
+      <w:r>
+        <w:rPr>
+          <w:sz w:val="20"/>
+        </w:rPr>
         <w:tab/>
       </w:r>
       <w:r>
         <w:rPr>
+          <w:sz w:val="20"/>
+        </w:rPr>
+        <w:tab/>
+      </w:r>
+      <w:r>
+        <w:rPr>
+          <w:sz w:val="20"/>
+        </w:rPr>
+        <w:tab/>
+      </w:r>
+      <w:r>
+        <w:rPr>
+          <w:sz w:val="20"/>
+        </w:rPr>
+        <w:tab/>
+      </w:r>
+      <w:r>
+        <w:rPr>
+          <w:sz w:val="20"/>
+        </w:rPr>
+        <w:t>c</w:t>
+      </w:r>
+      <w:r>
+        <w:rPr>
+          <w:sz w:val="20"/>
+        </w:rPr>
+        <w:t>ontrol- (0) or experimental group (1)</w:t>
+      </w:r>
+      <w:r>
+        <w:rPr>
+          <w:sz w:val="20"/>
+        </w:rPr>
+        <w:t>.</w:t>
+      </w:r>
+    </w:p>
+    <w:p>
+      <w:pPr>
+        <w:pStyle w:val="NoSpacing"/>
+        <w:rPr>
+          <w:sz w:val="20"/>
+        </w:rPr>
+      </w:pPr>
+      <w:r>
+        <w:rPr>
+          <w:sz w:val="20"/>
+        </w:rPr>
+        <w:t>-</w:t>
+      </w:r>
+      <w:r>
+        <w:rPr>
+          <w:sz w:val="20"/>
+        </w:rPr>
+        <w:t xml:space="preserve"> </w:t>
+      </w:r>
+      <w:proofErr w:type="spellStart"/>
+      <w:r>
+        <w:rPr>
+          <w:sz w:val="20"/>
+        </w:rPr>
+        <w:t>Delay_</w:t>
+      </w:r>
+      <w:r>
+        <w:rPr>
           <w:i/>
-        </w:rPr>
-        <w:t>Group</w:t>
-      </w:r>
+          <w:sz w:val="20"/>
+        </w:rPr>
+        <w:t>nights</w:t>
+      </w:r>
+      <w:proofErr w:type="spellEnd"/>
       <w:r>
         <w:rPr>
           <w:i/>
+          <w:sz w:val="20"/>
         </w:rPr>
         <w:t>:</w:t>
       </w:r>
       <w:r>
+        <w:rPr>
+          <w:sz w:val="20"/>
+        </w:rPr>
         <w:tab/>
       </w:r>
       <w:r>
+        <w:rPr>
+          <w:sz w:val="20"/>
+        </w:rPr>
         <w:tab/>
-        <w:t>Control- (0) or experimental group (1)</w:t>
-      </w:r>
-    </w:p>
-    <w:p>
-      <w:pPr>
-        <w:pStyle w:val="Geenafstand"/>
-      </w:pPr>
-      <w:r>
+      </w:r>
+      <w:r>
+        <w:rPr>
+          <w:sz w:val="20"/>
+        </w:rPr>
+        <w:tab/>
+      </w:r>
+      <w:r>
+        <w:rPr>
+          <w:sz w:val="20"/>
+        </w:rPr>
+        <w:t>n</w:t>
+      </w:r>
+      <w:r>
+        <w:rPr>
+          <w:sz w:val="20"/>
+        </w:rPr>
+        <w:t>umber of nights a participant delayed their bedtime (range 0-12)</w:t>
+      </w:r>
+      <w:r>
+        <w:rPr>
+          <w:sz w:val="20"/>
+        </w:rPr>
+        <w:t>.</w:t>
+      </w:r>
+    </w:p>
+    <w:p>
+      <w:pPr>
+        <w:pStyle w:val="NoSpacing"/>
+        <w:rPr>
+          <w:sz w:val="20"/>
+        </w:rPr>
+      </w:pPr>
+      <w:r>
+        <w:rPr>
+          <w:sz w:val="20"/>
+        </w:rPr>
         <w:t>-</w:t>
       </w:r>
       <w:r>
+        <w:rPr>
+          <w:sz w:val="20"/>
+        </w:rPr>
+        <w:t xml:space="preserve"> </w:t>
+      </w:r>
+      <w:proofErr w:type="spellStart"/>
+      <w:r>
+        <w:rPr>
+          <w:i/>
+          <w:sz w:val="20"/>
+        </w:rPr>
+        <w:t>Delay_time</w:t>
+      </w:r>
+      <w:proofErr w:type="spellEnd"/>
+      <w:r>
+        <w:rPr>
+          <w:i/>
+          <w:sz w:val="20"/>
+        </w:rPr>
+        <w:t>:</w:t>
+      </w:r>
+      <w:r>
+        <w:rPr>
+          <w:sz w:val="20"/>
+        </w:rPr>
         <w:tab/>
       </w:r>
+      <w:r>
+        <w:rPr>
+          <w:sz w:val="20"/>
+        </w:rPr>
+        <w:tab/>
+      </w:r>
+      <w:r>
+        <w:rPr>
+          <w:sz w:val="20"/>
+        </w:rPr>
+        <w:tab/>
+      </w:r>
+      <w:r>
+        <w:rPr>
+          <w:sz w:val="20"/>
+        </w:rPr>
+        <w:t>m</w:t>
+      </w:r>
+      <w:r>
+        <w:rPr>
+          <w:sz w:val="20"/>
+        </w:rPr>
+        <w:t xml:space="preserve">ean time in seconds a participant delayed their bedtime </w:t>
+      </w:r>
+      <w:r>
+        <w:rPr>
+          <w:sz w:val="20"/>
+        </w:rPr>
+        <w:t>.</w:t>
+      </w:r>
+    </w:p>
+    <w:p>
+      <w:pPr>
+        <w:pStyle w:val="NoSpacing"/>
+        <w:rPr>
+          <w:sz w:val="20"/>
+        </w:rPr>
+      </w:pPr>
+      <w:r>
+        <w:rPr>
+          <w:sz w:val="20"/>
+        </w:rPr>
+        <w:t>-</w:t>
+      </w:r>
+      <w:r>
+        <w:rPr>
+          <w:sz w:val="20"/>
+        </w:rPr>
+        <w:t xml:space="preserve"> </w:t>
+      </w:r>
       <w:proofErr w:type="spellStart"/>
       <w:r>
-        <w:t>Delay_</w:t>
-      </w:r>
-      <w:r>
         <w:rPr>
           <w:i/>
-        </w:rPr>
-        <w:t>nights</w:t>
+          <w:sz w:val="20"/>
+        </w:rPr>
+        <w:t>Sleep_time</w:t>
       </w:r>
       <w:proofErr w:type="spellEnd"/>
       <w:r>
         <w:rPr>
           <w:i/>
+          <w:sz w:val="20"/>
         </w:rPr>
         <w:t>:</w:t>
       </w:r>
       <w:r>
+        <w:rPr>
+          <w:sz w:val="20"/>
+        </w:rPr>
+        <w:t xml:space="preserve"> </w:t>
+      </w:r>
+      <w:r>
+        <w:rPr>
+          <w:sz w:val="20"/>
+        </w:rPr>
         <w:tab/>
-        <w:t>Number of nights a participant delayed their bedtime (range 0-12)</w:t>
-      </w:r>
-    </w:p>
-    <w:p>
-      <w:pPr>
-        <w:pStyle w:val="Geenafstand"/>
-      </w:pPr>
-      <w:r>
-        <w:t>-</w:t>
-      </w:r>
-      <w:r>
+      </w:r>
+      <w:r>
+        <w:rPr>
+          <w:sz w:val="20"/>
+        </w:rPr>
         <w:tab/>
       </w:r>
+      <w:r>
+        <w:rPr>
+          <w:sz w:val="20"/>
+        </w:rPr>
+        <w:tab/>
+      </w:r>
+      <w:r>
+        <w:rPr>
+          <w:sz w:val="20"/>
+        </w:rPr>
+        <w:t>t</w:t>
+      </w:r>
+      <w:r>
+        <w:rPr>
+          <w:sz w:val="20"/>
+        </w:rPr>
+        <w:t>he mean bedtime in seconds</w:t>
+      </w:r>
+      <w:r>
+        <w:rPr>
+          <w:sz w:val="20"/>
+        </w:rPr>
+        <w:t>.</w:t>
+      </w:r>
+    </w:p>
+    <w:p>
+      <w:pPr>
+        <w:pStyle w:val="NoSpacing"/>
+      </w:pPr>
+    </w:p>
+    <w:p>
+      <w:pPr>
+        <w:pStyle w:val="NoSpacing"/>
+      </w:pPr>
+      <w:r>
+        <w:t>One of the targets of this research is to predict the variable ´</w:t>
+      </w:r>
       <w:proofErr w:type="spellStart"/>
       <w:r>
-        <w:rPr>
-          <w:i/>
-        </w:rPr>
-        <w:t>Delay_time</w:t>
+        <w:t>delay</w:t>
+      </w:r>
+      <w:r>
+        <w:t>_time</w:t>
       </w:r>
       <w:proofErr w:type="spellEnd"/>
       <w:r>
-        <w:rPr>
-          <w:i/>
-        </w:rPr>
-        <w:t>:</w:t>
-      </w:r>
-      <w:r>
-        <w:tab/>
-        <w:t xml:space="preserve">Mean time in seconds a participant delayed their bedtime </w:t>
-      </w:r>
-    </w:p>
-    <w:p>
-      <w:pPr>
-        <w:pStyle w:val="Geenafstand"/>
-      </w:pPr>
-      <w:r>
-        <w:t>-</w:t>
-      </w:r>
-      <w:r>
-        <w:tab/>
-      </w:r>
-      <w:proofErr w:type="spellStart"/>
-      <w:r>
-        <w:rPr>
-          <w:i/>
-        </w:rPr>
-        <w:t>Sleep_time</w:t>
-      </w:r>
-      <w:proofErr w:type="spellEnd"/>
-      <w:r>
-        <w:rPr>
-          <w:i/>
-        </w:rPr>
-        <w:t>:</w:t>
-      </w:r>
-      <w:r>
-        <w:t xml:space="preserve"> </w:t>
-      </w:r>
-      <w:r>
-        <w:tab/>
-        <w:t>The mean bedtime in seconds</w:t>
-      </w:r>
-    </w:p>
-    <w:p>
-      <w:pPr>
-        <w:pStyle w:val="Geenafstand"/>
-      </w:pPr>
-    </w:p>
-    <w:p>
-      <w:pPr>
-        <w:pStyle w:val="Geenafstand"/>
-      </w:pPr>
-      <w:r>
-        <w:t>One of the targets of this research is to predict the variable ´</w:t>
-      </w:r>
-      <w:proofErr w:type="spellStart"/>
-      <w:r>
-        <w:t>delay</w:t>
-      </w:r>
-      <w:r>
-        <w:t>_time</w:t>
-      </w:r>
-      <w:proofErr w:type="spellEnd"/>
-      <w:r>
         <w:t>’</w:t>
       </w:r>
       <w:r>
-        <w:t>, which will be the answer on our second research question.</w:t>
-      </w:r>
-      <w:r>
-        <w:t xml:space="preserve"> </w:t>
-      </w:r>
-    </w:p>
-    <w:p>
-      <w:pPr>
-        <w:pStyle w:val="Geenafstand"/>
-        <w:rPr>
-          <w:b/>
-          <w:color w:val="FF0000"/>
-        </w:rPr>
-      </w:pPr>
-      <w:commentRangeStart w:id="0"/>
-      <w:r>
-        <w:rPr>
-          <w:b/>
-          <w:color w:val="FF0000"/>
-        </w:rPr>
-        <w:t>Because procrastination is defined as: “voluntary delay of an intended course of action despite expecting to be worse off for the delay”</w:t>
-      </w:r>
-      <w:r>
-        <w:rPr>
-          <w:b/>
-          <w:color w:val="FF0000"/>
-        </w:rPr>
-        <w:t>.</w:t>
-      </w:r>
-      <w:commentRangeEnd w:id="0"/>
-      <w:r>
-        <w:rPr>
-          <w:rStyle w:val="Verwijzingopmerking"/>
-        </w:rPr>
-        <w:commentReference w:id="0"/>
+        <w:t>, as this answers the second research question given in the introduction.</w:t>
       </w:r>
     </w:p>
     <w:tbl>
       <w:tblPr>
         <w:tblpPr w:leftFromText="180" w:rightFromText="180" w:vertAnchor="text" w:horzAnchor="margin" w:tblpY="819"/>
         <w:tblW w:w="5000" w:type="pct"/>
-        <w:tblLook w:val="04A0"/>
+        <w:tblLook w:val="04A0" w:firstRow="1" w:lastRow="0" w:firstColumn="1" w:lastColumn="0" w:noHBand="0" w:noVBand="1"/>
       </w:tblPr>
       <w:tblGrid>
         <w:gridCol w:w="2305"/>
@@ -1727,7 +2119,6 @@
                 <w:szCs w:val="18"/>
               </w:rPr>
             </w:pPr>
-            <w:proofErr w:type="spellStart"/>
             <w:r>
               <w:rPr>
                 <w:rFonts w:ascii="Calibri" w:eastAsia="Times New Roman" w:hAnsi="Calibri" w:cs="Calibri"/>
@@ -1739,7 +2130,6 @@
               </w:rPr>
               <w:t>chronotype</w:t>
             </w:r>
-            <w:proofErr w:type="spellEnd"/>
           </w:p>
         </w:tc>
         <w:tc>
@@ -4085,53 +4475,87 @@
     </w:tbl>
     <w:p>
       <w:pPr>
-        <w:pStyle w:val="Geenafstand"/>
-      </w:pPr>
-    </w:p>
-    <w:p>
-      <w:pPr>
-        <w:pStyle w:val="Geenafstand"/>
-      </w:pPr>
-      <w:r>
-        <w:t>To get an impression of all variables, we calculated some descriptive statistics, which are shown in Table 1.</w:t>
-      </w:r>
-    </w:p>
-    <w:p>
-      <w:pPr>
-        <w:pStyle w:val="Bijschrift"/>
+        <w:pStyle w:val="NoSpacing"/>
+      </w:pPr>
+    </w:p>
+    <w:p>
+      <w:pPr>
+        <w:pStyle w:val="NoSpacing"/>
+      </w:pPr>
+      <w:r>
+        <w:t xml:space="preserve">To get an impression of all variables, </w:t>
+      </w:r>
+      <w:r>
+        <w:t>some descriptive statistics were calculated</w:t>
+      </w:r>
+      <w:r>
+        <w:t>, which are shown in Table 1.</w:t>
+      </w:r>
+    </w:p>
+    <w:p>
+      <w:pPr>
+        <w:pStyle w:val="Caption"/>
         <w:framePr w:hSpace="180" w:wrap="around" w:vAnchor="text" w:hAnchor="page" w:x="1306" w:y="3227"/>
       </w:pPr>
       <w:r>
         <w:t xml:space="preserve">Table </w:t>
       </w:r>
-      <w:fldSimple w:instr=" SEQ Table \* ARABIC ">
-        <w:r>
-          <w:rPr>
-            <w:noProof/>
-          </w:rPr>
-          <w:t>1</w:t>
-        </w:r>
-      </w:fldSimple>
+      <w:r>
+        <w:rPr>
+          <w:noProof/>
+        </w:rPr>
+        <w:fldChar w:fldCharType="begin"/>
+      </w:r>
+      <w:r>
+        <w:rPr>
+          <w:noProof/>
+        </w:rPr>
+        <w:instrText xml:space="preserve"> SEQ Table \* ARABIC </w:instrText>
+      </w:r>
+      <w:r>
+        <w:rPr>
+          <w:noProof/>
+        </w:rPr>
+        <w:fldChar w:fldCharType="separate"/>
+      </w:r>
+      <w:r>
+        <w:rPr>
+          <w:noProof/>
+        </w:rPr>
+        <w:t>1</w:t>
+      </w:r>
+      <w:r>
+        <w:rPr>
+          <w:noProof/>
+        </w:rPr>
+        <w:fldChar w:fldCharType="end"/>
+      </w:r>
       <w:r>
         <w:t xml:space="preserve">: Descriptive statistics of the variables in the dataset </w:t>
       </w:r>
     </w:p>
     <w:p>
       <w:pPr>
-        <w:pStyle w:val="Geenafstand"/>
+        <w:pStyle w:val="NoSpacing"/>
       </w:pPr>
       <w:r>
         <w:lastRenderedPageBreak/>
-        <w:t xml:space="preserve">Table 1 shows all appropriate measures to introduce </w:t>
-      </w:r>
-      <w:r>
-        <w:t>about the variables in the dataset</w:t>
-      </w:r>
-      <w:r>
-        <w:t xml:space="preserve">. The count stands out as </w:t>
-      </w:r>
-      <w:r>
-        <w:t xml:space="preserve">this is not the same for every variable. The cause of this is that some variables have empty cells for the variables </w:t>
+        <w:t>The count stands out</w:t>
+      </w:r>
+      <w:r>
+        <w:t xml:space="preserve"> in table</w:t>
+      </w:r>
+      <w:r>
+        <w:t xml:space="preserve"> as </w:t>
+      </w:r>
+      <w:r>
+        <w:t xml:space="preserve">this is not the same for every variable. </w:t>
+      </w:r>
+      <w:r>
+        <w:t>This is caused by</w:t>
+      </w:r>
+      <w:r>
+        <w:t xml:space="preserve"> empty cells for the variables </w:t>
       </w:r>
       <w:r>
         <w:t>‘</w:t>
@@ -4161,15 +4585,24 @@
     </w:p>
     <w:p>
       <w:pPr>
-        <w:pStyle w:val="Geenafstand"/>
-      </w:pPr>
-    </w:p>
-    <w:p>
-      <w:pPr>
-        <w:pStyle w:val="Geenafstand"/>
-      </w:pPr>
-      <w:r>
-        <w:t>We see at least one strange value, which is the maximum of the daytime sleepiness. Thi</w:t>
+        <w:pStyle w:val="NoSpacing"/>
+      </w:pPr>
+    </w:p>
+    <w:p>
+      <w:pPr>
+        <w:pStyle w:val="NoSpacing"/>
+      </w:pPr>
+      <w:r>
+        <w:t>At least one strange value is spotted:</w:t>
+      </w:r>
+      <w:r>
+        <w:t xml:space="preserve"> the maximum of the daytime sleepiness</w:t>
+      </w:r>
+      <w:r>
+        <w:t>, which is equal to 26</w:t>
+      </w:r>
+      <w:r>
+        <w:t>. Thi</w:t>
       </w:r>
       <w:r>
         <w:t xml:space="preserve">s variable is measured on a </w:t>
@@ -4181,44 +4614,36 @@
         <w:t>point scale from 0 to 3, containing 8</w:t>
       </w:r>
       <w:r>
-        <w:t xml:space="preserve"> questions. This means it could be at most 24. Further investigation turned out there </w:t>
-      </w:r>
-      <w:r>
-        <w:t xml:space="preserve">are </w:t>
-      </w:r>
-      <w:r>
-        <w:t xml:space="preserve">two observations with a daytime sleepiness larger then 24. Despite this, we decided to include those variables in the analyses. </w:t>
-      </w:r>
-      <w:r>
-        <w:t xml:space="preserve">Also, the maximum of age and the maximum of motivation seem to be relatively high compared to the mean and/or median, indicating there might be some outliers. </w:t>
-      </w:r>
-      <w:r>
-        <w:t>In the remaining of this report w</w:t>
-      </w:r>
-      <w:r>
-        <w:t xml:space="preserve">e will show </w:t>
-      </w:r>
-      <w:r>
-        <w:t xml:space="preserve">various </w:t>
-      </w:r>
-      <w:r>
-        <w:t>visualizations to give more insight in</w:t>
-      </w:r>
-      <w:r>
-        <w:t>to</w:t>
-      </w:r>
-      <w:r>
-        <w:t xml:space="preserve"> the distribution and outliers.</w:t>
-      </w:r>
-    </w:p>
-    <w:p>
-      <w:pPr>
-        <w:pStyle w:val="Geenafstand"/>
-      </w:pPr>
-    </w:p>
-    <w:p>
-      <w:pPr>
-        <w:pStyle w:val="Geenafstand"/>
+        <w:t xml:space="preserve"> questions. This means it could be at most 24. </w:t>
+      </w:r>
+      <w:r>
+        <w:t>A total of 2 observations turned out to be larger than 24.</w:t>
+      </w:r>
+      <w:r>
+        <w:t xml:space="preserve"> Despite this, </w:t>
+      </w:r>
+      <w:r>
+        <w:t xml:space="preserve">it was decided to include all observations </w:t>
+      </w:r>
+      <w:r>
+        <w:t xml:space="preserve">in the analyses. </w:t>
+      </w:r>
+      <w:r>
+        <w:t xml:space="preserve">Also, the maximum of age and the maximum of motivation seem to be relatively high compared to the mean </w:t>
+      </w:r>
+      <w:r>
+        <w:t>and</w:t>
+      </w:r>
+      <w:r>
+        <w:t xml:space="preserve"> median, indicating there might be some outliers. </w:t>
+      </w:r>
+      <w:r>
+        <w:t>As these variables didn’t turn out to be relevant in this report, this wasn’t further investigated.</w:t>
+      </w:r>
+    </w:p>
+    <w:p>
+      <w:pPr>
+        <w:pStyle w:val="NoSpacing"/>
       </w:pPr>
       <w:r>
         <w:rPr>
@@ -4226,23 +4651,23 @@
           <w:lang w:val="nl-NL" w:eastAsia="nl-NL"/>
         </w:rPr>
         <w:drawing>
-          <wp:anchor distT="0" distB="0" distL="114300" distR="114300" simplePos="0" relativeHeight="251655680" behindDoc="1" locked="0" layoutInCell="1" allowOverlap="1">
+          <wp:anchor distT="0" distB="0" distL="114300" distR="114300" simplePos="0" relativeHeight="251657216" behindDoc="1" locked="0" layoutInCell="1" allowOverlap="1" wp14:anchorId="64BB0303" wp14:editId="756F656D">
             <wp:simplePos x="0" y="0"/>
             <wp:positionH relativeFrom="column">
-              <wp:posOffset>9525</wp:posOffset>
+              <wp:posOffset>2141220</wp:posOffset>
             </wp:positionH>
             <wp:positionV relativeFrom="paragraph">
-              <wp:posOffset>831850</wp:posOffset>
+              <wp:posOffset>84455</wp:posOffset>
             </wp:positionV>
-            <wp:extent cx="3533775" cy="2133600"/>
-            <wp:effectExtent l="19050" t="0" r="9525" b="0"/>
+            <wp:extent cx="3718560" cy="2133600"/>
+            <wp:effectExtent l="0" t="0" r="0" b="0"/>
             <wp:wrapTight wrapText="bothSides">
               <wp:wrapPolygon edited="0">
-                <wp:start x="-116" y="0"/>
-                <wp:lineTo x="-116" y="21407"/>
-                <wp:lineTo x="21658" y="21407"/>
-                <wp:lineTo x="21658" y="0"/>
-                <wp:lineTo x="-116" y="0"/>
+                <wp:start x="0" y="0"/>
+                <wp:lineTo x="0" y="21407"/>
+                <wp:lineTo x="21467" y="21407"/>
+                <wp:lineTo x="21467" y="0"/>
+                <wp:lineTo x="0" y="0"/>
               </wp:wrapPolygon>
             </wp:wrapTight>
             <wp:docPr id="9" name="Picture 9"/>
@@ -4257,10 +4682,10 @@
                     <pic:cNvPicPr/>
                   </pic:nvPicPr>
                   <pic:blipFill>
-                    <a:blip r:embed="rId11" cstate="print">
+                    <a:blip r:embed="rId10" cstate="print">
                       <a:extLst>
                         <a:ext uri="{28A0092B-C50C-407E-A947-70E740481C1C}">
-                          <a14:useLocalDpi xmlns:a14="http://schemas.microsoft.com/office/drawing/2010/main" xmlns:wps="http://schemas.microsoft.com/office/word/2010/wordprocessingShape" xmlns:wpi="http://schemas.microsoft.com/office/word/2010/wordprocessingInk" xmlns:wpg="http://schemas.microsoft.com/office/word/2010/wordprocessingGroup" xmlns:w16se="http://schemas.microsoft.com/office/word/2015/wordml/symex" xmlns:w16cid="http://schemas.microsoft.com/office/word/2016/wordml/cid" xmlns:w15="http://schemas.microsoft.com/office/word/2012/wordml" xmlns:w14="http://schemas.microsoft.com/office/word/2010/wordml" xmlns:w="http://schemas.openxmlformats.org/wordprocessingml/2006/main" xmlns:w10="urn:schemas-microsoft-com:office:word" xmlns:wp14="http://schemas.microsoft.com/office/word/2010/wordprocessingDrawing" xmlns:v="urn:schemas-microsoft-com:vml" xmlns:o="urn:schemas-microsoft-com:office:office" xmlns:am3d="http://schemas.microsoft.com/office/drawing/2017/model3d" xmlns:aink="http://schemas.microsoft.com/office/drawing/2016/ink" xmlns:mc="http://schemas.openxmlformats.org/markup-compatibility/2006" xmlns:cx8="http://schemas.microsoft.com/office/drawing/2016/5/14/chartex" xmlns:cx7="http://schemas.microsoft.com/office/drawing/2016/5/13/chartex" xmlns:cx6="http://schemas.microsoft.com/office/drawing/2016/5/12/chartex" xmlns:cx5="http://schemas.microsoft.com/office/drawing/2016/5/11/chartex" xmlns:cx4="http://schemas.microsoft.com/office/drawing/2016/5/10/chartex" xmlns:cx3="http://schemas.microsoft.com/office/drawing/2016/5/9/chartex" xmlns:cx2="http://schemas.microsoft.com/office/drawing/2015/10/21/chartex" xmlns:cx1="http://schemas.microsoft.com/office/drawing/2015/9/8/chartex" xmlns:cx="http://schemas.microsoft.com/office/drawing/2014/chartex" xmlns:wpc="http://schemas.microsoft.com/office/word/2010/wordprocessingCanvas" xmlns="" val="0"/>
+                          <a14:useLocalDpi xmlns:a14="http://schemas.microsoft.com/office/drawing/2010/main" val="0"/>
                         </a:ext>
                       </a:extLst>
                     </a:blip>
@@ -4271,7 +4696,7 @@
                   <pic:spPr>
                     <a:xfrm>
                       <a:off x="0" y="0"/>
-                      <a:ext cx="3533775" cy="2133600"/>
+                      <a:ext cx="3718560" cy="2133600"/>
                     </a:xfrm>
                     <a:prstGeom prst="rect">
                       <a:avLst/>
@@ -4280,68 +4705,32 @@
                 </pic:pic>
               </a:graphicData>
             </a:graphic>
+            <wp14:sizeRelH relativeFrom="margin">
+              <wp14:pctWidth>0</wp14:pctWidth>
+            </wp14:sizeRelH>
           </wp:anchor>
         </w:drawing>
       </w:r>
-      <w:r>
-        <w:t>Because the delay</w:t>
-      </w:r>
-      <w:r>
-        <w:t xml:space="preserve"> </w:t>
-      </w:r>
-      <w:r>
-        <w:t>time is of importance is this research</w:t>
-      </w:r>
-      <w:r>
-        <w:t>, we further investigated this variable with the help of a plot. In this research we also look for differences between the two groups of the study, namely the control and the experimental group. The only difference between the groups is the fact that for the experimental group, the lights automatically dim at the intended bedtime. Because of this, we expect to see less delay time for the experimental than for the control group. Figure 1 shows the distribution of the delay time for both the control as the experimental group.</w:t>
-      </w:r>
-    </w:p>
-    <w:p>
-      <w:pPr>
-        <w:pStyle w:val="Geenafstand"/>
-      </w:pPr>
-    </w:p>
-    <w:p>
-      <w:pPr>
-        <w:pStyle w:val="Geenafstand"/>
-      </w:pPr>
-      <w:r>
-        <w:t xml:space="preserve"> </w:t>
-      </w:r>
-      <w:r>
-        <w:t>Some difference is spotted, but it is not cl</w:t>
-      </w:r>
-      <w:r>
-        <w:t xml:space="preserve">ear whether this is significant, but the lack of observations has to be kept in mind. </w:t>
-      </w:r>
-    </w:p>
-    <w:p>
-      <w:pPr>
-        <w:pStyle w:val="Geenafstand"/>
-      </w:pPr>
-    </w:p>
-    <w:p>
-      <w:pPr>
-        <w:pStyle w:val="Geenafstand"/>
-        <w:rPr>
-          <w:b/>
-        </w:rPr>
+    </w:p>
+    <w:p>
+      <w:pPr>
+        <w:pStyle w:val="NoSpacing"/>
       </w:pPr>
       <w:r>
         <w:rPr>
           <w:noProof/>
         </w:rPr>
-        <w:pict>
+        <w:pict w14:anchorId="399443A4">
           <v:shapetype id="_x0000_t202" coordsize="21600,21600" o:spt="202" path="m,l,21600r21600,l21600,xe">
             <v:stroke joinstyle="miter"/>
             <v:path gradientshapeok="t" o:connecttype="rect"/>
           </v:shapetype>
-          <v:shape id="_x0000_s1026" type="#_x0000_t202" style="position:absolute;margin-left:-269.2pt;margin-top:11.9pt;width:278.4pt;height:18pt;z-index:251662848" wrapcoords="-58 0 -58 20400 21600 20400 21600 0 -58 0" stroked="f">
+          <v:shape id="_x0000_s1026" type="#_x0000_t202" style="position:absolute;margin-left:172.8pt;margin-top:156.1pt;width:278.4pt;height:18pt;z-index:251662848" wrapcoords="-58 0 -58 20400 21600 20400 21600 0 -58 0" stroked="f">
             <v:textbox inset="0,0,0,0">
               <w:txbxContent>
                 <w:p>
                   <w:pPr>
-                    <w:pStyle w:val="Bijschrift"/>
+                    <w:pStyle w:val="Caption"/>
                     <w:rPr>
                       <w:noProof/>
                     </w:rPr>
@@ -4349,14 +4738,42 @@
                   <w:r>
                     <w:t xml:space="preserve">Figure </w:t>
                   </w:r>
-                  <w:fldSimple w:instr=" SEQ Figure \* ARABIC ">
-                    <w:r>
-                      <w:rPr>
-                        <w:noProof/>
-                      </w:rPr>
-                      <w:t>1</w:t>
-                    </w:r>
-                  </w:fldSimple>
+                  <w:r>
+                    <w:rPr>
+                      <w:noProof/>
+                    </w:rPr>
+                    <w:fldChar w:fldCharType="begin"/>
+                  </w:r>
+                  <w:r>
+                    <w:rPr>
+                      <w:noProof/>
+                    </w:rPr>
+                    <w:instrText xml:space="preserve"> SEQ Figure </w:instrText>
+                  </w:r>
+                  <w:r>
+                    <w:rPr>
+                      <w:noProof/>
+                    </w:rPr>
+                    <w:instrText xml:space="preserve">\* ARABIC </w:instrText>
+                  </w:r>
+                  <w:r>
+                    <w:rPr>
+                      <w:noProof/>
+                    </w:rPr>
+                    <w:fldChar w:fldCharType="separate"/>
+                  </w:r>
+                  <w:r>
+                    <w:rPr>
+                      <w:noProof/>
+                    </w:rPr>
+                    <w:t>1</w:t>
+                  </w:r>
+                  <w:r>
+                    <w:rPr>
+                      <w:noProof/>
+                    </w:rPr>
+                    <w:fldChar w:fldCharType="end"/>
+                  </w:r>
                   <w:r>
                     <w:t>: Delay time per participant group</w:t>
                   </w:r>
@@ -4367,18 +4784,33 @@
           </v:shape>
         </w:pict>
       </w:r>
-    </w:p>
-    <w:p>
-      <w:pPr>
-        <w:pStyle w:val="Geenafstand"/>
-        <w:rPr>
-          <w:b/>
-        </w:rPr>
-      </w:pPr>
-    </w:p>
-    <w:p>
-      <w:pPr>
-        <w:pStyle w:val="Kop1"/>
+      <w:r>
+        <w:t xml:space="preserve">As part of the data exploration, the delay time between the participant groups was analyzed using figure 1. </w:t>
+      </w:r>
+      <w:r>
+        <w:t xml:space="preserve">The only difference between the groups is the fact that for the experimental group, the lights automatically dim at the intended bedtime. </w:t>
+      </w:r>
+      <w:r>
+        <w:t>Some difference is spotted</w:t>
+      </w:r>
+      <w:r>
+        <w:t xml:space="preserve"> in figure 1</w:t>
+      </w:r>
+      <w:r>
+        <w:t>, but it is not cl</w:t>
+      </w:r>
+      <w:r>
+        <w:t>ear whether this is significant</w:t>
+      </w:r>
+      <w:r>
+        <w:t>. The lack of observations is, and has to be, kept in mind.</w:t>
+      </w:r>
+      <w:bookmarkStart w:id="0" w:name="_GoBack"/>
+      <w:bookmarkEnd w:id="0"/>
+    </w:p>
+    <w:p>
+      <w:pPr>
+        <w:pStyle w:val="Heading1"/>
         <w:rPr>
           <w:b w:val="0"/>
         </w:rPr>
@@ -4392,16 +4824,19 @@
     </w:p>
     <w:p>
       <w:pPr>
-        <w:pStyle w:val="Geenafstand"/>
-      </w:pPr>
-      <w:r>
-        <w:t>In order to check whether the experiment had significant difference</w:t>
-      </w:r>
-      <w:r>
-        <w:t>s</w:t>
-      </w:r>
-      <w:r>
-        <w:t xml:space="preserve"> on sleeping behavior, an analysis of </w:t>
+        <w:pStyle w:val="NoSpacing"/>
+      </w:pPr>
+      <w:r>
+        <w:t>To</w:t>
+      </w:r>
+      <w:r>
+        <w:t xml:space="preserve"> check whether the experiment had significant </w:t>
+      </w:r>
+      <w:r>
+        <w:t xml:space="preserve">effect </w:t>
+      </w:r>
+      <w:r>
+        <w:t xml:space="preserve">on sleeping behavior, an analysis of </w:t>
       </w:r>
       <w:r>
         <w:t xml:space="preserve">the </w:t>
@@ -4418,21 +4853,146 @@
         <w:t xml:space="preserve"> </w:t>
       </w:r>
       <w:r>
-        <w:t xml:space="preserve">time variables was made by comparing both the experimental group </w:t>
+        <w:t xml:space="preserve">time variables was </w:t>
+      </w:r>
+      <w:r>
+        <w:t>performed</w:t>
+      </w:r>
+      <w:r>
+        <w:t xml:space="preserve"> by comparing both the experimental group </w:t>
       </w:r>
       <w:r>
         <w:t xml:space="preserve">and </w:t>
       </w:r>
       <w:r>
         <w:t>the control group.</w:t>
+      </w:r>
+    </w:p>
+    <w:p>
+      <w:pPr>
+        <w:pStyle w:val="Caption"/>
+        <w:framePr w:h="229" w:hRule="exact" w:hSpace="180" w:wrap="around" w:vAnchor="page" w:hAnchor="page" w:x="4213" w:y="14185"/>
+        <w:rPr>
+          <w:sz w:val="14"/>
+        </w:rPr>
+      </w:pPr>
+      <w:r>
+        <w:rPr>
+          <w:sz w:val="14"/>
+        </w:rPr>
+        <w:t>Table 2</w:t>
+      </w:r>
+      <w:r>
+        <w:rPr>
+          <w:sz w:val="14"/>
+        </w:rPr>
+        <w:t>: Results of Wilcoxon signed rank test for difference in groups</w:t>
+      </w:r>
+    </w:p>
+    <w:p>
+      <w:pPr>
+        <w:pStyle w:val="NoSpacing"/>
+      </w:pPr>
+      <w:r>
+        <w:br/>
+      </w:r>
+      <w:r>
+        <w:t xml:space="preserve">To determine which test to use, </w:t>
+      </w:r>
+      <w:r>
+        <w:t>QQ-plots were made</w:t>
+      </w:r>
+      <w:r>
+        <w:t>, which are shown in Figure 2. Th</w:t>
+      </w:r>
+      <w:r>
+        <w:t>ese</w:t>
+      </w:r>
+      <w:r>
+        <w:t xml:space="preserve"> show</w:t>
+      </w:r>
+      <w:r>
+        <w:t xml:space="preserve"> </w:t>
+      </w:r>
+      <w:r>
+        <w:t xml:space="preserve">almost no rough straight lines, maybe except </w:t>
+      </w:r>
+      <w:r>
+        <w:t xml:space="preserve">for </w:t>
+      </w:r>
+      <w:r>
+        <w:t xml:space="preserve">the sleep time in the control group. This indicates </w:t>
+      </w:r>
+      <w:r>
+        <w:t xml:space="preserve">normality can’t be assumed </w:t>
+      </w:r>
+      <w:r>
+        <w:t>for the statistical tests</w:t>
+      </w:r>
+      <w:r>
+        <w:t>: t</w:t>
+      </w:r>
+      <w:r>
+        <w:t>he</w:t>
+      </w:r>
+      <w:r>
+        <w:t xml:space="preserve"> variables are not from the same location scale family as the normal distribution</w:t>
+      </w:r>
+      <w:r>
+        <w:t xml:space="preserve"> (University of Iowa, 2016)</w:t>
+      </w:r>
+      <w:r>
+        <w:t xml:space="preserve">. For this reason, the Wilcoxon rank sum test was used as this </w:t>
+      </w:r>
+      <w:r>
+        <w:t xml:space="preserve">is a distribution free test. </w:t>
+      </w:r>
+      <w:r>
+        <w:t>The Wilcoxon rank sum test has</w:t>
+      </w:r>
+      <w:r>
+        <w:t xml:space="preserve"> the following hypotheses:</w:t>
+      </w:r>
+    </w:p>
+    <w:p>
+      <w:pPr>
+        <w:pStyle w:val="NoSpacing"/>
+        <w:numPr>
+          <w:ilvl w:val="0"/>
+          <w:numId w:val="3"/>
+        </w:numPr>
+      </w:pPr>
+      <w:r>
+        <w:t>H0: F=G</w:t>
+      </w:r>
+    </w:p>
+    <w:p>
+      <w:pPr>
+        <w:pStyle w:val="NoSpacing"/>
+        <w:numPr>
+          <w:ilvl w:val="0"/>
+          <w:numId w:val="3"/>
+        </w:numPr>
+      </w:pPr>
+      <w:r>
+        <w:t>H1: F</w:t>
+      </w:r>
+      <w:r>
+        <w:rPr>
+          <w:rFonts w:cstheme="minorHAnsi"/>
+        </w:rPr>
+        <w:t>≠</w:t>
+      </w:r>
+      <w:r>
+        <w:t>G</w:t>
       </w:r>
     </w:p>
     <w:tbl>
       <w:tblPr>
-        <w:tblStyle w:val="Tabelraster"/>
-        <w:tblpPr w:leftFromText="180" w:rightFromText="180" w:vertAnchor="page" w:horzAnchor="page" w:tblpX="7558" w:tblpY="13726"/>
+        <w:tblStyle w:val="TableGrid"/>
+        <w:tblpPr w:leftFromText="180" w:rightFromText="180" w:vertAnchor="page" w:horzAnchor="margin" w:tblpXSpec="center" w:tblpY="12985"/>
         <w:tblW w:w="3369" w:type="dxa"/>
-        <w:tblLook w:val="04A0"/>
+        <w:tblLook w:val="04A0" w:firstRow="1" w:lastRow="0" w:firstColumn="1" w:lastColumn="0" w:noHBand="0" w:noVBand="1"/>
       </w:tblPr>
       <w:tblGrid>
         <w:gridCol w:w="1668"/>
@@ -4448,7 +5008,7 @@
           </w:tcPr>
           <w:p>
             <w:pPr>
-              <w:pStyle w:val="Geenafstand"/>
+              <w:pStyle w:val="NoSpacing"/>
             </w:pPr>
           </w:p>
         </w:tc>
@@ -4458,7 +5018,7 @@
           </w:tcPr>
           <w:p>
             <w:pPr>
-              <w:pStyle w:val="Geenafstand"/>
+              <w:pStyle w:val="NoSpacing"/>
             </w:pPr>
             <w:r>
               <w:t>P-value</w:t>
@@ -4476,7 +5036,7 @@
           </w:tcPr>
           <w:p>
             <w:pPr>
-              <w:pStyle w:val="Geenafstand"/>
+              <w:pStyle w:val="NoSpacing"/>
             </w:pPr>
             <w:r>
               <w:t>Delay nights</w:t>
@@ -4489,7 +5049,7 @@
           </w:tcPr>
           <w:p>
             <w:pPr>
-              <w:pStyle w:val="Geenafstand"/>
+              <w:pStyle w:val="NoSpacing"/>
             </w:pPr>
             <w:r>
               <w:t>0.7425</w:t>
@@ -4507,7 +5067,7 @@
           </w:tcPr>
           <w:p>
             <w:pPr>
-              <w:pStyle w:val="Geenafstand"/>
+              <w:pStyle w:val="NoSpacing"/>
             </w:pPr>
             <w:r>
               <w:t>Sleep time</w:t>
@@ -4520,7 +5080,7 @@
           </w:tcPr>
           <w:p>
             <w:pPr>
-              <w:pStyle w:val="Geenafstand"/>
+              <w:pStyle w:val="NoSpacing"/>
             </w:pPr>
             <w:r>
               <w:t>0.8838</w:t>
@@ -4538,7 +5098,7 @@
           </w:tcPr>
           <w:p>
             <w:pPr>
-              <w:pStyle w:val="Geenafstand"/>
+              <w:pStyle w:val="NoSpacing"/>
             </w:pPr>
             <w:r>
               <w:t>Delay time</w:t>
@@ -4551,7 +5111,7 @@
           </w:tcPr>
           <w:p>
             <w:pPr>
-              <w:pStyle w:val="Geenafstand"/>
+              <w:pStyle w:val="NoSpacing"/>
               <w:keepNext/>
             </w:pPr>
             <w:r>
@@ -4563,150 +5123,36 @@
     </w:tbl>
     <w:p>
       <w:pPr>
-        <w:pStyle w:val="Bijschrift"/>
-        <w:framePr w:h="229" w:hRule="exact" w:hSpace="180" w:wrap="around" w:vAnchor="page" w:hAnchor="page" w:x="7501" w:y="14911"/>
-        <w:rPr>
-          <w:sz w:val="14"/>
-        </w:rPr>
-      </w:pPr>
-      <w:r>
-        <w:rPr>
-          <w:sz w:val="14"/>
-        </w:rPr>
-        <w:t>Table 2</w:t>
-      </w:r>
-      <w:r>
-        <w:rPr>
-          <w:sz w:val="14"/>
-        </w:rPr>
-        <w:t xml:space="preserve">: Results of </w:t>
-      </w:r>
-      <w:proofErr w:type="spellStart"/>
-      <w:r>
-        <w:rPr>
-          <w:sz w:val="14"/>
-        </w:rPr>
-        <w:t>Wilcoxon</w:t>
-      </w:r>
-      <w:proofErr w:type="spellEnd"/>
-      <w:r>
-        <w:rPr>
-          <w:sz w:val="14"/>
-        </w:rPr>
-        <w:t xml:space="preserve"> signed rank test for difference in groups</w:t>
-      </w:r>
-    </w:p>
-    <w:p>
-      <w:pPr>
-        <w:pStyle w:val="Geenafstand"/>
-      </w:pPr>
-      <w:r>
-        <w:br/>
-      </w:r>
-      <w:r>
-        <w:t>To determine which tests to use, we made QQ-plots of the data, which are shown in Figure 2. This shows</w:t>
-      </w:r>
-      <w:r>
-        <w:t xml:space="preserve"> almost no rough straight lines, maybe except the sleep time in the control group. This indicates we can’t assume norma</w:t>
-      </w:r>
-      <w:r>
-        <w:t>lity for the statistical tests of the three variables, displayed in Table 2. The</w:t>
-      </w:r>
-      <w:r>
-        <w:t xml:space="preserve"> variables are not from the same location scale family as the </w:t>
-      </w:r>
-      <w:commentRangeStart w:id="1"/>
-      <w:r>
-        <w:rPr>
-          <w:b/>
-          <w:color w:val="FF0000"/>
-        </w:rPr>
-        <w:t xml:space="preserve">standard </w:t>
-      </w:r>
-      <w:commentRangeEnd w:id="1"/>
-      <w:r>
-        <w:rPr>
-          <w:rStyle w:val="Verwijzingopmerking"/>
-        </w:rPr>
-        <w:commentReference w:id="1"/>
-      </w:r>
-      <w:r>
-        <w:t>normal distribution</w:t>
-      </w:r>
-      <w:r>
-        <w:t xml:space="preserve"> (University of Iowa, 2016)</w:t>
-      </w:r>
-      <w:r>
-        <w:t xml:space="preserve">. For this reason, the Wilcoxon rank sum test was used as this </w:t>
-      </w:r>
-      <w:r>
-        <w:t xml:space="preserve">is a distribution free test. </w:t>
-      </w:r>
+        <w:pStyle w:val="NoSpacing"/>
+      </w:pPr>
       <w:r>
         <w:t xml:space="preserve">The </w:t>
       </w:r>
-      <w:proofErr w:type="spellStart"/>
-      <w:r>
-        <w:t>Wilcoxon</w:t>
-      </w:r>
-      <w:proofErr w:type="spellEnd"/>
-      <w:r>
-        <w:t xml:space="preserve"> rank sum test has</w:t>
-      </w:r>
-      <w:r>
-        <w:t xml:space="preserve"> the following hypotheses:</w:t>
-      </w:r>
-    </w:p>
-    <w:p>
-      <w:pPr>
-        <w:pStyle w:val="Geenafstand"/>
-        <w:numPr>
-          <w:ilvl w:val="0"/>
-          <w:numId w:val="3"/>
-        </w:numPr>
-      </w:pPr>
-      <w:r>
-        <w:t>H0: F=G</w:t>
-      </w:r>
-    </w:p>
-    <w:p>
-      <w:pPr>
-        <w:pStyle w:val="Geenafstand"/>
-        <w:numPr>
-          <w:ilvl w:val="0"/>
-          <w:numId w:val="3"/>
-        </w:numPr>
-      </w:pPr>
-      <w:r>
-        <w:t>H1: F</w:t>
-      </w:r>
-      <w:r>
-        <w:rPr>
-          <w:rFonts w:cstheme="minorHAnsi"/>
-        </w:rPr>
-        <w:t>≠</w:t>
-      </w:r>
-      <w:r>
-        <w:t>G</w:t>
-      </w:r>
-    </w:p>
-    <w:p>
-      <w:pPr>
-        <w:pStyle w:val="Geenafstand"/>
-      </w:pPr>
-      <w:r>
-        <w:t xml:space="preserve">The </w:t>
-      </w:r>
       <w:r>
         <w:t>p-values of the performed</w:t>
       </w:r>
       <w:r>
         <w:t xml:space="preserve"> tests are shown in Table 2.</w:t>
       </w:r>
-    </w:p>
-    <w:p>
-      <w:pPr>
-        <w:pStyle w:val="Geenafstand"/>
+      <w:r>
+        <w:t xml:space="preserve"> Non</w:t>
+      </w:r>
+      <w:r>
+        <w:t>e</w:t>
+      </w:r>
+      <w:r>
+        <w:t xml:space="preserve"> of the p-values indicate significance, although the delay time is at the verge of rejecting at a 5% level</w:t>
+      </w:r>
+      <w:r>
+        <w:t xml:space="preserve"> </w:t>
+      </w:r>
+      <w:r>
+        <w:t>.</w:t>
+      </w:r>
+    </w:p>
+    <w:p>
+      <w:pPr>
+        <w:pStyle w:val="NoSpacing"/>
       </w:pPr>
       <w:r>
         <w:rPr>
@@ -4715,7 +5161,7 @@
         </w:rPr>
         <w:lastRenderedPageBreak/>
         <w:drawing>
-          <wp:anchor distT="0" distB="0" distL="114300" distR="114300" simplePos="0" relativeHeight="251798016" behindDoc="1" locked="0" layoutInCell="1" allowOverlap="1">
+          <wp:anchor distT="0" distB="0" distL="114300" distR="114300" simplePos="0" relativeHeight="251798016" behindDoc="1" locked="0" layoutInCell="1" allowOverlap="1" wp14:anchorId="07F3AA92" wp14:editId="29E35B29">
             <wp:simplePos x="0" y="0"/>
             <wp:positionH relativeFrom="column">
               <wp:posOffset>655320</wp:posOffset>
@@ -4746,10 +5192,10 @@
                     <pic:cNvPicPr/>
                   </pic:nvPicPr>
                   <pic:blipFill>
-                    <a:blip r:embed="rId12" cstate="print">
+                    <a:blip r:embed="rId11" cstate="print">
                       <a:extLst>
                         <a:ext uri="{28A0092B-C50C-407E-A947-70E740481C1C}">
-                          <a14:useLocalDpi xmlns:a14="http://schemas.microsoft.com/office/drawing/2010/main" xmlns:wps="http://schemas.microsoft.com/office/word/2010/wordprocessingShape" xmlns:wpi="http://schemas.microsoft.com/office/word/2010/wordprocessingInk" xmlns:wpg="http://schemas.microsoft.com/office/word/2010/wordprocessingGroup" xmlns:w16se="http://schemas.microsoft.com/office/word/2015/wordml/symex" xmlns:w16cid="http://schemas.microsoft.com/office/word/2016/wordml/cid" xmlns:w15="http://schemas.microsoft.com/office/word/2012/wordml" xmlns:w14="http://schemas.microsoft.com/office/word/2010/wordml" xmlns:w="http://schemas.openxmlformats.org/wordprocessingml/2006/main" xmlns:w10="urn:schemas-microsoft-com:office:word" xmlns:wp14="http://schemas.microsoft.com/office/word/2010/wordprocessingDrawing" xmlns:v="urn:schemas-microsoft-com:vml" xmlns:o="urn:schemas-microsoft-com:office:office" xmlns:am3d="http://schemas.microsoft.com/office/drawing/2017/model3d" xmlns:aink="http://schemas.microsoft.com/office/drawing/2016/ink" xmlns:mc="http://schemas.openxmlformats.org/markup-compatibility/2006" xmlns:cx8="http://schemas.microsoft.com/office/drawing/2016/5/14/chartex" xmlns:cx7="http://schemas.microsoft.com/office/drawing/2016/5/13/chartex" xmlns:cx6="http://schemas.microsoft.com/office/drawing/2016/5/12/chartex" xmlns:cx5="http://schemas.microsoft.com/office/drawing/2016/5/11/chartex" xmlns:cx4="http://schemas.microsoft.com/office/drawing/2016/5/10/chartex" xmlns:cx3="http://schemas.microsoft.com/office/drawing/2016/5/9/chartex" xmlns:cx2="http://schemas.microsoft.com/office/drawing/2015/10/21/chartex" xmlns:cx1="http://schemas.microsoft.com/office/drawing/2015/9/8/chartex" xmlns:cx="http://schemas.microsoft.com/office/drawing/2014/chartex" xmlns:wpc="http://schemas.microsoft.com/office/word/2010/wordprocessingCanvas" xmlns="" val="0"/>
+                          <a14:useLocalDpi xmlns:a14="http://schemas.microsoft.com/office/drawing/2010/main" val="0"/>
                         </a:ext>
                       </a:extLst>
                     </a:blip>
@@ -4775,104 +5221,104 @@
     </w:p>
     <w:p>
       <w:pPr>
-        <w:pStyle w:val="Geenafstand"/>
-      </w:pPr>
-    </w:p>
-    <w:p>
-      <w:pPr>
-        <w:pStyle w:val="Geenafstand"/>
-      </w:pPr>
-    </w:p>
-    <w:p>
-      <w:pPr>
-        <w:pStyle w:val="Geenafstand"/>
-      </w:pPr>
-    </w:p>
-    <w:p>
-      <w:pPr>
-        <w:pStyle w:val="Geenafstand"/>
-      </w:pPr>
-    </w:p>
-    <w:p>
-      <w:pPr>
-        <w:pStyle w:val="Geenafstand"/>
-      </w:pPr>
-    </w:p>
-    <w:p>
-      <w:pPr>
-        <w:pStyle w:val="Geenafstand"/>
-      </w:pPr>
-    </w:p>
-    <w:p>
-      <w:pPr>
-        <w:pStyle w:val="Geenafstand"/>
-      </w:pPr>
-    </w:p>
-    <w:p>
-      <w:pPr>
-        <w:pStyle w:val="Geenafstand"/>
-      </w:pPr>
-    </w:p>
-    <w:p>
-      <w:pPr>
-        <w:pStyle w:val="Geenafstand"/>
-      </w:pPr>
-    </w:p>
-    <w:p>
-      <w:pPr>
-        <w:pStyle w:val="Geenafstand"/>
-      </w:pPr>
-    </w:p>
-    <w:p>
-      <w:pPr>
-        <w:pStyle w:val="Geenafstand"/>
-      </w:pPr>
-    </w:p>
-    <w:p>
-      <w:pPr>
-        <w:pStyle w:val="Geenafstand"/>
-      </w:pPr>
-    </w:p>
-    <w:p>
-      <w:pPr>
-        <w:pStyle w:val="Geenafstand"/>
-      </w:pPr>
-    </w:p>
-    <w:p>
-      <w:pPr>
-        <w:pStyle w:val="Geenafstand"/>
-      </w:pPr>
-    </w:p>
-    <w:p>
-      <w:pPr>
-        <w:pStyle w:val="Geenafstand"/>
-      </w:pPr>
-    </w:p>
-    <w:p>
-      <w:pPr>
-        <w:pStyle w:val="Geenafstand"/>
-      </w:pPr>
-    </w:p>
-    <w:p>
-      <w:pPr>
-        <w:pStyle w:val="Geenafstand"/>
-      </w:pPr>
-    </w:p>
-    <w:p>
-      <w:pPr>
-        <w:pStyle w:val="Geenafstand"/>
+        <w:pStyle w:val="NoSpacing"/>
+      </w:pPr>
+    </w:p>
+    <w:p>
+      <w:pPr>
+        <w:pStyle w:val="NoSpacing"/>
+      </w:pPr>
+    </w:p>
+    <w:p>
+      <w:pPr>
+        <w:pStyle w:val="NoSpacing"/>
+      </w:pPr>
+    </w:p>
+    <w:p>
+      <w:pPr>
+        <w:pStyle w:val="NoSpacing"/>
+      </w:pPr>
+    </w:p>
+    <w:p>
+      <w:pPr>
+        <w:pStyle w:val="NoSpacing"/>
+      </w:pPr>
+    </w:p>
+    <w:p>
+      <w:pPr>
+        <w:pStyle w:val="NoSpacing"/>
+      </w:pPr>
+    </w:p>
+    <w:p>
+      <w:pPr>
+        <w:pStyle w:val="NoSpacing"/>
+      </w:pPr>
+    </w:p>
+    <w:p>
+      <w:pPr>
+        <w:pStyle w:val="NoSpacing"/>
+      </w:pPr>
+    </w:p>
+    <w:p>
+      <w:pPr>
+        <w:pStyle w:val="NoSpacing"/>
+      </w:pPr>
+    </w:p>
+    <w:p>
+      <w:pPr>
+        <w:pStyle w:val="NoSpacing"/>
+      </w:pPr>
+    </w:p>
+    <w:p>
+      <w:pPr>
+        <w:pStyle w:val="NoSpacing"/>
+      </w:pPr>
+    </w:p>
+    <w:p>
+      <w:pPr>
+        <w:pStyle w:val="NoSpacing"/>
+      </w:pPr>
+    </w:p>
+    <w:p>
+      <w:pPr>
+        <w:pStyle w:val="NoSpacing"/>
+      </w:pPr>
+    </w:p>
+    <w:p>
+      <w:pPr>
+        <w:pStyle w:val="NoSpacing"/>
+      </w:pPr>
+    </w:p>
+    <w:p>
+      <w:pPr>
+        <w:pStyle w:val="NoSpacing"/>
+      </w:pPr>
+    </w:p>
+    <w:p>
+      <w:pPr>
+        <w:pStyle w:val="NoSpacing"/>
+      </w:pPr>
+    </w:p>
+    <w:p>
+      <w:pPr>
+        <w:pStyle w:val="NoSpacing"/>
+      </w:pPr>
+    </w:p>
+    <w:p>
+      <w:pPr>
+        <w:pStyle w:val="NoSpacing"/>
       </w:pPr>
       <w:r>
         <w:rPr>
           <w:noProof/>
         </w:rPr>
-        <w:pict>
+        <w:pict w14:anchorId="122D0F9C">
           <v:shape id="_x0000_s1029" type="#_x0000_t202" style="position:absolute;margin-left:59.4pt;margin-top:2.3pt;width:332.4pt;height:13.8pt;z-index:251666944" wrapcoords="-49 0 -49 20400 21600 20400 21600 0 -49 0" stroked="f">
             <v:textbox inset="0,0,0,0">
               <w:txbxContent>
                 <w:p>
                   <w:pPr>
-                    <w:pStyle w:val="Bijschrift"/>
+                    <w:pStyle w:val="Caption"/>
                     <w:rPr>
                       <w:noProof/>
                     </w:rPr>
@@ -4890,26 +5336,18 @@
     </w:p>
     <w:p>
       <w:pPr>
-        <w:pStyle w:val="Geenafstand"/>
-      </w:pPr>
-    </w:p>
-    <w:p>
-      <w:pPr>
-        <w:pStyle w:val="Geenafstand"/>
+        <w:pStyle w:val="NoSpacing"/>
+      </w:pPr>
+    </w:p>
+    <w:p>
+      <w:pPr>
+        <w:pStyle w:val="NoSpacing"/>
       </w:pPr>
       <w:r>
         <w:t xml:space="preserve">In order to get some insight in correlation between delay time and other variables, </w:t>
       </w:r>
       <w:r>
-        <w:t xml:space="preserve">we made </w:t>
-      </w:r>
-      <w:proofErr w:type="spellStart"/>
-      <w:r>
-        <w:t>scatterplots</w:t>
-      </w:r>
-      <w:proofErr w:type="spellEnd"/>
-      <w:r>
-        <w:t>, shown in F</w:t>
+        <w:t>we made scatterplots, shown in F</w:t>
       </w:r>
       <w:r>
         <w:t>igure 3.</w:t>
@@ -4917,7 +5355,7 @@
     </w:p>
     <w:p>
       <w:pPr>
-        <w:pStyle w:val="Geenafstand"/>
+        <w:pStyle w:val="NoSpacing"/>
         <w:jc w:val="center"/>
       </w:pPr>
       <w:r>
@@ -4926,7 +5364,7 @@
           <w:lang w:val="nl-NL" w:eastAsia="nl-NL"/>
         </w:rPr>
         <w:drawing>
-          <wp:inline distT="0" distB="0" distL="0" distR="0">
+          <wp:inline distT="0" distB="0" distL="0" distR="0" wp14:anchorId="65BC93BC" wp14:editId="0E7C78C1">
             <wp:extent cx="4267200" cy="2762250"/>
             <wp:effectExtent l="19050" t="0" r="0" b="0"/>
             <wp:docPr id="6" name="Picture 4"/>
@@ -4941,10 +5379,10 @@
                     <pic:cNvPicPr/>
                   </pic:nvPicPr>
                   <pic:blipFill>
-                    <a:blip r:embed="rId13" cstate="print">
+                    <a:blip r:embed="rId12" cstate="print">
                       <a:extLst>
                         <a:ext uri="{28A0092B-C50C-407E-A947-70E740481C1C}">
-                          <a14:useLocalDpi xmlns:a14="http://schemas.microsoft.com/office/drawing/2010/main" xmlns:wps="http://schemas.microsoft.com/office/word/2010/wordprocessingShape" xmlns:wpi="http://schemas.microsoft.com/office/word/2010/wordprocessingInk" xmlns:wpg="http://schemas.microsoft.com/office/word/2010/wordprocessingGroup" xmlns:w16se="http://schemas.microsoft.com/office/word/2015/wordml/symex" xmlns:w16cid="http://schemas.microsoft.com/office/word/2016/wordml/cid" xmlns:w15="http://schemas.microsoft.com/office/word/2012/wordml" xmlns:w14="http://schemas.microsoft.com/office/word/2010/wordml" xmlns:w="http://schemas.openxmlformats.org/wordprocessingml/2006/main" xmlns:w10="urn:schemas-microsoft-com:office:word" xmlns:wp14="http://schemas.microsoft.com/office/word/2010/wordprocessingDrawing" xmlns:v="urn:schemas-microsoft-com:vml" xmlns:o="urn:schemas-microsoft-com:office:office" xmlns:am3d="http://schemas.microsoft.com/office/drawing/2017/model3d" xmlns:aink="http://schemas.microsoft.com/office/drawing/2016/ink" xmlns:mc="http://schemas.openxmlformats.org/markup-compatibility/2006" xmlns:cx8="http://schemas.microsoft.com/office/drawing/2016/5/14/chartex" xmlns:cx7="http://schemas.microsoft.com/office/drawing/2016/5/13/chartex" xmlns:cx6="http://schemas.microsoft.com/office/drawing/2016/5/12/chartex" xmlns:cx5="http://schemas.microsoft.com/office/drawing/2016/5/11/chartex" xmlns:cx4="http://schemas.microsoft.com/office/drawing/2016/5/10/chartex" xmlns:cx3="http://schemas.microsoft.com/office/drawing/2016/5/9/chartex" xmlns:cx2="http://schemas.microsoft.com/office/drawing/2015/10/21/chartex" xmlns:cx1="http://schemas.microsoft.com/office/drawing/2015/9/8/chartex" xmlns:cx="http://schemas.microsoft.com/office/drawing/2014/chartex" xmlns:wpc="http://schemas.microsoft.com/office/word/2010/wordprocessingCanvas" xmlns="" val="0"/>
+                          <a14:useLocalDpi xmlns:a14="http://schemas.microsoft.com/office/drawing/2010/main" val="0"/>
                         </a:ext>
                       </a:extLst>
                     </a:blip>
@@ -4970,33 +5408,25 @@
     </w:p>
     <w:p>
       <w:pPr>
-        <w:pStyle w:val="Geenafstand"/>
+        <w:pStyle w:val="NoSpacing"/>
       </w:pPr>
       <w:r>
         <w:rPr>
           <w:noProof/>
         </w:rPr>
-        <w:pict>
+        <w:pict w14:anchorId="58313557">
           <v:shape id="_x0000_s1031" type="#_x0000_t202" style="position:absolute;margin-left:68.2pt;margin-top:4.6pt;width:251.4pt;height:13.2pt;z-index:251672064" wrapcoords="-42 0 -42 20400 21600 20400 21600 0 -42 0" stroked="f">
             <v:textbox inset="0,0,0,0">
               <w:txbxContent>
                 <w:p>
                   <w:pPr>
-                    <w:pStyle w:val="Bijschrift"/>
+                    <w:pStyle w:val="Caption"/>
                     <w:rPr>
                       <w:noProof/>
                     </w:rPr>
                   </w:pPr>
                   <w:r>
-                    <w:t xml:space="preserve">Figure 3: </w:t>
-                  </w:r>
-                  <w:proofErr w:type="spellStart"/>
-                  <w:r>
-                    <w:t>Pairwise</w:t>
-                  </w:r>
-                  <w:proofErr w:type="spellEnd"/>
-                  <w:r>
-                    <w:t xml:space="preserve"> plots of </w:t>
+                    <w:t xml:space="preserve">Figure 3: Pairwise plots of </w:t>
                   </w:r>
                   <w:proofErr w:type="spellStart"/>
                   <w:r>
@@ -5016,15 +5446,30 @@
     </w:p>
     <w:p>
       <w:pPr>
-        <w:pStyle w:val="Geenafstand"/>
-      </w:pPr>
+        <w:pStyle w:val="NoSpacing"/>
+      </w:pPr>
+    </w:p>
+    <w:p>
+      <w:pPr>
+        <w:pStyle w:val="Caption"/>
+        <w:framePr w:w="4501" w:h="241" w:hRule="exact" w:hSpace="180" w:wrap="around" w:vAnchor="text" w:hAnchor="page" w:x="6001" w:y="1986"/>
+      </w:pPr>
+      <w:r>
+        <w:t>Table 3</w:t>
+      </w:r>
+      <w:r>
+        <w:rPr>
+          <w:noProof/>
+        </w:rPr>
+        <w:t xml:space="preserve">: Correlation tests  </w:t>
+      </w:r>
     </w:p>
     <w:tbl>
       <w:tblPr>
-        <w:tblStyle w:val="Tabelraster"/>
-        <w:tblpPr w:leftFromText="180" w:rightFromText="180" w:vertAnchor="text" w:horzAnchor="margin" w:tblpY="1056"/>
+        <w:tblStyle w:val="TableGrid"/>
+        <w:tblpPr w:leftFromText="180" w:rightFromText="180" w:vertAnchor="text" w:horzAnchor="margin" w:tblpXSpec="right" w:tblpY="78"/>
         <w:tblW w:w="4503" w:type="dxa"/>
-        <w:tblLook w:val="04A0"/>
+        <w:tblLook w:val="04A0" w:firstRow="1" w:lastRow="0" w:firstColumn="1" w:lastColumn="0" w:noHBand="0" w:noVBand="1"/>
       </w:tblPr>
       <w:tblGrid>
         <w:gridCol w:w="2093"/>
@@ -5040,7 +5485,7 @@
           </w:tcPr>
           <w:p>
             <w:pPr>
-              <w:pStyle w:val="Geenafstand"/>
+              <w:pStyle w:val="NoSpacing"/>
               <w:rPr>
                 <w:b/>
                 <w:sz w:val="18"/>
@@ -5054,7 +5499,7 @@
           </w:tcPr>
           <w:p>
             <w:pPr>
-              <w:pStyle w:val="Geenafstand"/>
+              <w:pStyle w:val="NoSpacing"/>
               <w:jc w:val="center"/>
               <w:rPr>
                 <w:b/>
@@ -5081,7 +5526,7 @@
           </w:tcPr>
           <w:p>
             <w:pPr>
-              <w:pStyle w:val="Geenafstand"/>
+              <w:pStyle w:val="NoSpacing"/>
               <w:jc w:val="center"/>
               <w:rPr>
                 <w:sz w:val="18"/>
@@ -5111,34 +5556,20 @@
               <w:rPr>
                 <w:sz w:val="18"/>
               </w:rPr>
-              <w:t xml:space="preserve"> </w:t>
+              <w:t xml:space="preserve"> vs </w:t>
             </w:r>
             <w:proofErr w:type="spellStart"/>
             <w:r>
               <w:rPr>
                 <w:sz w:val="18"/>
               </w:rPr>
-              <w:t>vs</w:t>
+              <w:t>bp_scale</w:t>
             </w:r>
             <w:proofErr w:type="spellEnd"/>
             <w:r>
               <w:rPr>
                 <w:sz w:val="18"/>
               </w:rPr>
-              <w:t xml:space="preserve"> </w:t>
-            </w:r>
-            <w:proofErr w:type="spellStart"/>
-            <w:r>
-              <w:rPr>
-                <w:sz w:val="18"/>
-              </w:rPr>
-              <w:t>bp_scale</w:t>
-            </w:r>
-            <w:proofErr w:type="spellEnd"/>
-            <w:r>
-              <w:rPr>
-                <w:sz w:val="18"/>
-              </w:rPr>
               <w:t xml:space="preserve"> (Pearson)</w:t>
             </w:r>
           </w:p>
@@ -5149,7 +5580,7 @@
           </w:tcPr>
           <w:p>
             <w:pPr>
-              <w:pStyle w:val="Geenafstand"/>
+              <w:pStyle w:val="NoSpacing"/>
               <w:jc w:val="right"/>
               <w:rPr>
                 <w:sz w:val="18"/>
@@ -5174,7 +5605,7 @@
           </w:tcPr>
           <w:p>
             <w:pPr>
-              <w:pStyle w:val="Geenafstand"/>
+              <w:pStyle w:val="NoSpacing"/>
               <w:jc w:val="center"/>
               <w:rPr>
                 <w:sz w:val="18"/>
@@ -5192,21 +5623,7 @@
               <w:rPr>
                 <w:sz w:val="18"/>
               </w:rPr>
-              <w:t xml:space="preserve"> </w:t>
-            </w:r>
-            <w:proofErr w:type="spellStart"/>
-            <w:r>
-              <w:rPr>
-                <w:sz w:val="18"/>
-              </w:rPr>
-              <w:t>vs</w:t>
-            </w:r>
-            <w:proofErr w:type="spellEnd"/>
-            <w:r>
-              <w:rPr>
-                <w:sz w:val="18"/>
-              </w:rPr>
-              <w:t xml:space="preserve"> age (Kendall)</w:t>
+              <w:t xml:space="preserve"> vs age (Kendall)</w:t>
             </w:r>
           </w:p>
         </w:tc>
@@ -5216,7 +5633,7 @@
           </w:tcPr>
           <w:p>
             <w:pPr>
-              <w:pStyle w:val="Geenafstand"/>
+              <w:pStyle w:val="NoSpacing"/>
               <w:jc w:val="right"/>
               <w:rPr>
                 <w:sz w:val="18"/>
@@ -5241,7 +5658,7 @@
           </w:tcPr>
           <w:p>
             <w:pPr>
-              <w:pStyle w:val="Geenafstand"/>
+              <w:pStyle w:val="NoSpacing"/>
               <w:jc w:val="center"/>
               <w:rPr>
                 <w:sz w:val="18"/>
@@ -5259,21 +5676,7 @@
               <w:rPr>
                 <w:sz w:val="18"/>
               </w:rPr>
-              <w:t xml:space="preserve"> </w:t>
-            </w:r>
-            <w:proofErr w:type="spellStart"/>
-            <w:r>
-              <w:rPr>
-                <w:sz w:val="18"/>
-              </w:rPr>
-              <w:t>vs</w:t>
-            </w:r>
-            <w:proofErr w:type="spellEnd"/>
-            <w:r>
-              <w:rPr>
-                <w:sz w:val="18"/>
-              </w:rPr>
-              <w:t xml:space="preserve"> daytime_ sleepiness (Pearson)</w:t>
+              <w:t xml:space="preserve"> vs daytime_ sleepiness (Pearson)</w:t>
             </w:r>
           </w:p>
         </w:tc>
@@ -5283,7 +5686,7 @@
           </w:tcPr>
           <w:p>
             <w:pPr>
-              <w:pStyle w:val="Geenafstand"/>
+              <w:pStyle w:val="NoSpacing"/>
               <w:jc w:val="right"/>
               <w:rPr>
                 <w:sz w:val="18"/>
@@ -5307,22 +5710,7 @@
     </w:tbl>
     <w:p>
       <w:pPr>
-        <w:pStyle w:val="Bijschrift"/>
-        <w:framePr w:h="265" w:hRule="exact" w:hSpace="180" w:wrap="around" w:vAnchor="text" w:hAnchor="page" w:x="1351" w:y="3021"/>
-      </w:pPr>
-      <w:r>
-        <w:t>Table 3</w:t>
-      </w:r>
-      <w:r>
-        <w:rPr>
-          <w:noProof/>
-        </w:rPr>
-        <w:t xml:space="preserve">: Correlation tests  </w:t>
-      </w:r>
-    </w:p>
-    <w:p>
-      <w:pPr>
-        <w:pStyle w:val="Geenafstand"/>
+        <w:pStyle w:val="NoSpacing"/>
       </w:pPr>
       <w:r>
         <w:t xml:space="preserve">Delay </w:t>
@@ -5336,10 +5724,19 @@
       </w:r>
       <w:proofErr w:type="spellEnd"/>
       <w:r>
-        <w:t xml:space="preserve"> seem to be </w:t>
-      </w:r>
-      <w:r>
-        <w:t xml:space="preserve">correlated, because there </w:t>
+        <w:t xml:space="preserve"> </w:t>
+      </w:r>
+      <w:r>
+        <w:t>seems to be correlated the most</w:t>
+      </w:r>
+      <w:r>
+        <w:t xml:space="preserve">, </w:t>
+      </w:r>
+      <w:r>
+        <w:t>as</w:t>
+      </w:r>
+      <w:r>
+        <w:t xml:space="preserve"> there </w:t>
       </w:r>
       <w:r>
         <w:t xml:space="preserve">could be drawn </w:t>
@@ -5354,28 +5751,22 @@
         <w:t xml:space="preserve"> </w:t>
       </w:r>
       <w:r>
-        <w:t>As specified in T</w:t>
-      </w:r>
-      <w:r>
-        <w:t xml:space="preserve">able </w:t>
-      </w:r>
-      <w:r>
-        <w:t>3</w:t>
-      </w:r>
-      <w:r>
-        <w:t>, K</w:t>
-      </w:r>
-      <w:r>
-        <w:t>endall</w:t>
-      </w:r>
-      <w:r>
-        <w:t>’s correlation coefficient and P</w:t>
-      </w:r>
-      <w:r>
-        <w:t>earson’s correlation coefficient were calculated between mean delay time and</w:t>
-      </w:r>
-      <w:r>
-        <w:t xml:space="preserve"> three other variables. The values of these coefficients</w:t>
+        <w:t>Kendall’s</w:t>
+      </w:r>
+      <w:r>
+        <w:t xml:space="preserve"> correlation coefficient and P</w:t>
+      </w:r>
+      <w:r>
+        <w:t xml:space="preserve">earson’s correlation coefficient </w:t>
+      </w:r>
+      <w:r>
+        <w:t>were used</w:t>
+      </w:r>
+      <w:r>
+        <w:t xml:space="preserve">. </w:t>
+      </w:r>
+      <w:r>
+        <w:t>The values of these coefficients</w:t>
       </w:r>
       <w:r>
         <w:t xml:space="preserve"> are at least -1 and at most 1, indicating a perfect negative or positive correlation </w:t>
@@ -5387,22 +5778,26 @@
         <w:t>A value close to 0 indicates no correlation. It is noted Pearson just checks linear correlation, and Kendall’s checks more kinds of relationships (Sta</w:t>
       </w:r>
       <w:r>
-        <w:t xml:space="preserve">tistics solutions, 2018). From Table 3 </w:t>
-      </w:r>
-      <w:r>
-        <w:t xml:space="preserve">it can be noted the correlation coefficient of delay time </w:t>
+        <w:t xml:space="preserve">tistics solutions, 2018). </w:t>
+      </w:r>
+      <w:r>
+        <w:br/>
       </w:r>
       <w:r>
         <w:lastRenderedPageBreak/>
-        <w:t xml:space="preserve">and </w:t>
-      </w:r>
-      <w:proofErr w:type="spellStart"/>
-      <w:r>
-        <w:t>bp</w:t>
-      </w:r>
-      <w:proofErr w:type="spellEnd"/>
-      <w:r>
-        <w:t xml:space="preserve"> scale </w:t>
+        <w:t>Table 3 shows</w:t>
+      </w:r>
+      <w:r>
+        <w:t xml:space="preserve"> that</w:t>
+      </w:r>
+      <w:r>
+        <w:t xml:space="preserve"> the correlation coefficient </w:t>
+      </w:r>
+      <w:r>
+        <w:t>between</w:t>
+      </w:r>
+      <w:r>
+        <w:t xml:space="preserve"> delay time and bp scale </w:t>
       </w:r>
       <w:r>
         <w:t>is the highest. For the other two variables, the values are pretty close to 0.</w:t>
@@ -5413,12 +5808,12 @@
     </w:p>
     <w:p>
       <w:pPr>
-        <w:pStyle w:val="Geenafstand"/>
-      </w:pPr>
-    </w:p>
-    <w:p>
-      <w:pPr>
-        <w:pStyle w:val="Geenafstand"/>
+        <w:pStyle w:val="NoSpacing"/>
+      </w:pPr>
+    </w:p>
+    <w:p>
+      <w:pPr>
+        <w:pStyle w:val="NoSpacing"/>
       </w:pPr>
       <w:r>
         <w:t>For the multiple regression model, information of prior analysis was used as much as possible to predict delay time. This resulted in a model with the following explanatory variables:</w:t>
@@ -5426,7 +5821,7 @@
     </w:p>
     <w:p>
       <w:pPr>
-        <w:pStyle w:val="Geenafstand"/>
+        <w:pStyle w:val="NoSpacing"/>
         <w:numPr>
           <w:ilvl w:val="0"/>
           <w:numId w:val="1"/>
@@ -5460,7 +5855,7 @@
     </w:p>
     <w:p>
       <w:pPr>
-        <w:pStyle w:val="Geenafstand"/>
+        <w:pStyle w:val="NoSpacing"/>
         <w:numPr>
           <w:ilvl w:val="0"/>
           <w:numId w:val="1"/>
@@ -5486,7 +5881,13 @@
         <w:t>a possible statistical significance was found as a p-value</w:t>
       </w:r>
       <w:r>
-        <w:t xml:space="preserve"> just slightly higher than 0.05 can be seen in T</w:t>
+        <w:t xml:space="preserve"> just slightly higher </w:t>
+      </w:r>
+      <w:r>
+        <w:t xml:space="preserve">              </w:t>
+      </w:r>
+      <w:r>
+        <w:t>than 0.05 can be seen in T</w:t>
       </w:r>
       <w:r>
         <w:t>able 2.</w:t>
@@ -5494,27 +5895,18 @@
     </w:p>
     <w:p>
       <w:pPr>
-        <w:pStyle w:val="Geenafstand"/>
+        <w:pStyle w:val="NoSpacing"/>
         <w:numPr>
           <w:ilvl w:val="0"/>
           <w:numId w:val="1"/>
         </w:numPr>
       </w:pPr>
-      <w:proofErr w:type="spellStart"/>
       <w:r>
         <w:rPr>
           <w:b/>
           <w:i/>
         </w:rPr>
-        <w:t>chronotype</w:t>
-      </w:r>
-      <w:proofErr w:type="spellEnd"/>
-      <w:r>
-        <w:rPr>
-          <w:b/>
-          <w:i/>
-        </w:rPr>
-        <w:t>:</w:t>
+        <w:t>chronotype:</w:t>
       </w:r>
       <w:r>
         <w:t xml:space="preserve"> </w:t>
@@ -5534,20 +5926,12 @@
     </w:p>
     <w:p>
       <w:pPr>
-        <w:pStyle w:val="Geenafstand"/>
-      </w:pPr>
-    </w:p>
-    <w:p>
-      <w:pPr>
-        <w:pStyle w:val="Geenafstand"/>
-      </w:pPr>
-      <w:r>
-        <w:t xml:space="preserve">Figure 4 provides some more insight in the relationship between delay time and chronotype and group. </w:t>
-      </w:r>
-    </w:p>
-    <w:p>
-      <w:pPr>
-        <w:pStyle w:val="Geenafstand"/>
+        <w:pStyle w:val="NoSpacing"/>
+      </w:pPr>
+    </w:p>
+    <w:p>
+      <w:pPr>
+        <w:pStyle w:val="NoSpacing"/>
       </w:pPr>
       <w:r>
         <w:rPr>
@@ -5555,23 +5939,23 @@
           <w:lang w:val="nl-NL" w:eastAsia="nl-NL"/>
         </w:rPr>
         <w:drawing>
-          <wp:anchor distT="0" distB="0" distL="114300" distR="114300" simplePos="0" relativeHeight="251803136" behindDoc="1" locked="0" layoutInCell="1" allowOverlap="1">
+          <wp:anchor distT="0" distB="0" distL="114300" distR="114300" simplePos="0" relativeHeight="251659264" behindDoc="1" locked="0" layoutInCell="1" allowOverlap="1" wp14:anchorId="64622F1A" wp14:editId="3B538E81">
             <wp:simplePos x="0" y="0"/>
             <wp:positionH relativeFrom="column">
-              <wp:posOffset>2495550</wp:posOffset>
+              <wp:posOffset>2606040</wp:posOffset>
             </wp:positionH>
             <wp:positionV relativeFrom="paragraph">
-              <wp:posOffset>85090</wp:posOffset>
+              <wp:posOffset>6350</wp:posOffset>
             </wp:positionV>
-            <wp:extent cx="3124200" cy="2238375"/>
-            <wp:effectExtent l="19050" t="0" r="0" b="0"/>
+            <wp:extent cx="3124200" cy="1905000"/>
+            <wp:effectExtent l="0" t="0" r="0" b="0"/>
             <wp:wrapTight wrapText="bothSides">
               <wp:wrapPolygon edited="0">
-                <wp:start x="-132" y="0"/>
-                <wp:lineTo x="-132" y="21508"/>
-                <wp:lineTo x="21600" y="21508"/>
-                <wp:lineTo x="21600" y="0"/>
-                <wp:lineTo x="-132" y="0"/>
+                <wp:start x="0" y="0"/>
+                <wp:lineTo x="0" y="21384"/>
+                <wp:lineTo x="21468" y="21384"/>
+                <wp:lineTo x="21468" y="0"/>
+                <wp:lineTo x="0" y="0"/>
               </wp:wrapPolygon>
             </wp:wrapTight>
             <wp:docPr id="2" name="Picture 2"/>
@@ -5586,10 +5970,10 @@
                     <pic:cNvPicPr/>
                   </pic:nvPicPr>
                   <pic:blipFill>
-                    <a:blip r:embed="rId14" cstate="print">
+                    <a:blip r:embed="rId13" cstate="print">
                       <a:extLst>
                         <a:ext uri="{28A0092B-C50C-407E-A947-70E740481C1C}">
-                          <a14:useLocalDpi xmlns:a14="http://schemas.microsoft.com/office/drawing/2010/main" xmlns:wps="http://schemas.microsoft.com/office/word/2010/wordprocessingShape" xmlns:wpi="http://schemas.microsoft.com/office/word/2010/wordprocessingInk" xmlns:wpg="http://schemas.microsoft.com/office/word/2010/wordprocessingGroup" xmlns:w16se="http://schemas.microsoft.com/office/word/2015/wordml/symex" xmlns:w16cid="http://schemas.microsoft.com/office/word/2016/wordml/cid" xmlns:w15="http://schemas.microsoft.com/office/word/2012/wordml" xmlns:w14="http://schemas.microsoft.com/office/word/2010/wordml" xmlns:w="http://schemas.openxmlformats.org/wordprocessingml/2006/main" xmlns:w10="urn:schemas-microsoft-com:office:word" xmlns:wp14="http://schemas.microsoft.com/office/word/2010/wordprocessingDrawing" xmlns:v="urn:schemas-microsoft-com:vml" xmlns:o="urn:schemas-microsoft-com:office:office" xmlns:am3d="http://schemas.microsoft.com/office/drawing/2017/model3d" xmlns:aink="http://schemas.microsoft.com/office/drawing/2016/ink" xmlns:mc="http://schemas.openxmlformats.org/markup-compatibility/2006" xmlns:cx8="http://schemas.microsoft.com/office/drawing/2016/5/14/chartex" xmlns:cx7="http://schemas.microsoft.com/office/drawing/2016/5/13/chartex" xmlns:cx6="http://schemas.microsoft.com/office/drawing/2016/5/12/chartex" xmlns:cx5="http://schemas.microsoft.com/office/drawing/2016/5/11/chartex" xmlns:cx4="http://schemas.microsoft.com/office/drawing/2016/5/10/chartex" xmlns:cx3="http://schemas.microsoft.com/office/drawing/2016/5/9/chartex" xmlns:cx2="http://schemas.microsoft.com/office/drawing/2015/10/21/chartex" xmlns:cx1="http://schemas.microsoft.com/office/drawing/2015/9/8/chartex" xmlns:cx="http://schemas.microsoft.com/office/drawing/2014/chartex" xmlns:wpc="http://schemas.microsoft.com/office/word/2010/wordprocessingCanvas" xmlns="" val="0"/>
+                          <a14:useLocalDpi xmlns:a14="http://schemas.microsoft.com/office/drawing/2010/main" val="0"/>
                         </a:ext>
                       </a:extLst>
                     </a:blip>
@@ -5600,7 +5984,7 @@
                   <pic:spPr>
                     <a:xfrm>
                       <a:off x="0" y="0"/>
-                      <a:ext cx="3124200" cy="2238375"/>
+                      <a:ext cx="3124200" cy="1905000"/>
                     </a:xfrm>
                     <a:prstGeom prst="rect">
                       <a:avLst/>
@@ -5609,17 +5993,15 @@
                 </pic:pic>
               </a:graphicData>
             </a:graphic>
+            <wp14:sizeRelV relativeFrom="margin">
+              <wp14:pctHeight>0</wp14:pctHeight>
+            </wp14:sizeRelV>
           </wp:anchor>
         </w:drawing>
       </w:r>
-    </w:p>
-    <w:p>
-      <w:pPr>
-        <w:pStyle w:val="Geenafstand"/>
-        <w:rPr>
-          <w:b/>
-        </w:rPr>
-      </w:pPr>
+      <w:r>
+        <w:t xml:space="preserve">Figure 4 provides some more insight in the relationship between delay time and chronotype and group. </w:t>
+      </w:r>
       <w:r>
         <w:t>The fact that the blue points s</w:t>
       </w:r>
@@ -5630,15 +6012,7 @@
         <w:t xml:space="preserve">n the orange points in the plot stands out. Also, the delay time seems to be higher on average as </w:t>
       </w:r>
       <w:r>
-        <w:t xml:space="preserve">the </w:t>
-      </w:r>
-      <w:proofErr w:type="spellStart"/>
-      <w:r>
-        <w:t>chronotype</w:t>
-      </w:r>
-      <w:proofErr w:type="spellEnd"/>
-      <w:r>
-        <w:t xml:space="preserve"> rises.</w:t>
+        <w:t>the chronotype rises.</w:t>
       </w:r>
       <w:r>
         <w:t xml:space="preserve"> </w:t>
@@ -5646,80 +6020,27 @@
     </w:p>
     <w:p>
       <w:pPr>
-        <w:pStyle w:val="Geenafstand"/>
-      </w:pPr>
-    </w:p>
-    <w:p>
-      <w:pPr>
-        <w:pStyle w:val="Geenafstand"/>
+        <w:pStyle w:val="NoSpacing"/>
+      </w:pPr>
+    </w:p>
+    <w:p>
+      <w:pPr>
+        <w:pStyle w:val="NoSpacing"/>
         <w:rPr>
           <w:rFonts w:cstheme="minorHAnsi"/>
         </w:rPr>
       </w:pPr>
       <w:r>
-        <w:t xml:space="preserve">The final </w:t>
-      </w:r>
-      <w:r>
-        <w:t>linear model including the three mentioned variable r</w:t>
-      </w:r>
-      <w:r>
-        <w:t>esulted in a R</w:t>
-      </w:r>
-      <w:r>
-        <w:rPr>
-          <w:vertAlign w:val="superscript"/>
-        </w:rPr>
-        <w:t>2</w:t>
-      </w:r>
-      <w:r>
-        <w:t>-value of</w:t>
-      </w:r>
-      <w:r>
-        <w:t xml:space="preserve"> 0.475. </w:t>
-      </w:r>
-    </w:p>
-    <w:p>
-      <w:pPr>
-        <w:pStyle w:val="Geenafstand"/>
-        <w:rPr>
-          <w:b/>
-        </w:rPr>
-      </w:pPr>
-    </w:p>
-    <w:p>
-      <w:pPr>
-        <w:pStyle w:val="Geenafstand"/>
-        <w:rPr>
-          <w:b/>
-        </w:rPr>
-      </w:pPr>
-    </w:p>
-    <w:p>
-      <w:pPr>
-        <w:pStyle w:val="Geenafstand"/>
-        <w:rPr>
-          <w:b/>
-        </w:rPr>
-      </w:pPr>
-    </w:p>
-    <w:p>
-      <w:pPr>
-        <w:pStyle w:val="Geenafstand"/>
-        <w:rPr>
-          <w:b/>
-        </w:rPr>
-      </w:pPr>
-      <w:r>
         <w:rPr>
           <w:noProof/>
         </w:rPr>
-        <w:pict>
-          <v:shape id="_x0000_s1032" type="#_x0000_t202" style="position:absolute;margin-left:202.2pt;margin-top:7.8pt;width:281.15pt;height:14.55pt;z-index:251674112" wrapcoords="-66 0 -66 21098 21600 21098 21600 0 -66 0" stroked="f">
+        <w:pict w14:anchorId="0514E38C">
+          <v:shape id="_x0000_s1032" type="#_x0000_t202" style="position:absolute;margin-left:192.95pt;margin-top:42.45pt;width:281.15pt;height:14.55pt;z-index:251674112" wrapcoords="-66 0 -66 21098 21600 21098 21600 0 -66 0" stroked="f">
             <v:textbox inset="0,0,0,0">
               <w:txbxContent>
                 <w:p>
                   <w:pPr>
-                    <w:pStyle w:val="Bijschrift"/>
+                    <w:pStyle w:val="Caption"/>
                     <w:rPr>
                       <w:noProof/>
                     </w:rPr>
@@ -5734,10 +6055,31 @@
           </v:shape>
         </w:pict>
       </w:r>
-    </w:p>
-    <w:p>
-      <w:pPr>
-        <w:pStyle w:val="Kop1"/>
+      <w:r>
+        <w:t xml:space="preserve">The final </w:t>
+      </w:r>
+      <w:r>
+        <w:t>linear model including the three mentioned variable r</w:t>
+      </w:r>
+      <w:r>
+        <w:t>esulted in a R</w:t>
+      </w:r>
+      <w:r>
+        <w:rPr>
+          <w:vertAlign w:val="superscript"/>
+        </w:rPr>
+        <w:t>2</w:t>
+      </w:r>
+      <w:r>
+        <w:t>-value of</w:t>
+      </w:r>
+      <w:r>
+        <w:t xml:space="preserve"> 0.475. </w:t>
+      </w:r>
+    </w:p>
+    <w:p>
+      <w:pPr>
+        <w:pStyle w:val="Heading1"/>
         <w:rPr>
           <w:b w:val="0"/>
         </w:rPr>
@@ -5746,47 +6088,95 @@
         <w:rPr>
           <w:b w:val="0"/>
         </w:rPr>
-        <w:t>Discussion</w:t>
-      </w:r>
-    </w:p>
-    <w:p>
-      <w:pPr>
-        <w:pStyle w:val="Geenafstand"/>
-      </w:pPr>
-      <w:r>
-        <w:t xml:space="preserve">During this report, we performed multiple tests on the data. The focus was on two research questions, which were mentioned in the introduction section. </w:t>
-      </w:r>
-    </w:p>
-    <w:p>
-      <w:pPr>
-        <w:pStyle w:val="Geenafstand"/>
-      </w:pPr>
-    </w:p>
-    <w:p>
-      <w:pPr>
-        <w:pStyle w:val="Geenafstand"/>
-      </w:pPr>
-      <w:r>
-        <w:t xml:space="preserve">The first question was about the differences between the two investigated groups to measure the influence of the experimental setup. We tested this with the help of the </w:t>
+        <w:t>Discus</w:t>
+      </w:r>
+      <w:r>
+        <w:rPr>
+          <w:b w:val="0"/>
+        </w:rPr>
+        <w:t>s</w:t>
+      </w:r>
+      <w:r>
+        <w:rPr>
+          <w:b w:val="0"/>
+        </w:rPr>
+        <w:t>ion</w:t>
+      </w:r>
+    </w:p>
+    <w:p>
+      <w:pPr>
+        <w:pStyle w:val="NoSpacing"/>
+      </w:pPr>
+      <w:r>
+        <w:t xml:space="preserve">The </w:t>
+      </w:r>
+      <w:r>
+        <w:t>focus was on two research questions</w:t>
+      </w:r>
+      <w:r>
+        <w:t xml:space="preserve">, as </w:t>
+      </w:r>
+      <w:r>
+        <w:t xml:space="preserve">mentioned in the introduction section. </w:t>
+      </w:r>
+      <w:r>
+        <w:t>To answer these questions, data was analyzed using some statistical tests and coefficients.</w:t>
+      </w:r>
+    </w:p>
+    <w:p>
+      <w:pPr>
+        <w:pStyle w:val="NoSpacing"/>
+      </w:pPr>
+    </w:p>
+    <w:p>
+      <w:pPr>
+        <w:pStyle w:val="NoSpacing"/>
+      </w:pPr>
+      <w:r>
+        <w:t xml:space="preserve">The first question was about the differences between the two investigated groups to measure the influence of the experimental setup. </w:t>
+      </w:r>
+      <w:r>
+        <w:t>This was tested</w:t>
+      </w:r>
+      <w:r>
+        <w:t xml:space="preserve"> with the help of the </w:t>
       </w:r>
       <w:r>
         <w:t>Wilcoxon rank-sum test</w:t>
       </w:r>
       <w:r>
-        <w:t xml:space="preserve">. For all the tested variables, the null hypothesis was rejected. However, the p-value of the variable ‘delay-time’ was on the verge of rejecting by a significance level of 5%. Regarding the small number of observations, it is difficult to draw strong conclusions. </w:t>
-      </w:r>
-    </w:p>
-    <w:p>
-      <w:pPr>
-        <w:pStyle w:val="Geenafstand"/>
-      </w:pPr>
-    </w:p>
-    <w:p>
-      <w:pPr>
-        <w:pStyle w:val="Geenafstand"/>
-      </w:pPr>
-      <w:r>
-        <w:t xml:space="preserve">Besides, we looked for different variables if they were correlated with the delay time. The one that </w:t>
+        <w:t xml:space="preserve">. For all the tested variables, the null hypothesis was rejected. However, the p-value of the variable ‘delay-time’ was on the verge of rejecting by a significance level of 5%. </w:t>
+      </w:r>
+      <w:r>
+        <w:t>Because of</w:t>
+      </w:r>
+      <w:r>
+        <w:t xml:space="preserve"> the small number of observations, it is difficult to draw strong conclusions. </w:t>
+      </w:r>
+    </w:p>
+    <w:p>
+      <w:pPr>
+        <w:pStyle w:val="NoSpacing"/>
+      </w:pPr>
+    </w:p>
+    <w:p>
+      <w:pPr>
+        <w:pStyle w:val="NoSpacing"/>
+      </w:pPr>
+      <w:r>
+        <w:t>Besides</w:t>
+      </w:r>
+      <w:r>
+        <w:t xml:space="preserve"> this</w:t>
+      </w:r>
+      <w:r>
+        <w:t xml:space="preserve">, </w:t>
+      </w:r>
+      <w:r>
+        <w:t>correlation between delay time and three other variables was analyzed.</w:t>
+      </w:r>
+      <w:r>
+        <w:t xml:space="preserve"> The one that </w:t>
       </w:r>
       <w:proofErr w:type="spellStart"/>
       <w:r>
@@ -5807,15 +6197,45 @@
     </w:p>
     <w:p>
       <w:pPr>
-        <w:pStyle w:val="Geenafstand"/>
-      </w:pPr>
-    </w:p>
-    <w:p>
-      <w:pPr>
-        <w:pStyle w:val="Geenafstand"/>
-      </w:pPr>
-      <w:r>
-        <w:t xml:space="preserve">In the continuation of our study, we build a linear regression model to predict the delay time, so we could answer our second research question with the help of other variables. Here, we used the earlier obtained knowledge. We included the variables </w:t>
+        <w:pStyle w:val="NoSpacing"/>
+      </w:pPr>
+    </w:p>
+    <w:p>
+      <w:pPr>
+        <w:pStyle w:val="NoSpacing"/>
+      </w:pPr>
+      <w:r>
+        <w:t xml:space="preserve">In the continuation of </w:t>
+      </w:r>
+      <w:r>
+        <w:t>the</w:t>
+      </w:r>
+      <w:r>
+        <w:t xml:space="preserve"> study, a linear regression model</w:t>
+      </w:r>
+      <w:r>
+        <w:t xml:space="preserve"> was constructed</w:t>
+      </w:r>
+      <w:r>
+        <w:t xml:space="preserve"> to predict the delay time. Here, </w:t>
+      </w:r>
+      <w:r>
+        <w:t>the</w:t>
+      </w:r>
+      <w:r>
+        <w:t xml:space="preserve"> obtained knowledge</w:t>
+      </w:r>
+      <w:r>
+        <w:t xml:space="preserve"> from the prior analysis was used</w:t>
+      </w:r>
+      <w:r>
+        <w:t>.</w:t>
+      </w:r>
+      <w:r>
+        <w:t xml:space="preserve"> The</w:t>
+      </w:r>
+      <w:r>
+        <w:t xml:space="preserve"> variables </w:t>
       </w:r>
       <w:proofErr w:type="spellStart"/>
       <w:r>
@@ -5823,15 +6243,30 @@
       </w:r>
       <w:proofErr w:type="spellEnd"/>
       <w:r>
-        <w:t xml:space="preserve">, group and </w:t>
+        <w:t>, group and chronotype</w:t>
+      </w:r>
+      <w:r>
+        <w:t xml:space="preserve"> were included</w:t>
+      </w:r>
+      <w:r>
+        <w:t xml:space="preserve"> in the model. This resulted in a R</w:t>
+      </w:r>
+      <w:r>
+        <w:rPr>
+          <w:vertAlign w:val="superscript"/>
+        </w:rPr>
+        <w:t>2</w:t>
+      </w:r>
+      <w:r>
+        <w:t>-value of 0.475, which means that 47,5% of the variance in the dependent variables (delay time) can be explained by the variance of the independent variables (</w:t>
       </w:r>
       <w:proofErr w:type="spellStart"/>
       <w:r>
-        <w:t>chronotype</w:t>
+        <w:t>bp_scale</w:t>
       </w:r>
       <w:proofErr w:type="spellEnd"/>
       <w:r>
-        <w:t xml:space="preserve"> in the model. This resulted in a R</w:t>
+        <w:t>, group and chronotype). In contrast to the value of r, there is no specific ‘good’ or ‘bad’ value for R</w:t>
       </w:r>
       <w:r>
         <w:rPr>
@@ -5840,7 +6275,48 @@
         <w:t>2</w:t>
       </w:r>
       <w:r>
-        <w:t>-value of 0.475, which means that 47,5% of the variance in the dependent variables (delay time) can be explained by the variance of the independent variables (</w:t>
+        <w:t>, this really depends on the context (Nau, n.d.).</w:t>
+      </w:r>
+    </w:p>
+    <w:p>
+      <w:pPr>
+        <w:pStyle w:val="NoSpacing"/>
+      </w:pPr>
+    </w:p>
+    <w:p>
+      <w:pPr>
+        <w:pStyle w:val="NoSpacing"/>
+      </w:pPr>
+      <w:r>
+        <w:t>Although the R</w:t>
+      </w:r>
+      <w:r>
+        <w:rPr>
+          <w:vertAlign w:val="superscript"/>
+        </w:rPr>
+        <w:t>2</w:t>
+      </w:r>
+      <w:r>
+        <w:t xml:space="preserve">-value did increase after adding the variables ‘group’ and ‘chronotype’, </w:t>
+      </w:r>
+      <w:r>
+        <w:t>these variables didn’t seem to have significant effect on the model</w:t>
+      </w:r>
+      <w:r>
+        <w:t xml:space="preserve"> (p-values </w:t>
+      </w:r>
+      <w:r>
+        <w:t xml:space="preserve">of respectively 0.108 and 0.064). </w:t>
+      </w:r>
+      <w:r>
+        <w:t>F</w:t>
+      </w:r>
+      <w:r>
+        <w:t xml:space="preserve">or a linear model it is always preferred to include as less variables as possible, which will </w:t>
+      </w:r>
+      <w:r>
+        <w:lastRenderedPageBreak/>
+        <w:t xml:space="preserve">prevent problems like collinearity (Enders, n.d.). It seemed that only the variable </w:t>
       </w:r>
       <w:proofErr w:type="spellStart"/>
       <w:r>
@@ -5848,73 +6324,6 @@
       </w:r>
       <w:proofErr w:type="spellEnd"/>
       <w:r>
-        <w:t xml:space="preserve">, group and </w:t>
-      </w:r>
-      <w:proofErr w:type="spellStart"/>
-      <w:r>
-        <w:t>chronotype</w:t>
-      </w:r>
-      <w:proofErr w:type="spellEnd"/>
-      <w:r>
-        <w:t>). In contrast to the value of r, there is no specific ‘good’ or ‘bad’ value for R</w:t>
-      </w:r>
-      <w:r>
-        <w:rPr>
-          <w:vertAlign w:val="superscript"/>
-        </w:rPr>
-        <w:t>2</w:t>
-      </w:r>
-      <w:r>
-        <w:t>, this really depends on the context (Nau, n.d.).</w:t>
-      </w:r>
-    </w:p>
-    <w:p>
-      <w:pPr>
-        <w:pStyle w:val="Geenafstand"/>
-      </w:pPr>
-    </w:p>
-    <w:p>
-      <w:pPr>
-        <w:pStyle w:val="Geenafstand"/>
-      </w:pPr>
-      <w:r>
-        <w:t>Although the R</w:t>
-      </w:r>
-      <w:r>
-        <w:rPr>
-          <w:vertAlign w:val="superscript"/>
-        </w:rPr>
-        <w:t>2</w:t>
-      </w:r>
-      <w:r>
-        <w:t xml:space="preserve">-value did increase after adding the variables ‘group’ and ‘chronotype’, </w:t>
-      </w:r>
-      <w:r>
-        <w:t>these variables didn’t seem to have significant effect on the model</w:t>
-      </w:r>
-      <w:r>
-        <w:t xml:space="preserve"> (p-values </w:t>
-      </w:r>
-      <w:r>
-        <w:t>of respectively 0.108 and 0.064</w:t>
-      </w:r>
-      <w:bookmarkStart w:id="2" w:name="_GoBack"/>
-      <w:bookmarkEnd w:id="2"/>
-      <w:r>
-        <w:t xml:space="preserve">). </w:t>
-      </w:r>
-      <w:r>
-        <w:t>F</w:t>
-      </w:r>
-      <w:r>
-        <w:t xml:space="preserve">or a linear model it is always preferred to include as less variables as possible, which will prevent problems like collinearity (Enders, n.d.). It seemed that only the variable </w:t>
-      </w:r>
-      <w:proofErr w:type="spellStart"/>
-      <w:r>
-        <w:t>bp_scale</w:t>
-      </w:r>
-      <w:proofErr w:type="spellEnd"/>
-      <w:r>
         <w:t xml:space="preserve"> would be sufficient in the model</w:t>
       </w:r>
       <w:r>
@@ -5926,20 +6335,68 @@
     </w:p>
     <w:p>
       <w:pPr>
-        <w:pStyle w:val="Geenafstand"/>
-      </w:pPr>
-    </w:p>
-    <w:p>
-      <w:pPr>
-        <w:pStyle w:val="Geenafstand"/>
-      </w:pPr>
-      <w:r>
-        <w:t>Altogether, it is difficult to draw strong conclusions, based on this analysis. This is especially associated with the lack of observations. In another research, we advise to measure more participants or combine the outcome of that research with the one discussed in this report. Furthermore, we picked variables partly based on intuition. For another research, one could use for example the step-up strategy for determining the ‘best’ linear model.</w:t>
-      </w:r>
-    </w:p>
-    <w:p>
-      <w:pPr>
-        <w:pStyle w:val="Geenafstand"/>
+        <w:pStyle w:val="NoSpacing"/>
+      </w:pPr>
+    </w:p>
+    <w:p>
+      <w:pPr>
+        <w:pStyle w:val="NoSpacing"/>
+      </w:pPr>
+      <w:r>
+        <w:t xml:space="preserve">Altogether, it is difficult to draw strong conclusions, based on this analysis. This is especially associated with the lack of observations. In </w:t>
+      </w:r>
+      <w:r>
+        <w:t>further</w:t>
+      </w:r>
+      <w:r>
+        <w:t xml:space="preserve"> research, </w:t>
+      </w:r>
+      <w:r>
+        <w:t xml:space="preserve">it is advised to collect data from more participants </w:t>
+      </w:r>
+      <w:r>
+        <w:t>or combine the outcome of that research with the one discussed in this report. Furthermore</w:t>
+      </w:r>
+      <w:r>
+        <w:t>,</w:t>
+      </w:r>
+      <w:r>
+        <w:t xml:space="preserve"> variables </w:t>
+      </w:r>
+      <w:r>
+        <w:t xml:space="preserve">in the model were </w:t>
+      </w:r>
+      <w:r>
+        <w:t>part</w:t>
+      </w:r>
+      <w:r>
+        <w:t>ially</w:t>
+      </w:r>
+      <w:r>
+        <w:t xml:space="preserve"> based on intuition. </w:t>
+      </w:r>
+      <w:r>
+        <w:t>In future</w:t>
+      </w:r>
+      <w:r>
+        <w:t xml:space="preserve"> research</w:t>
+      </w:r>
+      <w:r>
+        <w:t xml:space="preserve"> </w:t>
+      </w:r>
+      <w:r>
+        <w:t xml:space="preserve">one could for example </w:t>
+      </w:r>
+      <w:r>
+        <w:t xml:space="preserve">use </w:t>
+      </w:r>
+      <w:r>
+        <w:t>the step-up strategy for determining the ‘best’ linear model.</w:t>
+      </w:r>
+    </w:p>
+    <w:p>
+      <w:pPr>
+        <w:pStyle w:val="NoSpacing"/>
       </w:pPr>
       <w:r>
         <w:t xml:space="preserve">Finally, more data of the participants could be collected. The sleep behavior of someone could also be influenced by the extent of effort that day or the smartphone use before sleeping (Scutti, 2017). </w:t>
@@ -5947,7 +6404,7 @@
     </w:p>
     <w:p>
       <w:pPr>
-        <w:pStyle w:val="Kop1"/>
+        <w:pStyle w:val="Heading1"/>
         <w:rPr>
           <w:b w:val="0"/>
         </w:rPr>
@@ -5961,15 +6418,18 @@
     </w:p>
     <w:p>
       <w:pPr>
-        <w:pStyle w:val="Geenafstand"/>
-      </w:pPr>
-      <w:r>
-        <w:t>We can draw the following conclusions from our research:</w:t>
-      </w:r>
-    </w:p>
-    <w:p>
-      <w:pPr>
-        <w:pStyle w:val="Geenafstand"/>
+        <w:pStyle w:val="NoSpacing"/>
+      </w:pPr>
+      <w:r>
+        <w:t>The following conclusions can be drawn from this report</w:t>
+      </w:r>
+      <w:r>
+        <w:t>:</w:t>
+      </w:r>
+    </w:p>
+    <w:p>
+      <w:pPr>
+        <w:pStyle w:val="NoSpacing"/>
         <w:numPr>
           <w:ilvl w:val="0"/>
           <w:numId w:val="1"/>
@@ -5981,7 +6441,7 @@
     </w:p>
     <w:p>
       <w:pPr>
-        <w:pStyle w:val="Geenafstand"/>
+        <w:pStyle w:val="NoSpacing"/>
         <w:numPr>
           <w:ilvl w:val="0"/>
           <w:numId w:val="1"/>
@@ -6019,7 +6479,7 @@
     </w:p>
     <w:p>
       <w:pPr>
-        <w:pStyle w:val="Geenafstand"/>
+        <w:pStyle w:val="NoSpacing"/>
       </w:pPr>
     </w:p>
     <w:p>
@@ -6037,7 +6497,7 @@
     </w:p>
     <w:p>
       <w:pPr>
-        <w:pStyle w:val="Kop1"/>
+        <w:pStyle w:val="Heading1"/>
         <w:rPr>
           <w:b w:val="0"/>
         </w:rPr>
@@ -6052,7 +6512,7 @@
     </w:p>
     <w:p>
       <w:pPr>
-        <w:pStyle w:val="Geenafstand"/>
+        <w:pStyle w:val="NoSpacing"/>
       </w:pPr>
       <w:r>
         <w:t xml:space="preserve">Enders, F.B. (n.d.). </w:t>
@@ -6066,7 +6526,7 @@
       <w:r>
         <w:t xml:space="preserve"> Retrieved 27-06-2018, from </w:t>
       </w:r>
-      <w:hyperlink r:id="rId15" w:history="1">
+      <w:hyperlink r:id="rId14" w:history="1">
         <w:r>
           <w:rPr>
             <w:rStyle w:val="Hyperlink"/>
@@ -6079,12 +6539,12 @@
     </w:p>
     <w:p>
       <w:pPr>
-        <w:pStyle w:val="Geenafstand"/>
-      </w:pPr>
-    </w:p>
-    <w:p>
-      <w:pPr>
-        <w:pStyle w:val="Geenafstand"/>
+        <w:pStyle w:val="NoSpacing"/>
+      </w:pPr>
+    </w:p>
+    <w:p>
+      <w:pPr>
+        <w:pStyle w:val="NoSpacing"/>
       </w:pPr>
       <w:r>
         <w:t xml:space="preserve">Evans, J. D. (1996). </w:t>
@@ -6101,7 +6561,7 @@
     </w:p>
     <w:p>
       <w:pPr>
-        <w:pStyle w:val="Geenafstand"/>
+        <w:pStyle w:val="NoSpacing"/>
       </w:pPr>
     </w:p>
     <w:p>
@@ -6133,7 +6593,7 @@
     </w:p>
     <w:p>
       <w:pPr>
-        <w:pStyle w:val="Geenafstand"/>
+        <w:pStyle w:val="NoSpacing"/>
         <w:rPr>
           <w:rStyle w:val="Hyperlink"/>
           <w:color w:val="auto"/>
@@ -6152,7 +6612,7 @@
       <w:r>
         <w:t xml:space="preserve"> Retrieved 26-06-2018, from </w:t>
       </w:r>
-      <w:hyperlink r:id="rId16" w:history="1">
+      <w:hyperlink r:id="rId15" w:history="1">
         <w:r>
           <w:rPr>
             <w:rStyle w:val="Hyperlink"/>
@@ -6165,12 +6625,12 @@
     </w:p>
     <w:p>
       <w:pPr>
-        <w:pStyle w:val="Geenafstand"/>
-      </w:pPr>
-    </w:p>
-    <w:p>
-      <w:pPr>
-        <w:pStyle w:val="Geenafstand"/>
+        <w:pStyle w:val="NoSpacing"/>
+      </w:pPr>
+    </w:p>
+    <w:p>
+      <w:pPr>
+        <w:pStyle w:val="NoSpacing"/>
       </w:pPr>
       <w:r>
         <w:t xml:space="preserve">Scutti, S. (2017). </w:t>
@@ -6184,7 +6644,7 @@
       <w:r>
         <w:t xml:space="preserve"> Retrieved 27-06-2017, from </w:t>
       </w:r>
-      <w:hyperlink r:id="rId17" w:history="1">
+      <w:hyperlink r:id="rId16" w:history="1">
         <w:r>
           <w:rPr>
             <w:rStyle w:val="Hyperlink"/>
@@ -6205,7 +6665,7 @@
     </w:p>
     <w:p>
       <w:pPr>
-        <w:pStyle w:val="Geenafstand"/>
+        <w:pStyle w:val="NoSpacing"/>
       </w:pPr>
       <w:r>
         <w:t xml:space="preserve">Statistics </w:t>
@@ -6258,7 +6718,7 @@
       <w:r>
         <w:t xml:space="preserve"> from </w:t>
       </w:r>
-      <w:hyperlink r:id="rId18" w:history="1">
+      <w:hyperlink r:id="rId17" w:history="1">
         <w:r>
           <w:rPr>
             <w:rStyle w:val="Hyperlink"/>
@@ -6269,12 +6729,12 @@
     </w:p>
     <w:p>
       <w:pPr>
-        <w:pStyle w:val="Geenafstand"/>
-      </w:pPr>
-    </w:p>
-    <w:p>
-      <w:pPr>
-        <w:pStyle w:val="Geenafstand"/>
+        <w:pStyle w:val="NoSpacing"/>
+      </w:pPr>
+    </w:p>
+    <w:p>
+      <w:pPr>
+        <w:pStyle w:val="NoSpacing"/>
         <w:rPr>
           <w:i/>
         </w:rPr>
@@ -6294,7 +6754,7 @@
         </w:rPr>
         <w:t xml:space="preserve">, from </w:t>
       </w:r>
-      <w:hyperlink r:id="rId19" w:history="1">
+      <w:hyperlink r:id="rId18" w:history="1">
         <w:r>
           <w:rPr>
             <w:rStyle w:val="Hyperlink"/>
@@ -6305,7 +6765,7 @@
       </w:hyperlink>
     </w:p>
     <w:sectPr>
-      <w:footerReference w:type="default" r:id="rId20"/>
+      <w:footerReference w:type="default" r:id="rId19"/>
       <w:pgSz w:w="11906" w:h="16838"/>
       <w:pgMar w:top="1440" w:right="1440" w:bottom="1440" w:left="1440" w:header="708" w:footer="708" w:gutter="0"/>
       <w:pgNumType w:start="0"/>
@@ -6317,63 +6777,8 @@
 </w:document>
 </file>
 
-<file path=word/comments.xml><?xml version="1.0" encoding="utf-8"?>
-<w:comments xmlns:ve="http://schemas.openxmlformats.org/markup-compatibility/2006" xmlns:o="urn:schemas-microsoft-com:office:office" xmlns:r="http://schemas.openxmlformats.org/officeDocument/2006/relationships" xmlns:m="http://schemas.openxmlformats.org/officeDocument/2006/math" xmlns:v="urn:schemas-microsoft-com:vml" xmlns:wp="http://schemas.openxmlformats.org/drawingml/2006/wordprocessingDrawing" xmlns:w10="urn:schemas-microsoft-com:office:word" xmlns:w="http://schemas.openxmlformats.org/wordprocessingml/2006/main" xmlns:wne="http://schemas.microsoft.com/office/word/2006/wordml">
-  <w:comment w:id="0" w:author="Elitebook" w:date="2018-06-28T18:44:00Z" w:initials="E">
-    <w:p>
-      <w:pPr>
-        <w:pStyle w:val="Tekstopmerking"/>
-        <w:rPr>
-          <w:lang w:val="nl-NL"/>
-        </w:rPr>
-      </w:pPr>
-      <w:r>
-        <w:rPr>
-          <w:rStyle w:val="Verwijzingopmerking"/>
-        </w:rPr>
-        <w:annotationRef/>
-      </w:r>
-      <w:r>
-        <w:rPr>
-          <w:lang w:val="nl-NL"/>
-        </w:rPr>
-        <w:t>Moeten we dit nog ergens v</w:t>
-      </w:r>
-      <w:r>
-        <w:rPr>
-          <w:lang w:val="nl-NL"/>
-        </w:rPr>
-        <w:t>erwerken of niet? Zou het eigenlijk in de inleiding willen doen, maar dan ga je over het aantal woorden heen, dus lastig…</w:t>
-      </w:r>
-    </w:p>
-  </w:comment>
-  <w:comment w:id="1" w:author="Elitebook" w:date="2018-06-28T18:59:00Z" w:initials="E">
-    <w:p>
-      <w:pPr>
-        <w:pStyle w:val="Tekstopmerking"/>
-        <w:rPr>
-          <w:lang w:val="nl-NL"/>
-        </w:rPr>
-      </w:pPr>
-      <w:r>
-        <w:rPr>
-          <w:rStyle w:val="Verwijzingopmerking"/>
-        </w:rPr>
-        <w:annotationRef/>
-      </w:r>
-      <w:r>
-        <w:rPr>
-          <w:lang w:val="nl-NL"/>
-        </w:rPr>
-        <w:t>Standard hoort hier niet toch?</w:t>
-      </w:r>
-    </w:p>
-  </w:comment>
-</w:comments>
-</file>
-
 <file path=word/endnotes.xml><?xml version="1.0" encoding="utf-8"?>
-<w:endnotes xmlns:ve="http://schemas.openxmlformats.org/markup-compatibility/2006" xmlns:o="urn:schemas-microsoft-com:office:office" xmlns:r="http://schemas.openxmlformats.org/officeDocument/2006/relationships" xmlns:m="http://schemas.openxmlformats.org/officeDocument/2006/math" xmlns:v="urn:schemas-microsoft-com:vml" xmlns:wp="http://schemas.openxmlformats.org/drawingml/2006/wordprocessingDrawing" xmlns:w10="urn:schemas-microsoft-com:office:word" xmlns:w="http://schemas.openxmlformats.org/wordprocessingml/2006/main" xmlns:wne="http://schemas.microsoft.com/office/word/2006/wordml">
+<w:endnotes xmlns:wpc="http://schemas.microsoft.com/office/word/2010/wordprocessingCanvas" xmlns:cx="http://schemas.microsoft.com/office/drawing/2014/chartex" xmlns:cx1="http://schemas.microsoft.com/office/drawing/2015/9/8/chartex" xmlns:cx2="http://schemas.microsoft.com/office/drawing/2015/10/21/chartex" xmlns:cx3="http://schemas.microsoft.com/office/drawing/2016/5/9/chartex" xmlns:cx4="http://schemas.microsoft.com/office/drawing/2016/5/10/chartex" xmlns:cx5="http://schemas.microsoft.com/office/drawing/2016/5/11/chartex" xmlns:cx6="http://schemas.microsoft.com/office/drawing/2016/5/12/chartex" xmlns:cx7="http://schemas.microsoft.com/office/drawing/2016/5/13/chartex" xmlns:cx8="http://schemas.microsoft.com/office/drawing/2016/5/14/chartex" xmlns:mc="http://schemas.openxmlformats.org/markup-compatibility/2006" xmlns:aink="http://schemas.microsoft.com/office/drawing/2016/ink" xmlns:am3d="http://schemas.microsoft.com/office/drawing/2017/model3d" xmlns:o="urn:schemas-microsoft-com:office:office" xmlns:r="http://schemas.openxmlformats.org/officeDocument/2006/relationships" xmlns:m="http://schemas.openxmlformats.org/officeDocument/2006/math" xmlns:v="urn:schemas-microsoft-com:vml" xmlns:wp14="http://schemas.microsoft.com/office/word/2010/wordprocessingDrawing" xmlns:wp="http://schemas.openxmlformats.org/drawingml/2006/wordprocessingDrawing" xmlns:w10="urn:schemas-microsoft-com:office:word" xmlns:w="http://schemas.openxmlformats.org/wordprocessingml/2006/main" xmlns:w14="http://schemas.microsoft.com/office/word/2010/wordml" xmlns:w15="http://schemas.microsoft.com/office/word/2012/wordml" xmlns:w16cid="http://schemas.microsoft.com/office/word/2016/wordml/cid" xmlns:w16se="http://schemas.microsoft.com/office/word/2015/wordml/symex" xmlns:wpg="http://schemas.microsoft.com/office/word/2010/wordprocessingGroup" xmlns:wpi="http://schemas.microsoft.com/office/word/2010/wordprocessingInk" xmlns:wne="http://schemas.microsoft.com/office/word/2006/wordml" xmlns:wps="http://schemas.microsoft.com/office/word/2010/wordprocessingShape" mc:Ignorable="w14 w15 w16se w16cid wp14">
   <w:endnote w:type="separator" w:id="-1">
     <w:p>
       <w:pPr>
@@ -6398,7 +6803,7 @@
 </file>
 
 <file path=word/footer1.xml><?xml version="1.0" encoding="utf-8"?>
-<w:ftr xmlns:ve="http://schemas.openxmlformats.org/markup-compatibility/2006" xmlns:o="urn:schemas-microsoft-com:office:office" xmlns:r="http://schemas.openxmlformats.org/officeDocument/2006/relationships" xmlns:m="http://schemas.openxmlformats.org/officeDocument/2006/math" xmlns:v="urn:schemas-microsoft-com:vml" xmlns:wp="http://schemas.openxmlformats.org/drawingml/2006/wordprocessingDrawing" xmlns:w10="urn:schemas-microsoft-com:office:word" xmlns:w="http://schemas.openxmlformats.org/wordprocessingml/2006/main" xmlns:wne="http://schemas.microsoft.com/office/word/2006/wordml">
+<w:ftr xmlns:wpc="http://schemas.microsoft.com/office/word/2010/wordprocessingCanvas" xmlns:cx="http://schemas.microsoft.com/office/drawing/2014/chartex" xmlns:cx1="http://schemas.microsoft.com/office/drawing/2015/9/8/chartex" xmlns:cx2="http://schemas.microsoft.com/office/drawing/2015/10/21/chartex" xmlns:cx3="http://schemas.microsoft.com/office/drawing/2016/5/9/chartex" xmlns:cx4="http://schemas.microsoft.com/office/drawing/2016/5/10/chartex" xmlns:cx5="http://schemas.microsoft.com/office/drawing/2016/5/11/chartex" xmlns:cx6="http://schemas.microsoft.com/office/drawing/2016/5/12/chartex" xmlns:cx7="http://schemas.microsoft.com/office/drawing/2016/5/13/chartex" xmlns:cx8="http://schemas.microsoft.com/office/drawing/2016/5/14/chartex" xmlns:mc="http://schemas.openxmlformats.org/markup-compatibility/2006" xmlns:aink="http://schemas.microsoft.com/office/drawing/2016/ink" xmlns:am3d="http://schemas.microsoft.com/office/drawing/2017/model3d" xmlns:o="urn:schemas-microsoft-com:office:office" xmlns:r="http://schemas.openxmlformats.org/officeDocument/2006/relationships" xmlns:m="http://schemas.openxmlformats.org/officeDocument/2006/math" xmlns:v="urn:schemas-microsoft-com:vml" xmlns:wp14="http://schemas.microsoft.com/office/word/2010/wordprocessingDrawing" xmlns:wp="http://schemas.openxmlformats.org/drawingml/2006/wordprocessingDrawing" xmlns:w10="urn:schemas-microsoft-com:office:word" xmlns:w="http://schemas.openxmlformats.org/wordprocessingml/2006/main" xmlns:w14="http://schemas.microsoft.com/office/word/2010/wordml" xmlns:w15="http://schemas.microsoft.com/office/word/2012/wordml" xmlns:w16cid="http://schemas.microsoft.com/office/word/2016/wordml/cid" xmlns:w16se="http://schemas.microsoft.com/office/word/2015/wordml/symex" xmlns:wpg="http://schemas.microsoft.com/office/word/2010/wordprocessingGroup" xmlns:wpi="http://schemas.microsoft.com/office/word/2010/wordprocessingInk" xmlns:wne="http://schemas.microsoft.com/office/word/2006/wordml" xmlns:wps="http://schemas.microsoft.com/office/word/2010/wordprocessingShape" mc:Ignorable="w14 w15 w16se w16cid wp14">
   <w:sdt>
     <w:sdtPr>
       <w:id w:val="65291692"/>
@@ -6407,10 +6812,11 @@
         <w:docPartUnique/>
       </w:docPartObj>
     </w:sdtPr>
+    <w:sdtEndPr/>
     <w:sdtContent>
       <w:p>
         <w:pPr>
-          <w:pStyle w:val="Voettekst"/>
+          <w:pStyle w:val="Footer"/>
           <w:jc w:val="right"/>
         </w:pPr>
         <w:r>
@@ -6448,14 +6854,14 @@
   </w:sdt>
   <w:p>
     <w:pPr>
-      <w:pStyle w:val="Voettekst"/>
+      <w:pStyle w:val="Footer"/>
     </w:pPr>
   </w:p>
 </w:ftr>
 </file>
 
 <file path=word/footnotes.xml><?xml version="1.0" encoding="utf-8"?>
-<w:footnotes xmlns:ve="http://schemas.openxmlformats.org/markup-compatibility/2006" xmlns:o="urn:schemas-microsoft-com:office:office" xmlns:r="http://schemas.openxmlformats.org/officeDocument/2006/relationships" xmlns:m="http://schemas.openxmlformats.org/officeDocument/2006/math" xmlns:v="urn:schemas-microsoft-com:vml" xmlns:wp="http://schemas.openxmlformats.org/drawingml/2006/wordprocessingDrawing" xmlns:w10="urn:schemas-microsoft-com:office:word" xmlns:w="http://schemas.openxmlformats.org/wordprocessingml/2006/main" xmlns:wne="http://schemas.microsoft.com/office/word/2006/wordml">
+<w:footnotes xmlns:wpc="http://schemas.microsoft.com/office/word/2010/wordprocessingCanvas" xmlns:cx="http://schemas.microsoft.com/office/drawing/2014/chartex" xmlns:cx1="http://schemas.microsoft.com/office/drawing/2015/9/8/chartex" xmlns:cx2="http://schemas.microsoft.com/office/drawing/2015/10/21/chartex" xmlns:cx3="http://schemas.microsoft.com/office/drawing/2016/5/9/chartex" xmlns:cx4="http://schemas.microsoft.com/office/drawing/2016/5/10/chartex" xmlns:cx5="http://schemas.microsoft.com/office/drawing/2016/5/11/chartex" xmlns:cx6="http://schemas.microsoft.com/office/drawing/2016/5/12/chartex" xmlns:cx7="http://schemas.microsoft.com/office/drawing/2016/5/13/chartex" xmlns:cx8="http://schemas.microsoft.com/office/drawing/2016/5/14/chartex" xmlns:mc="http://schemas.openxmlformats.org/markup-compatibility/2006" xmlns:aink="http://schemas.microsoft.com/office/drawing/2016/ink" xmlns:am3d="http://schemas.microsoft.com/office/drawing/2017/model3d" xmlns:o="urn:schemas-microsoft-com:office:office" xmlns:r="http://schemas.openxmlformats.org/officeDocument/2006/relationships" xmlns:m="http://schemas.openxmlformats.org/officeDocument/2006/math" xmlns:v="urn:schemas-microsoft-com:vml" xmlns:wp14="http://schemas.microsoft.com/office/word/2010/wordprocessingDrawing" xmlns:wp="http://schemas.openxmlformats.org/drawingml/2006/wordprocessingDrawing" xmlns:w10="urn:schemas-microsoft-com:office:word" xmlns:w="http://schemas.openxmlformats.org/wordprocessingml/2006/main" xmlns:w14="http://schemas.microsoft.com/office/word/2010/wordml" xmlns:w15="http://schemas.microsoft.com/office/word/2012/wordml" xmlns:w16cid="http://schemas.microsoft.com/office/word/2016/wordml/cid" xmlns:w16se="http://schemas.microsoft.com/office/word/2015/wordml/symex" xmlns:wpg="http://schemas.microsoft.com/office/word/2010/wordprocessingGroup" xmlns:wpi="http://schemas.microsoft.com/office/word/2010/wordprocessingInk" xmlns:wne="http://schemas.microsoft.com/office/word/2006/wordml" xmlns:wps="http://schemas.microsoft.com/office/word/2010/wordprocessingShape" mc:Ignorable="w14 w15 w16se w16cid wp14">
   <w:footnote w:type="separator" w:id="-1">
     <w:p>
       <w:pPr>
@@ -6480,8 +6886,8 @@
 </file>
 
 <file path=word/numbering.xml><?xml version="1.0" encoding="utf-8"?>
-<w:numbering xmlns:ve="http://schemas.openxmlformats.org/markup-compatibility/2006" xmlns:o="urn:schemas-microsoft-com:office:office" xmlns:r="http://schemas.openxmlformats.org/officeDocument/2006/relationships" xmlns:m="http://schemas.openxmlformats.org/officeDocument/2006/math" xmlns:v="urn:schemas-microsoft-com:vml" xmlns:wp="http://schemas.openxmlformats.org/drawingml/2006/wordprocessingDrawing" xmlns:w10="urn:schemas-microsoft-com:office:word" xmlns:w="http://schemas.openxmlformats.org/wordprocessingml/2006/main" xmlns:wne="http://schemas.microsoft.com/office/word/2006/wordml">
-  <w:abstractNum w:abstractNumId="0">
+<w:numbering xmlns:wpc="http://schemas.microsoft.com/office/word/2010/wordprocessingCanvas" xmlns:cx="http://schemas.microsoft.com/office/drawing/2014/chartex" xmlns:cx1="http://schemas.microsoft.com/office/drawing/2015/9/8/chartex" xmlns:cx2="http://schemas.microsoft.com/office/drawing/2015/10/21/chartex" xmlns:cx3="http://schemas.microsoft.com/office/drawing/2016/5/9/chartex" xmlns:cx4="http://schemas.microsoft.com/office/drawing/2016/5/10/chartex" xmlns:cx5="http://schemas.microsoft.com/office/drawing/2016/5/11/chartex" xmlns:cx6="http://schemas.microsoft.com/office/drawing/2016/5/12/chartex" xmlns:cx7="http://schemas.microsoft.com/office/drawing/2016/5/13/chartex" xmlns:cx8="http://schemas.microsoft.com/office/drawing/2016/5/14/chartex" xmlns:mc="http://schemas.openxmlformats.org/markup-compatibility/2006" xmlns:aink="http://schemas.microsoft.com/office/drawing/2016/ink" xmlns:am3d="http://schemas.microsoft.com/office/drawing/2017/model3d" xmlns:o="urn:schemas-microsoft-com:office:office" xmlns:r="http://schemas.openxmlformats.org/officeDocument/2006/relationships" xmlns:m="http://schemas.openxmlformats.org/officeDocument/2006/math" xmlns:v="urn:schemas-microsoft-com:vml" xmlns:wp14="http://schemas.microsoft.com/office/word/2010/wordprocessingDrawing" xmlns:wp="http://schemas.openxmlformats.org/drawingml/2006/wordprocessingDrawing" xmlns:w10="urn:schemas-microsoft-com:office:word" xmlns:w="http://schemas.openxmlformats.org/wordprocessingml/2006/main" xmlns:w14="http://schemas.microsoft.com/office/word/2010/wordml" xmlns:w15="http://schemas.microsoft.com/office/word/2012/wordml" xmlns:w16cid="http://schemas.microsoft.com/office/word/2016/wordml/cid" xmlns:w16se="http://schemas.microsoft.com/office/word/2015/wordml/symex" xmlns:wpg="http://schemas.microsoft.com/office/word/2010/wordprocessingGroup" xmlns:wpi="http://schemas.microsoft.com/office/word/2010/wordprocessingInk" xmlns:wne="http://schemas.microsoft.com/office/word/2006/wordml" xmlns:wps="http://schemas.microsoft.com/office/word/2010/wordprocessingShape" mc:Ignorable="w14 w15 w16se w16cid wp14">
+  <w:abstractNum w:abstractNumId="0" w15:restartNumberingAfterBreak="0">
     <w:nsid w:val="2C4107E5"/>
     <w:multiLevelType w:val="hybridMultilevel"/>
     <w:tmpl w:val="00BEC41A"/>
@@ -6593,7 +6999,7 @@
       </w:rPr>
     </w:lvl>
   </w:abstractNum>
-  <w:abstractNum w:abstractNumId="1">
+  <w:abstractNum w:abstractNumId="1" w15:restartNumberingAfterBreak="0">
     <w:nsid w:val="3A5B0645"/>
     <w:multiLevelType w:val="hybridMultilevel"/>
     <w:tmpl w:val="13D2E590"/>
@@ -6705,7 +7111,7 @@
       </w:rPr>
     </w:lvl>
   </w:abstractNum>
-  <w:abstractNum w:abstractNumId="2">
+  <w:abstractNum w:abstractNumId="2" w15:restartNumberingAfterBreak="0">
     <w:nsid w:val="4D626FAC"/>
     <w:multiLevelType w:val="hybridMultilevel"/>
     <w:tmpl w:val="B4A26134"/>
@@ -6830,7 +7236,7 @@
 </file>
 
 <file path=word/styles.xml><?xml version="1.0" encoding="utf-8"?>
-<w:styles xmlns:r="http://schemas.openxmlformats.org/officeDocument/2006/relationships" xmlns:w="http://schemas.openxmlformats.org/wordprocessingml/2006/main">
+<w:styles xmlns:mc="http://schemas.openxmlformats.org/markup-compatibility/2006" xmlns:r="http://schemas.openxmlformats.org/officeDocument/2006/relationships" xmlns:w="http://schemas.openxmlformats.org/wordprocessingml/2006/main" xmlns:w14="http://schemas.microsoft.com/office/word/2010/wordml" xmlns:w15="http://schemas.microsoft.com/office/word/2012/wordml" xmlns:w16cid="http://schemas.microsoft.com/office/word/2016/wordml/cid" xmlns:w16se="http://schemas.microsoft.com/office/word/2015/wordml/symex" mc:Ignorable="w14 w15 w16se w16cid">
   <w:docDefaults>
     <w:rPrDefault>
       <w:rPr>
@@ -6846,146 +7252,384 @@
       </w:pPr>
     </w:pPrDefault>
   </w:docDefaults>
-  <w:latentStyles w:defLockedState="0" w:defUIPriority="99" w:defSemiHidden="1" w:defUnhideWhenUsed="1" w:defQFormat="0" w:count="267">
-    <w:lsdException w:name="Normal" w:semiHidden="0" w:uiPriority="0" w:unhideWhenUsed="0" w:qFormat="1"/>
-    <w:lsdException w:name="heading 1" w:semiHidden="0" w:uiPriority="9" w:unhideWhenUsed="0" w:qFormat="1"/>
-    <w:lsdException w:name="heading 2" w:uiPriority="9" w:qFormat="1"/>
-    <w:lsdException w:name="heading 3" w:uiPriority="9" w:qFormat="1"/>
-    <w:lsdException w:name="heading 4" w:uiPriority="9" w:qFormat="1"/>
-    <w:lsdException w:name="heading 5" w:uiPriority="9" w:qFormat="1"/>
-    <w:lsdException w:name="heading 6" w:uiPriority="9" w:qFormat="1"/>
-    <w:lsdException w:name="heading 7" w:uiPriority="9" w:qFormat="1"/>
-    <w:lsdException w:name="heading 8" w:uiPriority="9" w:qFormat="1"/>
-    <w:lsdException w:name="heading 9" w:uiPriority="9" w:qFormat="1"/>
-    <w:lsdException w:name="toc 1" w:uiPriority="39"/>
-    <w:lsdException w:name="toc 2" w:uiPriority="39"/>
-    <w:lsdException w:name="toc 3" w:uiPriority="39"/>
-    <w:lsdException w:name="toc 4" w:uiPriority="39"/>
-    <w:lsdException w:name="toc 5" w:uiPriority="39"/>
-    <w:lsdException w:name="toc 6" w:uiPriority="39"/>
-    <w:lsdException w:name="toc 7" w:uiPriority="39"/>
-    <w:lsdException w:name="toc 8" w:uiPriority="39"/>
-    <w:lsdException w:name="toc 9" w:uiPriority="39"/>
-    <w:lsdException w:name="caption" w:uiPriority="35" w:qFormat="1"/>
-    <w:lsdException w:name="Title" w:semiHidden="0" w:uiPriority="10" w:unhideWhenUsed="0" w:qFormat="1"/>
-    <w:lsdException w:name="Default Paragraph Font" w:uiPriority="1"/>
-    <w:lsdException w:name="Subtitle" w:semiHidden="0" w:uiPriority="11" w:unhideWhenUsed="0" w:qFormat="1"/>
-    <w:lsdException w:name="Strong" w:semiHidden="0" w:uiPriority="22" w:unhideWhenUsed="0" w:qFormat="1"/>
-    <w:lsdException w:name="Emphasis" w:semiHidden="0" w:uiPriority="20" w:unhideWhenUsed="0" w:qFormat="1"/>
-    <w:lsdException w:name="Table Grid" w:semiHidden="0" w:uiPriority="39" w:unhideWhenUsed="0"/>
-    <w:lsdException w:name="Placeholder Text" w:unhideWhenUsed="0"/>
-    <w:lsdException w:name="No Spacing" w:semiHidden="0" w:uiPriority="1" w:unhideWhenUsed="0" w:qFormat="1"/>
-    <w:lsdException w:name="Light Shading" w:semiHidden="0" w:uiPriority="60" w:unhideWhenUsed="0"/>
-    <w:lsdException w:name="Light List" w:semiHidden="0" w:uiPriority="61" w:unhideWhenUsed="0"/>
-    <w:lsdException w:name="Light Grid" w:semiHidden="0" w:uiPriority="62" w:unhideWhenUsed="0"/>
-    <w:lsdException w:name="Medium Shading 1" w:semiHidden="0" w:uiPriority="63" w:unhideWhenUsed="0"/>
-    <w:lsdException w:name="Medium Shading 2" w:semiHidden="0" w:uiPriority="64" w:unhideWhenUsed="0"/>
-    <w:lsdException w:name="Medium List 1" w:semiHidden="0" w:uiPriority="65" w:unhideWhenUsed="0"/>
-    <w:lsdException w:name="Medium List 2" w:semiHidden="0" w:uiPriority="66" w:unhideWhenUsed="0"/>
-    <w:lsdException w:name="Medium Grid 1" w:semiHidden="0" w:uiPriority="67" w:unhideWhenUsed="0"/>
-    <w:lsdException w:name="Medium Grid 2" w:semiHidden="0" w:uiPriority="68" w:unhideWhenUsed="0"/>
-    <w:lsdException w:name="Medium Grid 3" w:semiHidden="0" w:uiPriority="69" w:unhideWhenUsed="0"/>
-    <w:lsdException w:name="Dark List" w:semiHidden="0" w:uiPriority="70" w:unhideWhenUsed="0"/>
-    <w:lsdException w:name="Colorful Shading" w:semiHidden="0" w:uiPriority="71" w:unhideWhenUsed="0"/>
-    <w:lsdException w:name="Colorful List" w:semiHidden="0" w:uiPriority="72" w:unhideWhenUsed="0"/>
-    <w:lsdException w:name="Colorful Grid" w:semiHidden="0" w:uiPriority="73" w:unhideWhenUsed="0"/>
-    <w:lsdException w:name="Light Shading Accent 1" w:semiHidden="0" w:uiPriority="60" w:unhideWhenUsed="0"/>
-    <w:lsdException w:name="Light List Accent 1" w:semiHidden="0" w:uiPriority="61" w:unhideWhenUsed="0"/>
-    <w:lsdException w:name="Light Grid Accent 1" w:semiHidden="0" w:uiPriority="62" w:unhideWhenUsed="0"/>
-    <w:lsdException w:name="Medium Shading 1 Accent 1" w:semiHidden="0" w:uiPriority="63" w:unhideWhenUsed="0"/>
-    <w:lsdException w:name="Medium Shading 2 Accent 1" w:semiHidden="0" w:uiPriority="64" w:unhideWhenUsed="0"/>
-    <w:lsdException w:name="Medium List 1 Accent 1" w:semiHidden="0" w:uiPriority="65" w:unhideWhenUsed="0"/>
-    <w:lsdException w:name="Revision" w:unhideWhenUsed="0"/>
-    <w:lsdException w:name="List Paragraph" w:semiHidden="0" w:uiPriority="34" w:unhideWhenUsed="0" w:qFormat="1"/>
-    <w:lsdException w:name="Quote" w:semiHidden="0" w:uiPriority="29" w:unhideWhenUsed="0" w:qFormat="1"/>
-    <w:lsdException w:name="Intense Quote" w:semiHidden="0" w:uiPriority="30" w:unhideWhenUsed="0" w:qFormat="1"/>
-    <w:lsdException w:name="Medium List 2 Accent 1" w:semiHidden="0" w:uiPriority="66" w:unhideWhenUsed="0"/>
-    <w:lsdException w:name="Medium Grid 1 Accent 1" w:semiHidden="0" w:uiPriority="67" w:unhideWhenUsed="0"/>
-    <w:lsdException w:name="Medium Grid 2 Accent 1" w:semiHidden="0" w:uiPriority="68" w:unhideWhenUsed="0"/>
-    <w:lsdException w:name="Medium Grid 3 Accent 1" w:semiHidden="0" w:uiPriority="69" w:unhideWhenUsed="0"/>
-    <w:lsdException w:name="Dark List Accent 1" w:semiHidden="0" w:uiPriority="70" w:unhideWhenUsed="0"/>
-    <w:lsdException w:name="Colorful Shading Accent 1" w:semiHidden="0" w:uiPriority="71" w:unhideWhenUsed="0"/>
-    <w:lsdException w:name="Colorful List Accent 1" w:semiHidden="0" w:uiPriority="72" w:unhideWhenUsed="0"/>
-    <w:lsdException w:name="Colorful Grid Accent 1" w:semiHidden="0" w:uiPriority="73" w:unhideWhenUsed="0"/>
-    <w:lsdException w:name="Light Shading Accent 2" w:semiHidden="0" w:uiPriority="60" w:unhideWhenUsed="0"/>
-    <w:lsdException w:name="Light List Accent 2" w:semiHidden="0" w:uiPriority="61" w:unhideWhenUsed="0"/>
-    <w:lsdException w:name="Light Grid Accent 2" w:semiHidden="0" w:uiPriority="62" w:unhideWhenUsed="0"/>
-    <w:lsdException w:name="Medium Shading 1 Accent 2" w:semiHidden="0" w:uiPriority="63" w:unhideWhenUsed="0"/>
-    <w:lsdException w:name="Medium Shading 2 Accent 2" w:semiHidden="0" w:uiPriority="64" w:unhideWhenUsed="0"/>
-    <w:lsdException w:name="Medium List 1 Accent 2" w:semiHidden="0" w:uiPriority="65" w:unhideWhenUsed="0"/>
-    <w:lsdException w:name="Medium List 2 Accent 2" w:semiHidden="0" w:uiPriority="66" w:unhideWhenUsed="0"/>
-    <w:lsdException w:name="Medium Grid 1 Accent 2" w:semiHidden="0" w:uiPriority="67" w:unhideWhenUsed="0"/>
-    <w:lsdException w:name="Medium Grid 2 Accent 2" w:semiHidden="0" w:uiPriority="68" w:unhideWhenUsed="0"/>
-    <w:lsdException w:name="Medium Grid 3 Accent 2" w:semiHidden="0" w:uiPriority="69" w:unhideWhenUsed="0"/>
-    <w:lsdException w:name="Dark List Accent 2" w:semiHidden="0" w:uiPriority="70" w:unhideWhenUsed="0"/>
-    <w:lsdException w:name="Colorful Shading Accent 2" w:semiHidden="0" w:uiPriority="71" w:unhideWhenUsed="0"/>
-    <w:lsdException w:name="Colorful List Accent 2" w:semiHidden="0" w:uiPriority="72" w:unhideWhenUsed="0"/>
-    <w:lsdException w:name="Colorful Grid Accent 2" w:semiHidden="0" w:uiPriority="73" w:unhideWhenUsed="0"/>
-    <w:lsdException w:name="Light Shading Accent 3" w:semiHidden="0" w:uiPriority="60" w:unhideWhenUsed="0"/>
-    <w:lsdException w:name="Light List Accent 3" w:semiHidden="0" w:uiPriority="61" w:unhideWhenUsed="0"/>
-    <w:lsdException w:name="Light Grid Accent 3" w:semiHidden="0" w:uiPriority="62" w:unhideWhenUsed="0"/>
-    <w:lsdException w:name="Medium Shading 1 Accent 3" w:semiHidden="0" w:uiPriority="63" w:unhideWhenUsed="0"/>
-    <w:lsdException w:name="Medium Shading 2 Accent 3" w:semiHidden="0" w:uiPriority="64" w:unhideWhenUsed="0"/>
-    <w:lsdException w:name="Medium List 1 Accent 3" w:semiHidden="0" w:uiPriority="65" w:unhideWhenUsed="0"/>
-    <w:lsdException w:name="Medium List 2 Accent 3" w:semiHidden="0" w:uiPriority="66" w:unhideWhenUsed="0"/>
-    <w:lsdException w:name="Medium Grid 1 Accent 3" w:semiHidden="0" w:uiPriority="67" w:unhideWhenUsed="0"/>
-    <w:lsdException w:name="Medium Grid 2 Accent 3" w:semiHidden="0" w:uiPriority="68" w:unhideWhenUsed="0"/>
-    <w:lsdException w:name="Medium Grid 3 Accent 3" w:semiHidden="0" w:uiPriority="69" w:unhideWhenUsed="0"/>
-    <w:lsdException w:name="Dark List Accent 3" w:semiHidden="0" w:uiPriority="70" w:unhideWhenUsed="0"/>
-    <w:lsdException w:name="Colorful Shading Accent 3" w:semiHidden="0" w:uiPriority="71" w:unhideWhenUsed="0"/>
-    <w:lsdException w:name="Colorful List Accent 3" w:semiHidden="0" w:uiPriority="72" w:unhideWhenUsed="0"/>
-    <w:lsdException w:name="Colorful Grid Accent 3" w:semiHidden="0" w:uiPriority="73" w:unhideWhenUsed="0"/>
-    <w:lsdException w:name="Light Shading Accent 4" w:semiHidden="0" w:uiPriority="60" w:unhideWhenUsed="0"/>
-    <w:lsdException w:name="Light List Accent 4" w:semiHidden="0" w:uiPriority="61" w:unhideWhenUsed="0"/>
-    <w:lsdException w:name="Light Grid Accent 4" w:semiHidden="0" w:uiPriority="62" w:unhideWhenUsed="0"/>
-    <w:lsdException w:name="Medium Shading 1 Accent 4" w:semiHidden="0" w:uiPriority="63" w:unhideWhenUsed="0"/>
-    <w:lsdException w:name="Medium Shading 2 Accent 4" w:semiHidden="0" w:uiPriority="64" w:unhideWhenUsed="0"/>
-    <w:lsdException w:name="Medium List 1 Accent 4" w:semiHidden="0" w:uiPriority="65" w:unhideWhenUsed="0"/>
-    <w:lsdException w:name="Medium List 2 Accent 4" w:semiHidden="0" w:uiPriority="66" w:unhideWhenUsed="0"/>
-    <w:lsdException w:name="Medium Grid 1 Accent 4" w:semiHidden="0" w:uiPriority="67" w:unhideWhenUsed="0"/>
-    <w:lsdException w:name="Medium Grid 2 Accent 4" w:semiHidden="0" w:uiPriority="68" w:unhideWhenUsed="0"/>
-    <w:lsdException w:name="Medium Grid 3 Accent 4" w:semiHidden="0" w:uiPriority="69" w:unhideWhenUsed="0"/>
-    <w:lsdException w:name="Dark List Accent 4" w:semiHidden="0" w:uiPriority="70" w:unhideWhenUsed="0"/>
-    <w:lsdException w:name="Colorful Shading Accent 4" w:semiHidden="0" w:uiPriority="71" w:unhideWhenUsed="0"/>
-    <w:lsdException w:name="Colorful List Accent 4" w:semiHidden="0" w:uiPriority="72" w:unhideWhenUsed="0"/>
-    <w:lsdException w:name="Colorful Grid Accent 4" w:semiHidden="0" w:uiPriority="73" w:unhideWhenUsed="0"/>
-    <w:lsdException w:name="Light Shading Accent 5" w:semiHidden="0" w:uiPriority="60" w:unhideWhenUsed="0"/>
-    <w:lsdException w:name="Light List Accent 5" w:semiHidden="0" w:uiPriority="61" w:unhideWhenUsed="0"/>
-    <w:lsdException w:name="Light Grid Accent 5" w:semiHidden="0" w:uiPriority="62" w:unhideWhenUsed="0"/>
-    <w:lsdException w:name="Medium Shading 1 Accent 5" w:semiHidden="0" w:uiPriority="63" w:unhideWhenUsed="0"/>
-    <w:lsdException w:name="Medium Shading 2 Accent 5" w:semiHidden="0" w:uiPriority="64" w:unhideWhenUsed="0"/>
-    <w:lsdException w:name="Medium List 1 Accent 5" w:semiHidden="0" w:uiPriority="65" w:unhideWhenUsed="0"/>
-    <w:lsdException w:name="Medium List 2 Accent 5" w:semiHidden="0" w:uiPriority="66" w:unhideWhenUsed="0"/>
-    <w:lsdException w:name="Medium Grid 1 Accent 5" w:semiHidden="0" w:uiPriority="67" w:unhideWhenUsed="0"/>
-    <w:lsdException w:name="Medium Grid 2 Accent 5" w:semiHidden="0" w:uiPriority="68" w:unhideWhenUsed="0"/>
-    <w:lsdException w:name="Medium Grid 3 Accent 5" w:semiHidden="0" w:uiPriority="69" w:unhideWhenUsed="0"/>
-    <w:lsdException w:name="Dark List Accent 5" w:semiHidden="0" w:uiPriority="70" w:unhideWhenUsed="0"/>
-    <w:lsdException w:name="Colorful Shading Accent 5" w:semiHidden="0" w:uiPriority="71" w:unhideWhenUsed="0"/>
-    <w:lsdException w:name="Colorful List Accent 5" w:semiHidden="0" w:uiPriority="72" w:unhideWhenUsed="0"/>
-    <w:lsdException w:name="Colorful Grid Accent 5" w:semiHidden="0" w:uiPriority="73" w:unhideWhenUsed="0"/>
-    <w:lsdException w:name="Light Shading Accent 6" w:semiHidden="0" w:uiPriority="60" w:unhideWhenUsed="0"/>
-    <w:lsdException w:name="Light List Accent 6" w:semiHidden="0" w:uiPriority="61" w:unhideWhenUsed="0"/>
-    <w:lsdException w:name="Light Grid Accent 6" w:semiHidden="0" w:uiPriority="62" w:unhideWhenUsed="0"/>
-    <w:lsdException w:name="Medium Shading 1 Accent 6" w:semiHidden="0" w:uiPriority="63" w:unhideWhenUsed="0"/>
-    <w:lsdException w:name="Medium Shading 2 Accent 6" w:semiHidden="0" w:uiPriority="64" w:unhideWhenUsed="0"/>
-    <w:lsdException w:name="Medium List 1 Accent 6" w:semiHidden="0" w:uiPriority="65" w:unhideWhenUsed="0"/>
-    <w:lsdException w:name="Medium List 2 Accent 6" w:semiHidden="0" w:uiPriority="66" w:unhideWhenUsed="0"/>
-    <w:lsdException w:name="Medium Grid 1 Accent 6" w:semiHidden="0" w:uiPriority="67" w:unhideWhenUsed="0"/>
-    <w:lsdException w:name="Medium Grid 2 Accent 6" w:semiHidden="0" w:uiPriority="68" w:unhideWhenUsed="0"/>
-    <w:lsdException w:name="Medium Grid 3 Accent 6" w:semiHidden="0" w:uiPriority="69" w:unhideWhenUsed="0"/>
-    <w:lsdException w:name="Dark List Accent 6" w:semiHidden="0" w:uiPriority="70" w:unhideWhenUsed="0"/>
-    <w:lsdException w:name="Colorful Shading Accent 6" w:semiHidden="0" w:uiPriority="71" w:unhideWhenUsed="0"/>
-    <w:lsdException w:name="Colorful List Accent 6" w:semiHidden="0" w:uiPriority="72" w:unhideWhenUsed="0"/>
-    <w:lsdException w:name="Colorful Grid Accent 6" w:semiHidden="0" w:uiPriority="73" w:unhideWhenUsed="0"/>
-    <w:lsdException w:name="Subtle Emphasis" w:semiHidden="0" w:uiPriority="19" w:unhideWhenUsed="0" w:qFormat="1"/>
-    <w:lsdException w:name="Intense Emphasis" w:semiHidden="0" w:uiPriority="21" w:unhideWhenUsed="0" w:qFormat="1"/>
-    <w:lsdException w:name="Subtle Reference" w:semiHidden="0" w:uiPriority="31" w:unhideWhenUsed="0" w:qFormat="1"/>
-    <w:lsdException w:name="Intense Reference" w:semiHidden="0" w:uiPriority="32" w:unhideWhenUsed="0" w:qFormat="1"/>
-    <w:lsdException w:name="Book Title" w:semiHidden="0" w:uiPriority="33" w:unhideWhenUsed="0" w:qFormat="1"/>
-    <w:lsdException w:name="Bibliography" w:uiPriority="37"/>
-    <w:lsdException w:name="TOC Heading" w:uiPriority="39" w:qFormat="1"/>
+  <w:latentStyles w:defLockedState="0" w:defUIPriority="99" w:defSemiHidden="0" w:defUnhideWhenUsed="0" w:defQFormat="0" w:count="375">
+    <w:lsdException w:name="Normal" w:uiPriority="0" w:qFormat="1"/>
+    <w:lsdException w:name="heading 1" w:uiPriority="9" w:qFormat="1"/>
+    <w:lsdException w:name="heading 2" w:semiHidden="1" w:uiPriority="9" w:unhideWhenUsed="1" w:qFormat="1"/>
+    <w:lsdException w:name="heading 3" w:semiHidden="1" w:uiPriority="9" w:unhideWhenUsed="1" w:qFormat="1"/>
+    <w:lsdException w:name="heading 4" w:semiHidden="1" w:uiPriority="9" w:unhideWhenUsed="1" w:qFormat="1"/>
+    <w:lsdException w:name="heading 5" w:semiHidden="1" w:uiPriority="9" w:unhideWhenUsed="1" w:qFormat="1"/>
+    <w:lsdException w:name="heading 6" w:semiHidden="1" w:uiPriority="9" w:unhideWhenUsed="1" w:qFormat="1"/>
+    <w:lsdException w:name="heading 7" w:semiHidden="1" w:uiPriority="9" w:unhideWhenUsed="1" w:qFormat="1"/>
+    <w:lsdException w:name="heading 8" w:semiHidden="1" w:uiPriority="9" w:unhideWhenUsed="1" w:qFormat="1"/>
+    <w:lsdException w:name="heading 9" w:semiHidden="1" w:uiPriority="9" w:unhideWhenUsed="1" w:qFormat="1"/>
+    <w:lsdException w:name="index 1" w:semiHidden="1" w:unhideWhenUsed="1"/>
+    <w:lsdException w:name="index 2" w:semiHidden="1" w:unhideWhenUsed="1"/>
+    <w:lsdException w:name="index 3" w:semiHidden="1" w:unhideWhenUsed="1"/>
+    <w:lsdException w:name="index 4" w:semiHidden="1" w:unhideWhenUsed="1"/>
+    <w:lsdException w:name="index 5" w:semiHidden="1" w:unhideWhenUsed="1"/>
+    <w:lsdException w:name="index 6" w:semiHidden="1" w:unhideWhenUsed="1"/>
+    <w:lsdException w:name="index 7" w:semiHidden="1" w:unhideWhenUsed="1"/>
+    <w:lsdException w:name="index 8" w:semiHidden="1" w:unhideWhenUsed="1"/>
+    <w:lsdException w:name="index 9" w:semiHidden="1" w:unhideWhenUsed="1"/>
+    <w:lsdException w:name="toc 1" w:semiHidden="1" w:uiPriority="39" w:unhideWhenUsed="1"/>
+    <w:lsdException w:name="toc 2" w:semiHidden="1" w:uiPriority="39" w:unhideWhenUsed="1"/>
+    <w:lsdException w:name="toc 3" w:semiHidden="1" w:uiPriority="39" w:unhideWhenUsed="1"/>
+    <w:lsdException w:name="toc 4" w:semiHidden="1" w:uiPriority="39" w:unhideWhenUsed="1"/>
+    <w:lsdException w:name="toc 5" w:semiHidden="1" w:uiPriority="39" w:unhideWhenUsed="1"/>
+    <w:lsdException w:name="toc 6" w:semiHidden="1" w:uiPriority="39" w:unhideWhenUsed="1"/>
+    <w:lsdException w:name="toc 7" w:semiHidden="1" w:uiPriority="39" w:unhideWhenUsed="1"/>
+    <w:lsdException w:name="toc 8" w:semiHidden="1" w:uiPriority="39" w:unhideWhenUsed="1"/>
+    <w:lsdException w:name="toc 9" w:semiHidden="1" w:uiPriority="39" w:unhideWhenUsed="1"/>
+    <w:lsdException w:name="Normal Indent" w:semiHidden="1" w:unhideWhenUsed="1"/>
+    <w:lsdException w:name="footnote text" w:semiHidden="1" w:unhideWhenUsed="1"/>
+    <w:lsdException w:name="annotation text" w:semiHidden="1" w:unhideWhenUsed="1"/>
+    <w:lsdException w:name="header" w:semiHidden="1" w:unhideWhenUsed="1"/>
+    <w:lsdException w:name="footer" w:semiHidden="1" w:unhideWhenUsed="1"/>
+    <w:lsdException w:name="index heading" w:semiHidden="1" w:unhideWhenUsed="1"/>
+    <w:lsdException w:name="caption" w:semiHidden="1" w:uiPriority="35" w:unhideWhenUsed="1" w:qFormat="1"/>
+    <w:lsdException w:name="table of figures" w:semiHidden="1" w:unhideWhenUsed="1"/>
+    <w:lsdException w:name="envelope address" w:semiHidden="1" w:unhideWhenUsed="1"/>
+    <w:lsdException w:name="envelope return" w:semiHidden="1" w:unhideWhenUsed="1"/>
+    <w:lsdException w:name="footnote reference" w:semiHidden="1" w:unhideWhenUsed="1"/>
+    <w:lsdException w:name="annotation reference" w:semiHidden="1" w:unhideWhenUsed="1"/>
+    <w:lsdException w:name="line number" w:semiHidden="1" w:unhideWhenUsed="1"/>
+    <w:lsdException w:name="page number" w:semiHidden="1" w:unhideWhenUsed="1"/>
+    <w:lsdException w:name="endnote reference" w:semiHidden="1" w:unhideWhenUsed="1"/>
+    <w:lsdException w:name="endnote text" w:semiHidden="1" w:unhideWhenUsed="1"/>
+    <w:lsdException w:name="table of authorities" w:semiHidden="1" w:unhideWhenUsed="1"/>
+    <w:lsdException w:name="macro" w:semiHidden="1" w:unhideWhenUsed="1"/>
+    <w:lsdException w:name="toa heading" w:semiHidden="1" w:unhideWhenUsed="1"/>
+    <w:lsdException w:name="List" w:semiHidden="1" w:unhideWhenUsed="1"/>
+    <w:lsdException w:name="List Bullet" w:semiHidden="1" w:unhideWhenUsed="1"/>
+    <w:lsdException w:name="List Number" w:semiHidden="1" w:unhideWhenUsed="1"/>
+    <w:lsdException w:name="List 2" w:semiHidden="1" w:unhideWhenUsed="1"/>
+    <w:lsdException w:name="List 3" w:semiHidden="1" w:unhideWhenUsed="1"/>
+    <w:lsdException w:name="List 4" w:semiHidden="1" w:unhideWhenUsed="1"/>
+    <w:lsdException w:name="List 5" w:semiHidden="1" w:unhideWhenUsed="1"/>
+    <w:lsdException w:name="List Bullet 2" w:semiHidden="1" w:unhideWhenUsed="1"/>
+    <w:lsdException w:name="List Bullet 3" w:semiHidden="1" w:unhideWhenUsed="1"/>
+    <w:lsdException w:name="List Bullet 4" w:semiHidden="1" w:unhideWhenUsed="1"/>
+    <w:lsdException w:name="List Bullet 5" w:semiHidden="1" w:unhideWhenUsed="1"/>
+    <w:lsdException w:name="List Number 2" w:semiHidden="1" w:unhideWhenUsed="1"/>
+    <w:lsdException w:name="List Number 3" w:semiHidden="1" w:unhideWhenUsed="1"/>
+    <w:lsdException w:name="List Number 4" w:semiHidden="1" w:unhideWhenUsed="1"/>
+    <w:lsdException w:name="List Number 5" w:semiHidden="1" w:unhideWhenUsed="1"/>
+    <w:lsdException w:name="Title" w:uiPriority="10" w:qFormat="1"/>
+    <w:lsdException w:name="Closing" w:semiHidden="1" w:unhideWhenUsed="1"/>
+    <w:lsdException w:name="Signature" w:semiHidden="1" w:unhideWhenUsed="1"/>
+    <w:lsdException w:name="Default Paragraph Font" w:semiHidden="1" w:uiPriority="1" w:unhideWhenUsed="1"/>
+    <w:lsdException w:name="Body Text" w:semiHidden="1" w:unhideWhenUsed="1"/>
+    <w:lsdException w:name="Body Text Indent" w:semiHidden="1" w:unhideWhenUsed="1"/>
+    <w:lsdException w:name="List Continue" w:semiHidden="1" w:unhideWhenUsed="1"/>
+    <w:lsdException w:name="List Continue 2" w:semiHidden="1" w:unhideWhenUsed="1"/>
+    <w:lsdException w:name="List Continue 3" w:semiHidden="1" w:unhideWhenUsed="1"/>
+    <w:lsdException w:name="List Continue 4" w:semiHidden="1" w:unhideWhenUsed="1"/>
+    <w:lsdException w:name="List Continue 5" w:semiHidden="1" w:unhideWhenUsed="1"/>
+    <w:lsdException w:name="Message Header" w:semiHidden="1" w:unhideWhenUsed="1"/>
+    <w:lsdException w:name="Subtitle" w:uiPriority="11" w:qFormat="1"/>
+    <w:lsdException w:name="Salutation" w:semiHidden="1" w:unhideWhenUsed="1"/>
+    <w:lsdException w:name="Date" w:semiHidden="1" w:unhideWhenUsed="1"/>
+    <w:lsdException w:name="Body Text First Indent" w:semiHidden="1" w:unhideWhenUsed="1"/>
+    <w:lsdException w:name="Body Text First Indent 2" w:semiHidden="1" w:unhideWhenUsed="1"/>
+    <w:lsdException w:name="Note Heading" w:semiHidden="1" w:unhideWhenUsed="1"/>
+    <w:lsdException w:name="Body Text 2" w:semiHidden="1" w:unhideWhenUsed="1"/>
+    <w:lsdException w:name="Body Text 3" w:semiHidden="1" w:unhideWhenUsed="1"/>
+    <w:lsdException w:name="Body Text Indent 2" w:semiHidden="1" w:unhideWhenUsed="1"/>
+    <w:lsdException w:name="Body Text Indent 3" w:semiHidden="1" w:unhideWhenUsed="1"/>
+    <w:lsdException w:name="Block Text" w:semiHidden="1" w:unhideWhenUsed="1"/>
+    <w:lsdException w:name="Hyperlink" w:semiHidden="1" w:unhideWhenUsed="1"/>
+    <w:lsdException w:name="FollowedHyperlink" w:semiHidden="1" w:unhideWhenUsed="1"/>
+    <w:lsdException w:name="Strong" w:uiPriority="22" w:qFormat="1"/>
+    <w:lsdException w:name="Emphasis" w:uiPriority="20" w:qFormat="1"/>
+    <w:lsdException w:name="Document Map" w:semiHidden="1" w:unhideWhenUsed="1"/>
+    <w:lsdException w:name="Plain Text" w:semiHidden="1" w:unhideWhenUsed="1"/>
+    <w:lsdException w:name="E-mail Signature" w:semiHidden="1" w:unhideWhenUsed="1"/>
+    <w:lsdException w:name="HTML Top of Form" w:semiHidden="1" w:unhideWhenUsed="1"/>
+    <w:lsdException w:name="HTML Bottom of Form" w:semiHidden="1" w:unhideWhenUsed="1"/>
+    <w:lsdException w:name="Normal (Web)" w:semiHidden="1" w:unhideWhenUsed="1"/>
+    <w:lsdException w:name="HTML Acronym" w:semiHidden="1" w:unhideWhenUsed="1"/>
+    <w:lsdException w:name="HTML Address" w:semiHidden="1" w:unhideWhenUsed="1"/>
+    <w:lsdException w:name="HTML Cite" w:semiHidden="1" w:unhideWhenUsed="1"/>
+    <w:lsdException w:name="HTML Code" w:semiHidden="1" w:unhideWhenUsed="1"/>
+    <w:lsdException w:name="HTML Definition" w:semiHidden="1" w:unhideWhenUsed="1"/>
+    <w:lsdException w:name="HTML Keyboard" w:semiHidden="1" w:unhideWhenUsed="1"/>
+    <w:lsdException w:name="HTML Preformatted" w:semiHidden="1" w:unhideWhenUsed="1"/>
+    <w:lsdException w:name="HTML Sample" w:semiHidden="1" w:unhideWhenUsed="1"/>
+    <w:lsdException w:name="HTML Typewriter" w:semiHidden="1" w:unhideWhenUsed="1"/>
+    <w:lsdException w:name="HTML Variable" w:semiHidden="1" w:unhideWhenUsed="1"/>
+    <w:lsdException w:name="Normal Table" w:semiHidden="1" w:unhideWhenUsed="1"/>
+    <w:lsdException w:name="annotation subject" w:semiHidden="1" w:unhideWhenUsed="1"/>
+    <w:lsdException w:name="No List" w:semiHidden="1" w:unhideWhenUsed="1"/>
+    <w:lsdException w:name="Outline List 1" w:semiHidden="1" w:unhideWhenUsed="1"/>
+    <w:lsdException w:name="Outline List 2" w:semiHidden="1" w:unhideWhenUsed="1"/>
+    <w:lsdException w:name="Outline List 3" w:semiHidden="1" w:unhideWhenUsed="1"/>
+    <w:lsdException w:name="Table Simple 1" w:semiHidden="1" w:unhideWhenUsed="1"/>
+    <w:lsdException w:name="Table Simple 2" w:semiHidden="1" w:unhideWhenUsed="1"/>
+    <w:lsdException w:name="Table Simple 3" w:semiHidden="1" w:unhideWhenUsed="1"/>
+    <w:lsdException w:name="Table Classic 1" w:semiHidden="1" w:unhideWhenUsed="1"/>
+    <w:lsdException w:name="Table Classic 2" w:semiHidden="1" w:unhideWhenUsed="1"/>
+    <w:lsdException w:name="Table Classic 3" w:semiHidden="1" w:unhideWhenUsed="1"/>
+    <w:lsdException w:name="Table Classic 4" w:semiHidden="1" w:unhideWhenUsed="1"/>
+    <w:lsdException w:name="Table Colorful 1" w:semiHidden="1" w:unhideWhenUsed="1"/>
+    <w:lsdException w:name="Table Colorful 2" w:semiHidden="1" w:unhideWhenUsed="1"/>
+    <w:lsdException w:name="Table Colorful 3" w:semiHidden="1" w:unhideWhenUsed="1"/>
+    <w:lsdException w:name="Table Columns 1" w:semiHidden="1" w:unhideWhenUsed="1"/>
+    <w:lsdException w:name="Table Columns 2" w:semiHidden="1" w:unhideWhenUsed="1"/>
+    <w:lsdException w:name="Table Columns 3" w:semiHidden="1" w:unhideWhenUsed="1"/>
+    <w:lsdException w:name="Table Columns 4" w:semiHidden="1" w:unhideWhenUsed="1"/>
+    <w:lsdException w:name="Table Columns 5" w:semiHidden="1" w:unhideWhenUsed="1"/>
+    <w:lsdException w:name="Table Grid 1" w:semiHidden="1" w:unhideWhenUsed="1"/>
+    <w:lsdException w:name="Table Grid 2" w:semiHidden="1" w:unhideWhenUsed="1"/>
+    <w:lsdException w:name="Table Grid 3" w:semiHidden="1" w:unhideWhenUsed="1"/>
+    <w:lsdException w:name="Table Grid 4" w:semiHidden="1" w:unhideWhenUsed="1"/>
+    <w:lsdException w:name="Table Grid 5" w:semiHidden="1" w:unhideWhenUsed="1"/>
+    <w:lsdException w:name="Table Grid 6" w:semiHidden="1" w:unhideWhenUsed="1"/>
+    <w:lsdException w:name="Table Grid 7" w:semiHidden="1" w:unhideWhenUsed="1"/>
+    <w:lsdException w:name="Table Grid 8" w:semiHidden="1" w:unhideWhenUsed="1"/>
+    <w:lsdException w:name="Table List 1" w:semiHidden="1" w:unhideWhenUsed="1"/>
+    <w:lsdException w:name="Table List 2" w:semiHidden="1" w:unhideWhenUsed="1"/>
+    <w:lsdException w:name="Table List 3" w:semiHidden="1" w:unhideWhenUsed="1"/>
+    <w:lsdException w:name="Table List 4" w:semiHidden="1" w:unhideWhenUsed="1"/>
+    <w:lsdException w:name="Table List 5" w:semiHidden="1" w:unhideWhenUsed="1"/>
+    <w:lsdException w:name="Table List 6" w:semiHidden="1" w:unhideWhenUsed="1"/>
+    <w:lsdException w:name="Table List 7" w:semiHidden="1" w:unhideWhenUsed="1"/>
+    <w:lsdException w:name="Table List 8" w:semiHidden="1" w:unhideWhenUsed="1"/>
+    <w:lsdException w:name="Table 3D effects 1" w:semiHidden="1" w:unhideWhenUsed="1"/>
+    <w:lsdException w:name="Table 3D effects 2" w:semiHidden="1" w:unhideWhenUsed="1"/>
+    <w:lsdException w:name="Table 3D effects 3" w:semiHidden="1" w:unhideWhenUsed="1"/>
+    <w:lsdException w:name="Table Contemporary" w:semiHidden="1" w:unhideWhenUsed="1"/>
+    <w:lsdException w:name="Table Elegant" w:semiHidden="1" w:unhideWhenUsed="1"/>
+    <w:lsdException w:name="Table Professional" w:semiHidden="1" w:unhideWhenUsed="1"/>
+    <w:lsdException w:name="Table Subtle 1" w:semiHidden="1" w:unhideWhenUsed="1"/>
+    <w:lsdException w:name="Table Subtle 2" w:semiHidden="1" w:unhideWhenUsed="1"/>
+    <w:lsdException w:name="Table Web 1" w:semiHidden="1" w:unhideWhenUsed="1"/>
+    <w:lsdException w:name="Table Web 2" w:semiHidden="1" w:unhideWhenUsed="1"/>
+    <w:lsdException w:name="Table Web 3" w:semiHidden="1" w:unhideWhenUsed="1"/>
+    <w:lsdException w:name="Balloon Text" w:semiHidden="1" w:unhideWhenUsed="1"/>
+    <w:lsdException w:name="Table Grid" w:semiHidden="1" w:uiPriority="39" w:unhideWhenUsed="1"/>
+    <w:lsdException w:name="Table Theme" w:semiHidden="1" w:unhideWhenUsed="1"/>
+    <w:lsdException w:name="Placeholder Text" w:semiHidden="1"/>
+    <w:lsdException w:name="No Spacing" w:uiPriority="1" w:qFormat="1"/>
+    <w:lsdException w:name="Light Shading" w:uiPriority="60"/>
+    <w:lsdException w:name="Light List" w:uiPriority="61"/>
+    <w:lsdException w:name="Light Grid" w:uiPriority="62"/>
+    <w:lsdException w:name="Medium Shading 1" w:uiPriority="63"/>
+    <w:lsdException w:name="Medium Shading 2" w:uiPriority="64"/>
+    <w:lsdException w:name="Medium List 1" w:uiPriority="65"/>
+    <w:lsdException w:name="Medium List 2" w:uiPriority="66"/>
+    <w:lsdException w:name="Medium Grid 1" w:uiPriority="67"/>
+    <w:lsdException w:name="Medium Grid 2" w:uiPriority="68"/>
+    <w:lsdException w:name="Medium Grid 3" w:uiPriority="69"/>
+    <w:lsdException w:name="Dark List" w:uiPriority="70"/>
+    <w:lsdException w:name="Colorful Shading" w:uiPriority="71"/>
+    <w:lsdException w:name="Colorful List" w:uiPriority="72"/>
+    <w:lsdException w:name="Colorful Grid" w:uiPriority="73"/>
+    <w:lsdException w:name="Light Shading Accent 1" w:uiPriority="60"/>
+    <w:lsdException w:name="Light List Accent 1" w:uiPriority="61"/>
+    <w:lsdException w:name="Light Grid Accent 1" w:uiPriority="62"/>
+    <w:lsdException w:name="Medium Shading 1 Accent 1" w:uiPriority="63"/>
+    <w:lsdException w:name="Medium Shading 2 Accent 1" w:uiPriority="64"/>
+    <w:lsdException w:name="Medium List 1 Accent 1" w:uiPriority="65"/>
+    <w:lsdException w:name="Revision" w:semiHidden="1"/>
+    <w:lsdException w:name="List Paragraph" w:uiPriority="34" w:qFormat="1"/>
+    <w:lsdException w:name="Quote" w:uiPriority="29" w:qFormat="1"/>
+    <w:lsdException w:name="Intense Quote" w:uiPriority="30" w:qFormat="1"/>
+    <w:lsdException w:name="Medium List 2 Accent 1" w:uiPriority="66"/>
+    <w:lsdException w:name="Medium Grid 1 Accent 1" w:uiPriority="67"/>
+    <w:lsdException w:name="Medium Grid 2 Accent 1" w:uiPriority="68"/>
+    <w:lsdException w:name="Medium Grid 3 Accent 1" w:uiPriority="69"/>
+    <w:lsdException w:name="Dark List Accent 1" w:uiPriority="70"/>
+    <w:lsdException w:name="Colorful Shading Accent 1" w:uiPriority="71"/>
+    <w:lsdException w:name="Colorful List Accent 1" w:uiPriority="72"/>
+    <w:lsdException w:name="Colorful Grid Accent 1" w:uiPriority="73"/>
+    <w:lsdException w:name="Light Shading Accent 2" w:uiPriority="60"/>
+    <w:lsdException w:name="Light List Accent 2" w:uiPriority="61"/>
+    <w:lsdException w:name="Light Grid Accent 2" w:uiPriority="62"/>
+    <w:lsdException w:name="Medium Shading 1 Accent 2" w:uiPriority="63"/>
+    <w:lsdException w:name="Medium Shading 2 Accent 2" w:uiPriority="64"/>
+    <w:lsdException w:name="Medium List 1 Accent 2" w:uiPriority="65"/>
+    <w:lsdException w:name="Medium List 2 Accent 2" w:uiPriority="66"/>
+    <w:lsdException w:name="Medium Grid 1 Accent 2" w:uiPriority="67"/>
+    <w:lsdException w:name="Medium Grid 2 Accent 2" w:uiPriority="68"/>
+    <w:lsdException w:name="Medium Grid 3 Accent 2" w:uiPriority="69"/>
+    <w:lsdException w:name="Dark List Accent 2" w:uiPriority="70"/>
+    <w:lsdException w:name="Colorful Shading Accent 2" w:uiPriority="71"/>
+    <w:lsdException w:name="Colorful List Accent 2" w:uiPriority="72"/>
+    <w:lsdException w:name="Colorful Grid Accent 2" w:uiPriority="73"/>
+    <w:lsdException w:name="Light Shading Accent 3" w:uiPriority="60"/>
+    <w:lsdException w:name="Light List Accent 3" w:uiPriority="61"/>
+    <w:lsdException w:name="Light Grid Accent 3" w:uiPriority="62"/>
+    <w:lsdException w:name="Medium Shading 1 Accent 3" w:uiPriority="63"/>
+    <w:lsdException w:name="Medium Shading 2 Accent 3" w:uiPriority="64"/>
+    <w:lsdException w:name="Medium List 1 Accent 3" w:uiPriority="65"/>
+    <w:lsdException w:name="Medium List 2 Accent 3" w:uiPriority="66"/>
+    <w:lsdException w:name="Medium Grid 1 Accent 3" w:uiPriority="67"/>
+    <w:lsdException w:name="Medium Grid 2 Accent 3" w:uiPriority="68"/>
+    <w:lsdException w:name="Medium Grid 3 Accent 3" w:uiPriority="69"/>
+    <w:lsdException w:name="Dark List Accent 3" w:uiPriority="70"/>
+    <w:lsdException w:name="Colorful Shading Accent 3" w:uiPriority="71"/>
+    <w:lsdException w:name="Colorful List Accent 3" w:uiPriority="72"/>
+    <w:lsdException w:name="Colorful Grid Accent 3" w:uiPriority="73"/>
+    <w:lsdException w:name="Light Shading Accent 4" w:uiPriority="60"/>
+    <w:lsdException w:name="Light List Accent 4" w:uiPriority="61"/>
+    <w:lsdException w:name="Light Grid Accent 4" w:uiPriority="62"/>
+    <w:lsdException w:name="Medium Shading 1 Accent 4" w:uiPriority="63"/>
+    <w:lsdException w:name="Medium Shading 2 Accent 4" w:uiPriority="64"/>
+    <w:lsdException w:name="Medium List 1 Accent 4" w:uiPriority="65"/>
+    <w:lsdException w:name="Medium List 2 Accent 4" w:uiPriority="66"/>
+    <w:lsdException w:name="Medium Grid 1 Accent 4" w:uiPriority="67"/>
+    <w:lsdException w:name="Medium Grid 2 Accent 4" w:uiPriority="68"/>
+    <w:lsdException w:name="Medium Grid 3 Accent 4" w:uiPriority="69"/>
+    <w:lsdException w:name="Dark List Accent 4" w:uiPriority="70"/>
+    <w:lsdException w:name="Colorful Shading Accent 4" w:uiPriority="71"/>
+    <w:lsdException w:name="Colorful List Accent 4" w:uiPriority="72"/>
+    <w:lsdException w:name="Colorful Grid Accent 4" w:uiPriority="73"/>
+    <w:lsdException w:name="Light Shading Accent 5" w:uiPriority="60"/>
+    <w:lsdException w:name="Light List Accent 5" w:uiPriority="61"/>
+    <w:lsdException w:name="Light Grid Accent 5" w:uiPriority="62"/>
+    <w:lsdException w:name="Medium Shading 1 Accent 5" w:uiPriority="63"/>
+    <w:lsdException w:name="Medium Shading 2 Accent 5" w:uiPriority="64"/>
+    <w:lsdException w:name="Medium List 1 Accent 5" w:uiPriority="65"/>
+    <w:lsdException w:name="Medium List 2 Accent 5" w:uiPriority="66"/>
+    <w:lsdException w:name="Medium Grid 1 Accent 5" w:uiPriority="67"/>
+    <w:lsdException w:name="Medium Grid 2 Accent 5" w:uiPriority="68"/>
+    <w:lsdException w:name="Medium Grid 3 Accent 5" w:uiPriority="69"/>
+    <w:lsdException w:name="Dark List Accent 5" w:uiPriority="70"/>
+    <w:lsdException w:name="Colorful Shading Accent 5" w:uiPriority="71"/>
+    <w:lsdException w:name="Colorful List Accent 5" w:uiPriority="72"/>
+    <w:lsdException w:name="Colorful Grid Accent 5" w:uiPriority="73"/>
+    <w:lsdException w:name="Light Shading Accent 6" w:uiPriority="60"/>
+    <w:lsdException w:name="Light List Accent 6" w:uiPriority="61"/>
+    <w:lsdException w:name="Light Grid Accent 6" w:uiPriority="62"/>
+    <w:lsdException w:name="Medium Shading 1 Accent 6" w:uiPriority="63"/>
+    <w:lsdException w:name="Medium Shading 2 Accent 6" w:uiPriority="64"/>
+    <w:lsdException w:name="Medium List 1 Accent 6" w:uiPriority="65"/>
+    <w:lsdException w:name="Medium List 2 Accent 6" w:uiPriority="66"/>
+    <w:lsdException w:name="Medium Grid 1 Accent 6" w:uiPriority="67"/>
+    <w:lsdException w:name="Medium Grid 2 Accent 6" w:uiPriority="68"/>
+    <w:lsdException w:name="Medium Grid 3 Accent 6" w:uiPriority="69"/>
+    <w:lsdException w:name="Dark List Accent 6" w:uiPriority="70"/>
+    <w:lsdException w:name="Colorful Shading Accent 6" w:uiPriority="71"/>
+    <w:lsdException w:name="Colorful List Accent 6" w:uiPriority="72"/>
+    <w:lsdException w:name="Colorful Grid Accent 6" w:uiPriority="73"/>
+    <w:lsdException w:name="Subtle Emphasis" w:uiPriority="19" w:qFormat="1"/>
+    <w:lsdException w:name="Intense Emphasis" w:uiPriority="21" w:qFormat="1"/>
+    <w:lsdException w:name="Subtle Reference" w:uiPriority="31" w:qFormat="1"/>
+    <w:lsdException w:name="Intense Reference" w:uiPriority="32" w:qFormat="1"/>
+    <w:lsdException w:name="Book Title" w:uiPriority="33" w:qFormat="1"/>
+    <w:lsdException w:name="Bibliography" w:semiHidden="1" w:uiPriority="37" w:unhideWhenUsed="1"/>
+    <w:lsdException w:name="TOC Heading" w:semiHidden="1" w:uiPriority="39" w:unhideWhenUsed="1" w:qFormat="1"/>
+    <w:lsdException w:name="Plain Table 1" w:uiPriority="41"/>
+    <w:lsdException w:name="Plain Table 2" w:uiPriority="42"/>
+    <w:lsdException w:name="Plain Table 3" w:uiPriority="43"/>
+    <w:lsdException w:name="Plain Table 4" w:uiPriority="44"/>
+    <w:lsdException w:name="Plain Table 5" w:uiPriority="45"/>
+    <w:lsdException w:name="Grid Table Light" w:uiPriority="40"/>
+    <w:lsdException w:name="Grid Table 1 Light" w:uiPriority="46"/>
+    <w:lsdException w:name="Grid Table 2" w:uiPriority="47"/>
+    <w:lsdException w:name="Grid Table 3" w:uiPriority="48"/>
+    <w:lsdException w:name="Grid Table 4" w:uiPriority="49"/>
+    <w:lsdException w:name="Grid Table 5 Dark" w:uiPriority="50"/>
+    <w:lsdException w:name="Grid Table 6 Colorful" w:uiPriority="51"/>
+    <w:lsdException w:name="Grid Table 7 Colorful" w:uiPriority="52"/>
+    <w:lsdException w:name="Grid Table 1 Light Accent 1" w:uiPriority="46"/>
+    <w:lsdException w:name="Grid Table 2 Accent 1" w:uiPriority="47"/>
+    <w:lsdException w:name="Grid Table 3 Accent 1" w:uiPriority="48"/>
+    <w:lsdException w:name="Grid Table 4 Accent 1" w:uiPriority="49"/>
+    <w:lsdException w:name="Grid Table 5 Dark Accent 1" w:uiPriority="50"/>
+    <w:lsdException w:name="Grid Table 6 Colorful Accent 1" w:uiPriority="51"/>
+    <w:lsdException w:name="Grid Table 7 Colorful Accent 1" w:uiPriority="52"/>
+    <w:lsdException w:name="Grid Table 1 Light Accent 2" w:uiPriority="46"/>
+    <w:lsdException w:name="Grid Table 2 Accent 2" w:uiPriority="47"/>
+    <w:lsdException w:name="Grid Table 3 Accent 2" w:uiPriority="48"/>
+    <w:lsdException w:name="Grid Table 4 Accent 2" w:uiPriority="49"/>
+    <w:lsdException w:name="Grid Table 5 Dark Accent 2" w:uiPriority="50"/>
+    <w:lsdException w:name="Grid Table 6 Colorful Accent 2" w:uiPriority="51"/>
+    <w:lsdException w:name="Grid Table 7 Colorful Accent 2" w:uiPriority="52"/>
+    <w:lsdException w:name="Grid Table 1 Light Accent 3" w:uiPriority="46"/>
+    <w:lsdException w:name="Grid Table 2 Accent 3" w:uiPriority="47"/>
+    <w:lsdException w:name="Grid Table 3 Accent 3" w:uiPriority="48"/>
+    <w:lsdException w:name="Grid Table 4 Accent 3" w:uiPriority="49"/>
+    <w:lsdException w:name="Grid Table 5 Dark Accent 3" w:uiPriority="50"/>
+    <w:lsdException w:name="Grid Table 6 Colorful Accent 3" w:uiPriority="51"/>
+    <w:lsdException w:name="Grid Table 7 Colorful Accent 3" w:uiPriority="52"/>
+    <w:lsdException w:name="Grid Table 1 Light Accent 4" w:uiPriority="46"/>
+    <w:lsdException w:name="Grid Table 2 Accent 4" w:uiPriority="47"/>
+    <w:lsdException w:name="Grid Table 3 Accent 4" w:uiPriority="48"/>
+    <w:lsdException w:name="Grid Table 4 Accent 4" w:uiPriority="49"/>
+    <w:lsdException w:name="Grid Table 5 Dark Accent 4" w:uiPriority="50"/>
+    <w:lsdException w:name="Grid Table 6 Colorful Accent 4" w:uiPriority="51"/>
+    <w:lsdException w:name="Grid Table 7 Colorful Accent 4" w:uiPriority="52"/>
+    <w:lsdException w:name="Grid Table 1 Light Accent 5" w:uiPriority="46"/>
+    <w:lsdException w:name="Grid Table 2 Accent 5" w:uiPriority="47"/>
+    <w:lsdException w:name="Grid Table 3 Accent 5" w:uiPriority="48"/>
+    <w:lsdException w:name="Grid Table 4 Accent 5" w:uiPriority="49"/>
+    <w:lsdException w:name="Grid Table 5 Dark Accent 5" w:uiPriority="50"/>
+    <w:lsdException w:name="Grid Table 6 Colorful Accent 5" w:uiPriority="51"/>
+    <w:lsdException w:name="Grid Table 7 Colorful Accent 5" w:uiPriority="52"/>
+    <w:lsdException w:name="Grid Table 1 Light Accent 6" w:uiPriority="46"/>
+    <w:lsdException w:name="Grid Table 2 Accent 6" w:uiPriority="47"/>
+    <w:lsdException w:name="Grid Table 3 Accent 6" w:uiPriority="48"/>
+    <w:lsdException w:name="Grid Table 4 Accent 6" w:uiPriority="49"/>
+    <w:lsdException w:name="Grid Table 5 Dark Accent 6" w:uiPriority="50"/>
+    <w:lsdException w:name="Grid Table 6 Colorful Accent 6" w:uiPriority="51"/>
+    <w:lsdException w:name="Grid Table 7 Colorful Accent 6" w:uiPriority="52"/>
+    <w:lsdException w:name="List Table 1 Light" w:uiPriority="46"/>
+    <w:lsdException w:name="List Table 2" w:uiPriority="47"/>
+    <w:lsdException w:name="List Table 3" w:uiPriority="48"/>
+    <w:lsdException w:name="List Table 4" w:uiPriority="49"/>
+    <w:lsdException w:name="List Table 5 Dark" w:uiPriority="50"/>
+    <w:lsdException w:name="List Table 6 Colorful" w:uiPriority="51"/>
+    <w:lsdException w:name="List Table 7 Colorful" w:uiPriority="52"/>
+    <w:lsdException w:name="List Table 1 Light Accent 1" w:uiPriority="46"/>
+    <w:lsdException w:name="List Table 2 Accent 1" w:uiPriority="47"/>
+    <w:lsdException w:name="List Table 3 Accent 1" w:uiPriority="48"/>
+    <w:lsdException w:name="List Table 4 Accent 1" w:uiPriority="49"/>
+    <w:lsdException w:name="List Table 5 Dark Accent 1" w:uiPriority="50"/>
+    <w:lsdException w:name="List Table 6 Colorful Accent 1" w:uiPriority="51"/>
+    <w:lsdException w:name="List Table 7 Colorful Accent 1" w:uiPriority="52"/>
+    <w:lsdException w:name="List Table 1 Light Accent 2" w:uiPriority="46"/>
+    <w:lsdException w:name="List Table 2 Accent 2" w:uiPriority="47"/>
+    <w:lsdException w:name="List Table 3 Accent 2" w:uiPriority="48"/>
+    <w:lsdException w:name="List Table 4 Accent 2" w:uiPriority="49"/>
+    <w:lsdException w:name="List Table 5 Dark Accent 2" w:uiPriority="50"/>
+    <w:lsdException w:name="List Table 6 Colorful Accent 2" w:uiPriority="51"/>
+    <w:lsdException w:name="List Table 7 Colorful Accent 2" w:uiPriority="52"/>
+    <w:lsdException w:name="List Table 1 Light Accent 3" w:uiPriority="46"/>
+    <w:lsdException w:name="List Table 2 Accent 3" w:uiPriority="47"/>
+    <w:lsdException w:name="List Table 3 Accent 3" w:uiPriority="48"/>
+    <w:lsdException w:name="List Table 4 Accent 3" w:uiPriority="49"/>
+    <w:lsdException w:name="List Table 5 Dark Accent 3" w:uiPriority="50"/>
+    <w:lsdException w:name="List Table 6 Colorful Accent 3" w:uiPriority="51"/>
+    <w:lsdException w:name="List Table 7 Colorful Accent 3" w:uiPriority="52"/>
+    <w:lsdException w:name="List Table 1 Light Accent 4" w:uiPriority="46"/>
+    <w:lsdException w:name="List Table 2 Accent 4" w:uiPriority="47"/>
+    <w:lsdException w:name="List Table 3 Accent 4" w:uiPriority="48"/>
+    <w:lsdException w:name="List Table 4 Accent 4" w:uiPriority="49"/>
+    <w:lsdException w:name="List Table 5 Dark Accent 4" w:uiPriority="50"/>
+    <w:lsdException w:name="List Table 6 Colorful Accent 4" w:uiPriority="51"/>
+    <w:lsdException w:name="List Table 7 Colorful Accent 4" w:uiPriority="52"/>
+    <w:lsdException w:name="List Table 1 Light Accent 5" w:uiPriority="46"/>
+    <w:lsdException w:name="List Table 2 Accent 5" w:uiPriority="47"/>
+    <w:lsdException w:name="List Table 3 Accent 5" w:uiPriority="48"/>
+    <w:lsdException w:name="List Table 4 Accent 5" w:uiPriority="49"/>
+    <w:lsdException w:name="List Table 5 Dark Accent 5" w:uiPriority="50"/>
+    <w:lsdException w:name="List Table 6 Colorful Accent 5" w:uiPriority="51"/>
+    <w:lsdException w:name="List Table 7 Colorful Accent 5" w:uiPriority="52"/>
+    <w:lsdException w:name="List Table 1 Light Accent 6" w:uiPriority="46"/>
+    <w:lsdException w:name="List Table 2 Accent 6" w:uiPriority="47"/>
+    <w:lsdException w:name="List Table 3 Accent 6" w:uiPriority="48"/>
+    <w:lsdException w:name="List Table 4 Accent 6" w:uiPriority="49"/>
+    <w:lsdException w:name="List Table 5 Dark Accent 6" w:uiPriority="50"/>
+    <w:lsdException w:name="List Table 6 Colorful Accent 6" w:uiPriority="51"/>
+    <w:lsdException w:name="List Table 7 Colorful Accent 6" w:uiPriority="52"/>
+    <w:lsdException w:name="Mention" w:semiHidden="1" w:unhideWhenUsed="1"/>
+    <w:lsdException w:name="Smart Hyperlink" w:semiHidden="1" w:unhideWhenUsed="1"/>
+    <w:lsdException w:name="Hashtag" w:semiHidden="1" w:unhideWhenUsed="1"/>
+    <w:lsdException w:name="Unresolved Mention" w:semiHidden="1" w:unhideWhenUsed="1"/>
   </w:latentStyles>
-  <w:style w:type="paragraph" w:default="1" w:styleId="Standaard">
+  <w:style w:type="paragraph" w:default="1" w:styleId="Normal">
     <w:name w:val="Normal"/>
     <w:qFormat/>
     <w:rsid w:val="00411F93"/>
@@ -6993,11 +7637,11 @@
       <w:lang w:val="en-US"/>
     </w:rPr>
   </w:style>
-  <w:style w:type="paragraph" w:styleId="Kop1">
+  <w:style w:type="paragraph" w:styleId="Heading1">
     <w:name w:val="heading 1"/>
-    <w:basedOn w:val="Standaard"/>
-    <w:next w:val="Standaard"/>
-    <w:link w:val="Kop1Char"/>
+    <w:basedOn w:val="Normal"/>
+    <w:next w:val="Normal"/>
+    <w:link w:val="Heading1Char"/>
     <w:uiPriority w:val="9"/>
     <w:qFormat/>
     <w:rsid w:val="00CF1B4A"/>
@@ -7016,18 +7660,17 @@
       <w:szCs w:val="28"/>
     </w:rPr>
   </w:style>
-  <w:style w:type="character" w:default="1" w:styleId="Standaardalinea-lettertype">
+  <w:style w:type="character" w:default="1" w:styleId="DefaultParagraphFont">
     <w:name w:val="Default Paragraph Font"/>
     <w:uiPriority w:val="1"/>
     <w:semiHidden/>
     <w:unhideWhenUsed/>
   </w:style>
-  <w:style w:type="table" w:default="1" w:styleId="Standaardtabel">
+  <w:style w:type="table" w:default="1" w:styleId="TableNormal">
     <w:name w:val="Normal Table"/>
     <w:uiPriority w:val="99"/>
     <w:semiHidden/>
     <w:unhideWhenUsed/>
-    <w:qFormat/>
     <w:tblPr>
       <w:tblInd w:w="0" w:type="dxa"/>
       <w:tblCellMar>
@@ -7038,13 +7681,13 @@
       </w:tblCellMar>
     </w:tblPr>
   </w:style>
-  <w:style w:type="numbering" w:default="1" w:styleId="Geenlijst">
+  <w:style w:type="numbering" w:default="1" w:styleId="NoList">
     <w:name w:val="No List"/>
     <w:uiPriority w:val="99"/>
     <w:semiHidden/>
     <w:unhideWhenUsed/>
   </w:style>
-  <w:style w:type="paragraph" w:styleId="Geenafstand">
+  <w:style w:type="paragraph" w:styleId="NoSpacing">
     <w:name w:val="No Spacing"/>
     <w:uiPriority w:val="1"/>
     <w:qFormat/>
@@ -7056,10 +7699,10 @@
       <w:lang w:val="en-US"/>
     </w:rPr>
   </w:style>
-  <w:style w:type="paragraph" w:styleId="Koptekst">
+  <w:style w:type="paragraph" w:styleId="Header">
     <w:name w:val="header"/>
-    <w:basedOn w:val="Standaard"/>
-    <w:link w:val="KoptekstChar"/>
+    <w:basedOn w:val="Normal"/>
+    <w:link w:val="HeaderChar"/>
     <w:uiPriority w:val="99"/>
     <w:semiHidden/>
     <w:unhideWhenUsed/>
@@ -7072,10 +7715,10 @@
       <w:spacing w:after="0" w:line="240" w:lineRule="auto"/>
     </w:pPr>
   </w:style>
-  <w:style w:type="character" w:customStyle="1" w:styleId="KoptekstChar">
-    <w:name w:val="Koptekst Char"/>
-    <w:basedOn w:val="Standaardalinea-lettertype"/>
-    <w:link w:val="Koptekst"/>
+  <w:style w:type="character" w:customStyle="1" w:styleId="HeaderChar">
+    <w:name w:val="Header Char"/>
+    <w:basedOn w:val="DefaultParagraphFont"/>
+    <w:link w:val="Header"/>
     <w:uiPriority w:val="99"/>
     <w:semiHidden/>
     <w:rsid w:val="00D644FE"/>
@@ -7083,10 +7726,10 @@
       <w:lang w:val="en-US"/>
     </w:rPr>
   </w:style>
-  <w:style w:type="paragraph" w:styleId="Voettekst">
+  <w:style w:type="paragraph" w:styleId="Footer">
     <w:name w:val="footer"/>
-    <w:basedOn w:val="Standaard"/>
-    <w:link w:val="VoettekstChar"/>
+    <w:basedOn w:val="Normal"/>
+    <w:link w:val="FooterChar"/>
     <w:uiPriority w:val="99"/>
     <w:unhideWhenUsed/>
     <w:rsid w:val="00D644FE"/>
@@ -7098,10 +7741,10 @@
       <w:spacing w:after="0" w:line="240" w:lineRule="auto"/>
     </w:pPr>
   </w:style>
-  <w:style w:type="character" w:customStyle="1" w:styleId="VoettekstChar">
-    <w:name w:val="Voettekst Char"/>
-    <w:basedOn w:val="Standaardalinea-lettertype"/>
-    <w:link w:val="Voettekst"/>
+  <w:style w:type="character" w:customStyle="1" w:styleId="FooterChar">
+    <w:name w:val="Footer Char"/>
+    <w:basedOn w:val="DefaultParagraphFont"/>
+    <w:link w:val="Footer"/>
     <w:uiPriority w:val="99"/>
     <w:rsid w:val="00D644FE"/>
     <w:rPr>
@@ -7110,7 +7753,7 @@
   </w:style>
   <w:style w:type="character" w:styleId="Hyperlink">
     <w:name w:val="Hyperlink"/>
-    <w:basedOn w:val="Standaardalinea-lettertype"/>
+    <w:basedOn w:val="DefaultParagraphFont"/>
     <w:uiPriority w:val="99"/>
     <w:unhideWhenUsed/>
     <w:rsid w:val="00D644FE"/>
@@ -7119,9 +7762,9 @@
       <w:u w:val="single"/>
     </w:rPr>
   </w:style>
-  <w:style w:type="table" w:styleId="Tabelraster">
+  <w:style w:type="table" w:styleId="TableGrid">
     <w:name w:val="Table Grid"/>
-    <w:basedOn w:val="Standaardtabel"/>
+    <w:basedOn w:val="TableNormal"/>
     <w:uiPriority w:val="39"/>
     <w:unhideWhenUsed/>
     <w:rsid w:val="00AD587F"/>
@@ -7129,7 +7772,6 @@
       <w:spacing w:after="0" w:line="240" w:lineRule="auto"/>
     </w:pPr>
     <w:tblPr>
-      <w:tblInd w:w="0" w:type="dxa"/>
       <w:tblBorders>
         <w:top w:val="single" w:sz="4" w:space="0" w:color="auto"/>
         <w:left w:val="single" w:sz="4" w:space="0" w:color="auto"/>
@@ -7138,18 +7780,12 @@
         <w:insideH w:val="single" w:sz="4" w:space="0" w:color="auto"/>
         <w:insideV w:val="single" w:sz="4" w:space="0" w:color="auto"/>
       </w:tblBorders>
-      <w:tblCellMar>
-        <w:top w:w="0" w:type="dxa"/>
-        <w:left w:w="108" w:type="dxa"/>
-        <w:bottom w:w="0" w:type="dxa"/>
-        <w:right w:w="108" w:type="dxa"/>
-      </w:tblCellMar>
     </w:tblPr>
   </w:style>
-  <w:style w:type="paragraph" w:styleId="Bijschrift">
+  <w:style w:type="paragraph" w:styleId="Caption">
     <w:name w:val="caption"/>
-    <w:basedOn w:val="Standaard"/>
-    <w:next w:val="Standaard"/>
+    <w:basedOn w:val="Normal"/>
+    <w:next w:val="Normal"/>
     <w:uiPriority w:val="35"/>
     <w:unhideWhenUsed/>
     <w:qFormat/>
@@ -7165,9 +7801,9 @@
       <w:szCs w:val="18"/>
     </w:rPr>
   </w:style>
-  <w:style w:type="character" w:customStyle="1" w:styleId="UnresolvedMention">
-    <w:name w:val="Unresolved Mention"/>
-    <w:basedOn w:val="Standaardalinea-lettertype"/>
+  <w:style w:type="character" w:customStyle="1" w:styleId="UnresolvedMention1">
+    <w:name w:val="Unresolved Mention1"/>
+    <w:basedOn w:val="DefaultParagraphFont"/>
     <w:uiPriority w:val="99"/>
     <w:semiHidden/>
     <w:unhideWhenUsed/>
@@ -7177,9 +7813,9 @@
       <w:shd w:val="clear" w:color="auto" w:fill="E1DFDD"/>
     </w:rPr>
   </w:style>
-  <w:style w:type="character" w:styleId="Verwijzingopmerking">
+  <w:style w:type="character" w:styleId="CommentReference">
     <w:name w:val="annotation reference"/>
-    <w:basedOn w:val="Standaardalinea-lettertype"/>
+    <w:basedOn w:val="DefaultParagraphFont"/>
     <w:uiPriority w:val="99"/>
     <w:semiHidden/>
     <w:unhideWhenUsed/>
@@ -7189,10 +7825,10 @@
       <w:szCs w:val="16"/>
     </w:rPr>
   </w:style>
-  <w:style w:type="paragraph" w:styleId="Tekstopmerking">
+  <w:style w:type="paragraph" w:styleId="CommentText">
     <w:name w:val="annotation text"/>
-    <w:basedOn w:val="Standaard"/>
-    <w:link w:val="TekstopmerkingChar"/>
+    <w:basedOn w:val="Normal"/>
+    <w:link w:val="CommentTextChar"/>
     <w:uiPriority w:val="99"/>
     <w:semiHidden/>
     <w:unhideWhenUsed/>
@@ -7205,10 +7841,10 @@
       <w:szCs w:val="20"/>
     </w:rPr>
   </w:style>
-  <w:style w:type="character" w:customStyle="1" w:styleId="TekstopmerkingChar">
-    <w:name w:val="Tekst opmerking Char"/>
-    <w:basedOn w:val="Standaardalinea-lettertype"/>
-    <w:link w:val="Tekstopmerking"/>
+  <w:style w:type="character" w:customStyle="1" w:styleId="CommentTextChar">
+    <w:name w:val="Comment Text Char"/>
+    <w:basedOn w:val="DefaultParagraphFont"/>
+    <w:link w:val="CommentText"/>
     <w:uiPriority w:val="99"/>
     <w:semiHidden/>
     <w:rsid w:val="00F13664"/>
@@ -7218,11 +7854,11 @@
       <w:lang w:val="en-US"/>
     </w:rPr>
   </w:style>
-  <w:style w:type="paragraph" w:styleId="Onderwerpvanopmerking">
+  <w:style w:type="paragraph" w:styleId="CommentSubject">
     <w:name w:val="annotation subject"/>
-    <w:basedOn w:val="Tekstopmerking"/>
-    <w:next w:val="Tekstopmerking"/>
-    <w:link w:val="OnderwerpvanopmerkingChar"/>
+    <w:basedOn w:val="CommentText"/>
+    <w:next w:val="CommentText"/>
+    <w:link w:val="CommentSubjectChar"/>
     <w:uiPriority w:val="99"/>
     <w:semiHidden/>
     <w:unhideWhenUsed/>
@@ -7232,22 +7868,25 @@
       <w:bCs/>
     </w:rPr>
   </w:style>
-  <w:style w:type="character" w:customStyle="1" w:styleId="OnderwerpvanopmerkingChar">
-    <w:name w:val="Onderwerp van opmerking Char"/>
-    <w:basedOn w:val="TekstopmerkingChar"/>
-    <w:link w:val="Onderwerpvanopmerking"/>
+  <w:style w:type="character" w:customStyle="1" w:styleId="CommentSubjectChar">
+    <w:name w:val="Comment Subject Char"/>
+    <w:basedOn w:val="CommentTextChar"/>
+    <w:link w:val="CommentSubject"/>
     <w:uiPriority w:val="99"/>
     <w:semiHidden/>
     <w:rsid w:val="00F13664"/>
     <w:rPr>
       <w:b/>
       <w:bCs/>
+      <w:sz w:val="20"/>
+      <w:szCs w:val="20"/>
+      <w:lang w:val="en-US"/>
     </w:rPr>
   </w:style>
-  <w:style w:type="paragraph" w:styleId="Ballontekst">
+  <w:style w:type="paragraph" w:styleId="BalloonText">
     <w:name w:val="Balloon Text"/>
-    <w:basedOn w:val="Standaard"/>
-    <w:link w:val="BallontekstChar"/>
+    <w:basedOn w:val="Normal"/>
+    <w:link w:val="BalloonTextChar"/>
     <w:uiPriority w:val="99"/>
     <w:semiHidden/>
     <w:unhideWhenUsed/>
@@ -7261,10 +7900,10 @@
       <w:szCs w:val="16"/>
     </w:rPr>
   </w:style>
-  <w:style w:type="character" w:customStyle="1" w:styleId="BallontekstChar">
-    <w:name w:val="Ballontekst Char"/>
-    <w:basedOn w:val="Standaardalinea-lettertype"/>
-    <w:link w:val="Ballontekst"/>
+  <w:style w:type="character" w:customStyle="1" w:styleId="BalloonTextChar">
+    <w:name w:val="Balloon Text Char"/>
+    <w:basedOn w:val="DefaultParagraphFont"/>
+    <w:link w:val="BalloonText"/>
     <w:uiPriority w:val="99"/>
     <w:semiHidden/>
     <w:rsid w:val="00F13664"/>
@@ -7275,10 +7914,10 @@
       <w:lang w:val="en-US"/>
     </w:rPr>
   </w:style>
-  <w:style w:type="character" w:customStyle="1" w:styleId="Kop1Char">
-    <w:name w:val="Kop 1 Char"/>
-    <w:basedOn w:val="Standaardalinea-lettertype"/>
-    <w:link w:val="Kop1"/>
+  <w:style w:type="character" w:customStyle="1" w:styleId="Heading1Char">
+    <w:name w:val="Heading 1 Char"/>
+    <w:basedOn w:val="DefaultParagraphFont"/>
+    <w:link w:val="Heading1"/>
     <w:uiPriority w:val="9"/>
     <w:rsid w:val="00CF1B4A"/>
     <w:rPr>
@@ -7583,7 +8222,7 @@
   <a:extraClrSchemeLst/>
   <a:extLst>
     <a:ext uri="{05A4C25C-085E-4340-85A3-A5531E510DB2}">
-      <thm15:themeFamily xmlns:thm15="http://schemas.microsoft.com/office/thememl/2012/main" xmlns="" name="Office Theme" id="{62F939B6-93AF-4DB8-9C6B-D6C7DFDC589F}" vid="{4A3C46E8-61CC-4603-A589-7422A47A8E4A}"/>
+      <thm15:themeFamily xmlns:thm15="http://schemas.microsoft.com/office/thememl/2012/main" name="Office Theme" id="{62F939B6-93AF-4DB8-9C6B-D6C7DFDC589F}" vid="{4A3C46E8-61CC-4603-A589-7422A47A8E4A}"/>
     </a:ext>
   </a:extLst>
 </a:theme>
@@ -7594,7 +8233,7 @@
 </file>
 
 <file path=customXml/itemProps1.xml><?xml version="1.0" encoding="utf-8"?>
-<ds:datastoreItem xmlns:ds="http://schemas.openxmlformats.org/officeDocument/2006/customXml" ds:itemID="{D5D1C3DC-44FB-4CE9-B3BD-CB87C00EC6BB}">
+<ds:datastoreItem xmlns:ds="http://schemas.openxmlformats.org/officeDocument/2006/customXml" ds:itemID="{828048FF-E9EB-48FC-8EF7-CEC1F54F679E}">
   <ds:schemaRefs>
     <ds:schemaRef ds:uri="http://schemas.openxmlformats.org/officeDocument/2006/bibliography"/>
   </ds:schemaRefs>

</xml_diff>

<commit_message>
Final final final final final versionn!!!
</commit_message>
<xml_diff>
--- a/Report/Jesse Schouten (2621562) & Yannick Hogebrug (2625424) – Final Report.docx
+++ b/Report/Jesse Schouten (2621562) & Yannick Hogebrug (2625424) – Final Report.docx
@@ -1,6 +1,6 @@
 
 <file path=word/document.xml><?xml version="1.0" encoding="utf-8"?>
-<w:document xmlns:wpc="http://schemas.microsoft.com/office/word/2010/wordprocessingCanvas" xmlns:cx="http://schemas.microsoft.com/office/drawing/2014/chartex" xmlns:cx1="http://schemas.microsoft.com/office/drawing/2015/9/8/chartex" xmlns:cx2="http://schemas.microsoft.com/office/drawing/2015/10/21/chartex" xmlns:cx3="http://schemas.microsoft.com/office/drawing/2016/5/9/chartex" xmlns:cx4="http://schemas.microsoft.com/office/drawing/2016/5/10/chartex" xmlns:cx5="http://schemas.microsoft.com/office/drawing/2016/5/11/chartex" xmlns:cx6="http://schemas.microsoft.com/office/drawing/2016/5/12/chartex" xmlns:cx7="http://schemas.microsoft.com/office/drawing/2016/5/13/chartex" xmlns:cx8="http://schemas.microsoft.com/office/drawing/2016/5/14/chartex" xmlns:mc="http://schemas.openxmlformats.org/markup-compatibility/2006" xmlns:aink="http://schemas.microsoft.com/office/drawing/2016/ink" xmlns:am3d="http://schemas.microsoft.com/office/drawing/2017/model3d" xmlns:o="urn:schemas-microsoft-com:office:office" xmlns:r="http://schemas.openxmlformats.org/officeDocument/2006/relationships" xmlns:m="http://schemas.openxmlformats.org/officeDocument/2006/math" xmlns:v="urn:schemas-microsoft-com:vml" xmlns:wp14="http://schemas.microsoft.com/office/word/2010/wordprocessingDrawing" xmlns:wp="http://schemas.openxmlformats.org/drawingml/2006/wordprocessingDrawing" xmlns:w10="urn:schemas-microsoft-com:office:word" xmlns:w="http://schemas.openxmlformats.org/wordprocessingml/2006/main" xmlns:w14="http://schemas.microsoft.com/office/word/2010/wordml" xmlns:w15="http://schemas.microsoft.com/office/word/2012/wordml" xmlns:w16cid="http://schemas.microsoft.com/office/word/2016/wordml/cid" xmlns:w16se="http://schemas.microsoft.com/office/word/2015/wordml/symex" xmlns:wpg="http://schemas.microsoft.com/office/word/2010/wordprocessingGroup" xmlns:wpi="http://schemas.microsoft.com/office/word/2010/wordprocessingInk" xmlns:wne="http://schemas.microsoft.com/office/word/2006/wordml" xmlns:wps="http://schemas.microsoft.com/office/word/2010/wordprocessingShape" mc:Ignorable="w14 w15 w16se w16cid wp14">
+<w:document xmlns:ve="http://schemas.openxmlformats.org/markup-compatibility/2006" xmlns:o="urn:schemas-microsoft-com:office:office" xmlns:r="http://schemas.openxmlformats.org/officeDocument/2006/relationships" xmlns:m="http://schemas.openxmlformats.org/officeDocument/2006/math" xmlns:v="urn:schemas-microsoft-com:vml" xmlns:wp="http://schemas.openxmlformats.org/drawingml/2006/wordprocessingDrawing" xmlns:w10="urn:schemas-microsoft-com:office:word" xmlns:w="http://schemas.openxmlformats.org/wordprocessingml/2006/main" xmlns:wne="http://schemas.microsoft.com/office/word/2006/wordml">
   <w:body>
     <w:p>
       <w:pPr>
@@ -192,7 +192,7 @@
           <w:lang w:val="nl-NL" w:eastAsia="nl-NL"/>
         </w:rPr>
         <w:drawing>
-          <wp:anchor distT="0" distB="0" distL="114300" distR="114300" simplePos="0" relativeHeight="251654656" behindDoc="1" locked="0" layoutInCell="1" allowOverlap="1" wp14:anchorId="7C3FB077" wp14:editId="3261D23D">
+          <wp:anchor distT="0" distB="0" distL="114300" distR="114300" simplePos="0" relativeHeight="251654656" behindDoc="1" locked="0" layoutInCell="1" allowOverlap="1">
             <wp:simplePos x="0" y="0"/>
             <wp:positionH relativeFrom="margin">
               <wp:posOffset>948690</wp:posOffset>
@@ -226,7 +226,7 @@
                     <a:blip r:embed="rId9" cstate="print">
                       <a:extLst>
                         <a:ext uri="{28A0092B-C50C-407E-A947-70E740481C1C}">
-                          <a14:useLocalDpi xmlns:a14="http://schemas.microsoft.com/office/drawing/2010/main" val="0"/>
+                          <a14:useLocalDpi xmlns:a14="http://schemas.microsoft.com/office/drawing/2010/main" xmlns:wps="http://schemas.microsoft.com/office/word/2010/wordprocessingShape" xmlns:wpi="http://schemas.microsoft.com/office/word/2010/wordprocessingInk" xmlns:wpg="http://schemas.microsoft.com/office/word/2010/wordprocessingGroup" xmlns:w16se="http://schemas.microsoft.com/office/word/2015/wordml/symex" xmlns:w16cid="http://schemas.microsoft.com/office/word/2016/wordml/cid" xmlns:w15="http://schemas.microsoft.com/office/word/2012/wordml" xmlns:w14="http://schemas.microsoft.com/office/word/2010/wordml" xmlns:w="http://schemas.openxmlformats.org/wordprocessingml/2006/main" xmlns:w10="urn:schemas-microsoft-com:office:word" xmlns:wp14="http://schemas.microsoft.com/office/word/2010/wordprocessingDrawing" xmlns:v="urn:schemas-microsoft-com:vml" xmlns:o="urn:schemas-microsoft-com:office:office" xmlns:am3d="http://schemas.microsoft.com/office/drawing/2017/model3d" xmlns:aink="http://schemas.microsoft.com/office/drawing/2016/ink" xmlns:mc="http://schemas.openxmlformats.org/markup-compatibility/2006" xmlns:cx8="http://schemas.microsoft.com/office/drawing/2016/5/14/chartex" xmlns:cx7="http://schemas.microsoft.com/office/drawing/2016/5/13/chartex" xmlns:cx6="http://schemas.microsoft.com/office/drawing/2016/5/12/chartex" xmlns:cx5="http://schemas.microsoft.com/office/drawing/2016/5/11/chartex" xmlns:cx4="http://schemas.microsoft.com/office/drawing/2016/5/10/chartex" xmlns:cx3="http://schemas.microsoft.com/office/drawing/2016/5/9/chartex" xmlns:cx2="http://schemas.microsoft.com/office/drawing/2015/10/21/chartex" xmlns:cx1="http://schemas.microsoft.com/office/drawing/2015/9/8/chartex" xmlns:cx="http://schemas.microsoft.com/office/drawing/2014/chartex" xmlns:wpc="http://schemas.microsoft.com/office/word/2010/wordprocessingCanvas" xmlns="" val="0"/>
                         </a:ext>
                       </a:extLst>
                     </a:blip>
@@ -289,7 +289,7 @@
     </w:p>
     <w:p>
       <w:pPr>
-        <w:pStyle w:val="Heading1"/>
+        <w:pStyle w:val="Kop1"/>
         <w:rPr>
           <w:b w:val="0"/>
         </w:rPr>
@@ -304,7 +304,7 @@
     </w:p>
     <w:p>
       <w:pPr>
-        <w:pStyle w:val="NoSpacing"/>
+        <w:pStyle w:val="Geenafstand"/>
       </w:pPr>
       <w:r>
         <w:t xml:space="preserve">This study was focused on the data analysis of a </w:t>
@@ -362,7 +362,7 @@
     </w:p>
     <w:p>
       <w:pPr>
-        <w:pStyle w:val="NoSpacing"/>
+        <w:pStyle w:val="Geenafstand"/>
         <w:rPr>
           <w:color w:val="FF0000"/>
         </w:rPr>
@@ -370,7 +370,7 @@
     </w:p>
     <w:p>
       <w:pPr>
-        <w:pStyle w:val="NoSpacing"/>
+        <w:pStyle w:val="Geenafstand"/>
         <w:numPr>
           <w:ilvl w:val="0"/>
           <w:numId w:val="1"/>
@@ -400,7 +400,7 @@
     </w:p>
     <w:p>
       <w:pPr>
-        <w:pStyle w:val="NoSpacing"/>
+        <w:pStyle w:val="Geenafstand"/>
         <w:numPr>
           <w:ilvl w:val="0"/>
           <w:numId w:val="1"/>
@@ -418,12 +418,12 @@
     </w:p>
     <w:p>
       <w:pPr>
-        <w:pStyle w:val="NoSpacing"/>
-      </w:pPr>
-    </w:p>
-    <w:p>
-      <w:pPr>
-        <w:pStyle w:val="NoSpacing"/>
+        <w:pStyle w:val="Geenafstand"/>
+      </w:pPr>
+    </w:p>
+    <w:p>
+      <w:pPr>
+        <w:pStyle w:val="Geenafstand"/>
       </w:pPr>
       <w:r>
         <w:t>These questions will be answered during this report. Furthermore, a few visualizations will provide extra insight into the data</w:t>
@@ -434,7 +434,7 @@
     </w:p>
     <w:p>
       <w:pPr>
-        <w:pStyle w:val="Heading1"/>
+        <w:pStyle w:val="Kop1"/>
         <w:rPr>
           <w:b w:val="0"/>
         </w:rPr>
@@ -448,7 +448,7 @@
     </w:p>
     <w:p>
       <w:pPr>
-        <w:pStyle w:val="NoSpacing"/>
+        <w:pStyle w:val="Geenafstand"/>
       </w:pPr>
       <w:r>
         <w:t xml:space="preserve">A total of </w:t>
@@ -485,7 +485,7 @@
     </w:p>
     <w:p>
       <w:pPr>
-        <w:pStyle w:val="NoSpacing"/>
+        <w:pStyle w:val="Geenafstand"/>
         <w:rPr>
           <w:sz w:val="20"/>
         </w:rPr>
@@ -556,7 +556,7 @@
     </w:p>
     <w:p>
       <w:pPr>
-        <w:pStyle w:val="NoSpacing"/>
+        <w:pStyle w:val="Geenafstand"/>
         <w:rPr>
           <w:sz w:val="20"/>
         </w:rPr>
@@ -633,7 +633,7 @@
     </w:p>
     <w:p>
       <w:pPr>
-        <w:pStyle w:val="NoSpacing"/>
+        <w:pStyle w:val="Geenafstand"/>
         <w:rPr>
           <w:sz w:val="20"/>
         </w:rPr>
@@ -697,7 +697,7 @@
     </w:p>
     <w:p>
       <w:pPr>
-        <w:pStyle w:val="NoSpacing"/>
+        <w:pStyle w:val="Geenafstand"/>
         <w:rPr>
           <w:sz w:val="20"/>
         </w:rPr>
@@ -764,7 +764,7 @@
     </w:p>
     <w:p>
       <w:pPr>
-        <w:pStyle w:val="NoSpacing"/>
+        <w:pStyle w:val="Geenafstand"/>
         <w:rPr>
           <w:sz w:val="20"/>
         </w:rPr>
@@ -829,7 +829,7 @@
     </w:p>
     <w:p>
       <w:pPr>
-        <w:pStyle w:val="NoSpacing"/>
+        <w:pStyle w:val="Geenafstand"/>
         <w:rPr>
           <w:sz w:val="20"/>
         </w:rPr>
@@ -889,7 +889,7 @@
     </w:p>
     <w:p>
       <w:pPr>
-        <w:pStyle w:val="NoSpacing"/>
+        <w:pStyle w:val="Geenafstand"/>
         <w:rPr>
           <w:sz w:val="20"/>
         </w:rPr>
@@ -938,7 +938,7 @@
     </w:p>
     <w:p>
       <w:pPr>
-        <w:pStyle w:val="NoSpacing"/>
+        <w:pStyle w:val="Geenafstand"/>
         <w:rPr>
           <w:sz w:val="20"/>
         </w:rPr>
@@ -1014,7 +1014,7 @@
     </w:p>
     <w:p>
       <w:pPr>
-        <w:pStyle w:val="NoSpacing"/>
+        <w:pStyle w:val="Geenafstand"/>
         <w:rPr>
           <w:sz w:val="20"/>
         </w:rPr>
@@ -1092,7 +1092,7 @@
     </w:p>
     <w:p>
       <w:pPr>
-        <w:pStyle w:val="NoSpacing"/>
+        <w:pStyle w:val="Geenafstand"/>
         <w:rPr>
           <w:sz w:val="20"/>
         </w:rPr>
@@ -1164,7 +1164,7 @@
     </w:p>
     <w:p>
       <w:pPr>
-        <w:pStyle w:val="NoSpacing"/>
+        <w:pStyle w:val="Geenafstand"/>
         <w:rPr>
           <w:sz w:val="20"/>
         </w:rPr>
@@ -1242,12 +1242,12 @@
     </w:p>
     <w:p>
       <w:pPr>
-        <w:pStyle w:val="NoSpacing"/>
-      </w:pPr>
-    </w:p>
-    <w:p>
-      <w:pPr>
-        <w:pStyle w:val="NoSpacing"/>
+        <w:pStyle w:val="Geenafstand"/>
+      </w:pPr>
+    </w:p>
+    <w:p>
+      <w:pPr>
+        <w:pStyle w:val="Geenafstand"/>
       </w:pPr>
       <w:r>
         <w:t>One of the targets of this research is to predict the variable ´</w:t>
@@ -1271,7 +1271,7 @@
       <w:tblPr>
         <w:tblpPr w:leftFromText="180" w:rightFromText="180" w:vertAnchor="text" w:horzAnchor="margin" w:tblpY="819"/>
         <w:tblW w:w="5000" w:type="pct"/>
-        <w:tblLook w:val="04A0" w:firstRow="1" w:lastRow="0" w:firstColumn="1" w:lastColumn="0" w:noHBand="0" w:noVBand="1"/>
+        <w:tblLook w:val="04A0"/>
       </w:tblPr>
       <w:tblGrid>
         <w:gridCol w:w="2305"/>
@@ -4475,12 +4475,12 @@
     </w:tbl>
     <w:p>
       <w:pPr>
-        <w:pStyle w:val="NoSpacing"/>
-      </w:pPr>
-    </w:p>
-    <w:p>
-      <w:pPr>
-        <w:pStyle w:val="NoSpacing"/>
+        <w:pStyle w:val="Geenafstand"/>
+      </w:pPr>
+    </w:p>
+    <w:p>
+      <w:pPr>
+        <w:pStyle w:val="Geenafstand"/>
       </w:pPr>
       <w:r>
         <w:t xml:space="preserve">To get an impression of all variables, </w:t>
@@ -4494,7 +4494,7 @@
     </w:p>
     <w:p>
       <w:pPr>
-        <w:pStyle w:val="Caption"/>
+        <w:pStyle w:val="Bijschrift"/>
         <w:framePr w:hSpace="180" w:wrap="around" w:vAnchor="text" w:hAnchor="page" w:x="1306" w:y="3227"/>
       </w:pPr>
       <w:r>
@@ -4536,17 +4536,17 @@
     </w:p>
     <w:p>
       <w:pPr>
-        <w:pStyle w:val="NoSpacing"/>
+        <w:pStyle w:val="Geenafstand"/>
       </w:pPr>
       <w:r>
         <w:lastRenderedPageBreak/>
         <w:t>The count stands out</w:t>
       </w:r>
       <w:r>
-        <w:t xml:space="preserve"> in table</w:t>
-      </w:r>
-      <w:r>
-        <w:t xml:space="preserve"> as </w:t>
+        <w:t xml:space="preserve"> in Table 1 </w:t>
+      </w:r>
+      <w:r>
+        <w:t xml:space="preserve">as </w:t>
       </w:r>
       <w:r>
         <w:t xml:space="preserve">this is not the same for every variable. </w:t>
@@ -4577,7 +4577,13 @@
         <w:t xml:space="preserve">’. </w:t>
       </w:r>
       <w:r>
-        <w:t>For the analysis of the variable with an empty cell, it was decided to remove the corresponding row. So, for some tests more data might have been used then others, as it de</w:t>
+        <w:t>For the analysis of the variable</w:t>
+      </w:r>
+      <w:r>
+        <w:t>(s)</w:t>
+      </w:r>
+      <w:r>
+        <w:t xml:space="preserve"> with an empty cell, it was decided to remove the corresponding row. So, for some tests more data might have been used then others, as it de</w:t>
       </w:r>
       <w:r>
         <w:t>pends on the selected variables.</w:t>
@@ -4585,12 +4591,12 @@
     </w:p>
     <w:p>
       <w:pPr>
-        <w:pStyle w:val="NoSpacing"/>
-      </w:pPr>
-    </w:p>
-    <w:p>
-      <w:pPr>
-        <w:pStyle w:val="NoSpacing"/>
+        <w:pStyle w:val="Geenafstand"/>
+      </w:pPr>
+    </w:p>
+    <w:p>
+      <w:pPr>
+        <w:pStyle w:val="Geenafstand"/>
       </w:pPr>
       <w:r>
         <w:t>At least one strange value is spotted:</w:t>
@@ -4643,7 +4649,7 @@
     </w:p>
     <w:p>
       <w:pPr>
-        <w:pStyle w:val="NoSpacing"/>
+        <w:pStyle w:val="Geenafstand"/>
       </w:pPr>
       <w:r>
         <w:rPr>
@@ -4651,7 +4657,7 @@
           <w:lang w:val="nl-NL" w:eastAsia="nl-NL"/>
         </w:rPr>
         <w:drawing>
-          <wp:anchor distT="0" distB="0" distL="114300" distR="114300" simplePos="0" relativeHeight="251657216" behindDoc="1" locked="0" layoutInCell="1" allowOverlap="1" wp14:anchorId="64BB0303" wp14:editId="756F656D">
+          <wp:anchor distT="0" distB="0" distL="114300" distR="114300" simplePos="0" relativeHeight="251657216" behindDoc="1" locked="0" layoutInCell="1" allowOverlap="1">
             <wp:simplePos x="0" y="0"/>
             <wp:positionH relativeFrom="column">
               <wp:posOffset>2141220</wp:posOffset>
@@ -4685,7 +4691,7 @@
                     <a:blip r:embed="rId10" cstate="print">
                       <a:extLst>
                         <a:ext uri="{28A0092B-C50C-407E-A947-70E740481C1C}">
-                          <a14:useLocalDpi xmlns:a14="http://schemas.microsoft.com/office/drawing/2010/main" val="0"/>
+                          <a14:useLocalDpi xmlns:a14="http://schemas.microsoft.com/office/drawing/2010/main" xmlns:wps="http://schemas.microsoft.com/office/word/2010/wordprocessingShape" xmlns:wpi="http://schemas.microsoft.com/office/word/2010/wordprocessingInk" xmlns:wpg="http://schemas.microsoft.com/office/word/2010/wordprocessingGroup" xmlns:w16se="http://schemas.microsoft.com/office/word/2015/wordml/symex" xmlns:w16cid="http://schemas.microsoft.com/office/word/2016/wordml/cid" xmlns:w15="http://schemas.microsoft.com/office/word/2012/wordml" xmlns:w14="http://schemas.microsoft.com/office/word/2010/wordml" xmlns:w="http://schemas.openxmlformats.org/wordprocessingml/2006/main" xmlns:w10="urn:schemas-microsoft-com:office:word" xmlns:wp14="http://schemas.microsoft.com/office/word/2010/wordprocessingDrawing" xmlns:v="urn:schemas-microsoft-com:vml" xmlns:o="urn:schemas-microsoft-com:office:office" xmlns:am3d="http://schemas.microsoft.com/office/drawing/2017/model3d" xmlns:aink="http://schemas.microsoft.com/office/drawing/2016/ink" xmlns:mc="http://schemas.openxmlformats.org/markup-compatibility/2006" xmlns:cx8="http://schemas.microsoft.com/office/drawing/2016/5/14/chartex" xmlns:cx7="http://schemas.microsoft.com/office/drawing/2016/5/13/chartex" xmlns:cx6="http://schemas.microsoft.com/office/drawing/2016/5/12/chartex" xmlns:cx5="http://schemas.microsoft.com/office/drawing/2016/5/11/chartex" xmlns:cx4="http://schemas.microsoft.com/office/drawing/2016/5/10/chartex" xmlns:cx3="http://schemas.microsoft.com/office/drawing/2016/5/9/chartex" xmlns:cx2="http://schemas.microsoft.com/office/drawing/2015/10/21/chartex" xmlns:cx1="http://schemas.microsoft.com/office/drawing/2015/9/8/chartex" xmlns:cx="http://schemas.microsoft.com/office/drawing/2014/chartex" xmlns:wpc="http://schemas.microsoft.com/office/word/2010/wordprocessingCanvas" xmlns="" val="0"/>
                         </a:ext>
                       </a:extLst>
                     </a:blip>
@@ -4705,22 +4711,19 @@
                 </pic:pic>
               </a:graphicData>
             </a:graphic>
-            <wp14:sizeRelH relativeFrom="margin">
-              <wp14:pctWidth>0</wp14:pctWidth>
-            </wp14:sizeRelH>
           </wp:anchor>
         </w:drawing>
       </w:r>
     </w:p>
     <w:p>
       <w:pPr>
-        <w:pStyle w:val="NoSpacing"/>
+        <w:pStyle w:val="Geenafstand"/>
       </w:pPr>
       <w:r>
         <w:rPr>
           <w:noProof/>
         </w:rPr>
-        <w:pict w14:anchorId="399443A4">
+        <w:pict>
           <v:shapetype id="_x0000_t202" coordsize="21600,21600" o:spt="202" path="m,l,21600r21600,l21600,xe">
             <v:stroke joinstyle="miter"/>
             <v:path gradientshapeok="t" o:connecttype="rect"/>
@@ -4730,7 +4733,7 @@
               <w:txbxContent>
                 <w:p>
                   <w:pPr>
-                    <w:pStyle w:val="Caption"/>
+                    <w:pStyle w:val="Bijschrift"/>
                     <w:rPr>
                       <w:noProof/>
                     </w:rPr>
@@ -4748,13 +4751,7 @@
                     <w:rPr>
                       <w:noProof/>
                     </w:rPr>
-                    <w:instrText xml:space="preserve"> SEQ Figure </w:instrText>
-                  </w:r>
-                  <w:r>
-                    <w:rPr>
-                      <w:noProof/>
-                    </w:rPr>
-                    <w:instrText xml:space="preserve">\* ARABIC </w:instrText>
+                    <w:instrText xml:space="preserve"> SEQ Figure \* ARABIC </w:instrText>
                   </w:r>
                   <w:r>
                     <w:rPr>
@@ -4785,7 +4782,13 @@
         </w:pict>
       </w:r>
       <w:r>
-        <w:t xml:space="preserve">As part of the data exploration, the delay time between the participant groups was analyzed using figure 1. </w:t>
+        <w:t>As part of the data exploration, the delay time between the partici</w:t>
+      </w:r>
+      <w:r>
+        <w:t>pant groups was analyzed using F</w:t>
+      </w:r>
+      <w:r>
+        <w:t xml:space="preserve">igure 1. </w:t>
       </w:r>
       <w:r>
         <w:t xml:space="preserve">The only difference between the groups is the fact that for the experimental group, the lights automatically dim at the intended bedtime. </w:t>
@@ -4794,7 +4797,10 @@
         <w:t>Some difference is spotted</w:t>
       </w:r>
       <w:r>
-        <w:t xml:space="preserve"> in figure 1</w:t>
+        <w:t xml:space="preserve"> in F</w:t>
+      </w:r>
+      <w:r>
+        <w:t>igure 1</w:t>
       </w:r>
       <w:r>
         <w:t>, but it is not cl</w:t>
@@ -4810,7 +4816,7 @@
     </w:p>
     <w:p>
       <w:pPr>
-        <w:pStyle w:val="Heading1"/>
+        <w:pStyle w:val="Kop1"/>
         <w:rPr>
           <w:b w:val="0"/>
         </w:rPr>
@@ -4824,7 +4830,7 @@
     </w:p>
     <w:p>
       <w:pPr>
-        <w:pStyle w:val="NoSpacing"/>
+        <w:pStyle w:val="Geenafstand"/>
       </w:pPr>
       <w:r>
         <w:t>To</w:t>
@@ -4870,7 +4876,7 @@
     </w:p>
     <w:p>
       <w:pPr>
-        <w:pStyle w:val="Caption"/>
+        <w:pStyle w:val="Bijschrift"/>
         <w:framePr w:h="229" w:hRule="exact" w:hSpace="180" w:wrap="around" w:vAnchor="page" w:hAnchor="page" w:x="4213" w:y="14185"/>
         <w:rPr>
           <w:sz w:val="14"/>
@@ -4891,7 +4897,7 @@
     </w:p>
     <w:p>
       <w:pPr>
-        <w:pStyle w:val="NoSpacing"/>
+        <w:pStyle w:val="Geenafstand"/>
       </w:pPr>
       <w:r>
         <w:br/>
@@ -4915,13 +4921,28 @@
         <w:t xml:space="preserve"> </w:t>
       </w:r>
       <w:r>
-        <w:t xml:space="preserve">almost no rough straight lines, maybe except </w:t>
-      </w:r>
-      <w:r>
-        <w:t xml:space="preserve">for </w:t>
-      </w:r>
-      <w:r>
-        <w:t xml:space="preserve">the sleep time in the control group. This indicates </w:t>
+        <w:t>almos</w:t>
+      </w:r>
+      <w:r>
+        <w:t xml:space="preserve">t no rough straight lines, </w:t>
+      </w:r>
+      <w:r>
+        <w:t>except</w:t>
+      </w:r>
+      <w:r>
+        <w:t xml:space="preserve"> maybe for</w:t>
+      </w:r>
+      <w:r>
+        <w:t xml:space="preserve"> </w:t>
+      </w:r>
+      <w:r>
+        <w:t xml:space="preserve">the sleep time in the control group. </w:t>
+      </w:r>
+      <w:r>
+        <w:t>However, the lack of observations makes this also doubtful. It</w:t>
+      </w:r>
+      <w:r>
+        <w:t xml:space="preserve"> indicates </w:t>
       </w:r>
       <w:r>
         <w:t xml:space="preserve">normality can’t be assumed </w:t>
@@ -4956,7 +4977,7 @@
     </w:p>
     <w:p>
       <w:pPr>
-        <w:pStyle w:val="NoSpacing"/>
+        <w:pStyle w:val="Geenafstand"/>
         <w:numPr>
           <w:ilvl w:val="0"/>
           <w:numId w:val="3"/>
@@ -4968,7 +4989,7 @@
     </w:p>
     <w:p>
       <w:pPr>
-        <w:pStyle w:val="NoSpacing"/>
+        <w:pStyle w:val="Geenafstand"/>
         <w:numPr>
           <w:ilvl w:val="0"/>
           <w:numId w:val="3"/>
@@ -4989,10 +5010,10 @@
     </w:p>
     <w:tbl>
       <w:tblPr>
-        <w:tblStyle w:val="TableGrid"/>
+        <w:tblStyle w:val="Tabelraster"/>
         <w:tblpPr w:leftFromText="180" w:rightFromText="180" w:vertAnchor="page" w:horzAnchor="margin" w:tblpXSpec="center" w:tblpY="12985"/>
         <w:tblW w:w="3369" w:type="dxa"/>
-        <w:tblLook w:val="04A0" w:firstRow="1" w:lastRow="0" w:firstColumn="1" w:lastColumn="0" w:noHBand="0" w:noVBand="1"/>
+        <w:tblLook w:val="04A0"/>
       </w:tblPr>
       <w:tblGrid>
         <w:gridCol w:w="1668"/>
@@ -5008,7 +5029,7 @@
           </w:tcPr>
           <w:p>
             <w:pPr>
-              <w:pStyle w:val="NoSpacing"/>
+              <w:pStyle w:val="Geenafstand"/>
             </w:pPr>
           </w:p>
         </w:tc>
@@ -5018,7 +5039,7 @@
           </w:tcPr>
           <w:p>
             <w:pPr>
-              <w:pStyle w:val="NoSpacing"/>
+              <w:pStyle w:val="Geenafstand"/>
             </w:pPr>
             <w:r>
               <w:t>P-value</w:t>
@@ -5036,7 +5057,7 @@
           </w:tcPr>
           <w:p>
             <w:pPr>
-              <w:pStyle w:val="NoSpacing"/>
+              <w:pStyle w:val="Geenafstand"/>
             </w:pPr>
             <w:r>
               <w:t>Delay nights</w:t>
@@ -5049,7 +5070,7 @@
           </w:tcPr>
           <w:p>
             <w:pPr>
-              <w:pStyle w:val="NoSpacing"/>
+              <w:pStyle w:val="Geenafstand"/>
             </w:pPr>
             <w:r>
               <w:t>0.7425</w:t>
@@ -5067,7 +5088,7 @@
           </w:tcPr>
           <w:p>
             <w:pPr>
-              <w:pStyle w:val="NoSpacing"/>
+              <w:pStyle w:val="Geenafstand"/>
             </w:pPr>
             <w:r>
               <w:t>Sleep time</w:t>
@@ -5080,7 +5101,7 @@
           </w:tcPr>
           <w:p>
             <w:pPr>
-              <w:pStyle w:val="NoSpacing"/>
+              <w:pStyle w:val="Geenafstand"/>
             </w:pPr>
             <w:r>
               <w:t>0.8838</w:t>
@@ -5098,7 +5119,7 @@
           </w:tcPr>
           <w:p>
             <w:pPr>
-              <w:pStyle w:val="NoSpacing"/>
+              <w:pStyle w:val="Geenafstand"/>
             </w:pPr>
             <w:r>
               <w:t>Delay time</w:t>
@@ -5111,7 +5132,7 @@
           </w:tcPr>
           <w:p>
             <w:pPr>
-              <w:pStyle w:val="NoSpacing"/>
+              <w:pStyle w:val="Geenafstand"/>
               <w:keepNext/>
             </w:pPr>
             <w:r>
@@ -5123,7 +5144,7 @@
     </w:tbl>
     <w:p>
       <w:pPr>
-        <w:pStyle w:val="NoSpacing"/>
+        <w:pStyle w:val="Geenafstand"/>
       </w:pPr>
       <w:r>
         <w:t xml:space="preserve">The </w:t>
@@ -5152,7 +5173,7 @@
     </w:p>
     <w:p>
       <w:pPr>
-        <w:pStyle w:val="NoSpacing"/>
+        <w:pStyle w:val="Geenafstand"/>
       </w:pPr>
       <w:r>
         <w:rPr>
@@ -5161,7 +5182,7 @@
         </w:rPr>
         <w:lastRenderedPageBreak/>
         <w:drawing>
-          <wp:anchor distT="0" distB="0" distL="114300" distR="114300" simplePos="0" relativeHeight="251798016" behindDoc="1" locked="0" layoutInCell="1" allowOverlap="1" wp14:anchorId="07F3AA92" wp14:editId="29E35B29">
+          <wp:anchor distT="0" distB="0" distL="114300" distR="114300" simplePos="0" relativeHeight="251798016" behindDoc="1" locked="0" layoutInCell="1" allowOverlap="1">
             <wp:simplePos x="0" y="0"/>
             <wp:positionH relativeFrom="column">
               <wp:posOffset>655320</wp:posOffset>
@@ -5195,7 +5216,7 @@
                     <a:blip r:embed="rId11" cstate="print">
                       <a:extLst>
                         <a:ext uri="{28A0092B-C50C-407E-A947-70E740481C1C}">
-                          <a14:useLocalDpi xmlns:a14="http://schemas.microsoft.com/office/drawing/2010/main" val="0"/>
+                          <a14:useLocalDpi xmlns:a14="http://schemas.microsoft.com/office/drawing/2010/main" xmlns:wps="http://schemas.microsoft.com/office/word/2010/wordprocessingShape" xmlns:wpi="http://schemas.microsoft.com/office/word/2010/wordprocessingInk" xmlns:wpg="http://schemas.microsoft.com/office/word/2010/wordprocessingGroup" xmlns:w16se="http://schemas.microsoft.com/office/word/2015/wordml/symex" xmlns:w16cid="http://schemas.microsoft.com/office/word/2016/wordml/cid" xmlns:w15="http://schemas.microsoft.com/office/word/2012/wordml" xmlns:w14="http://schemas.microsoft.com/office/word/2010/wordml" xmlns:w="http://schemas.openxmlformats.org/wordprocessingml/2006/main" xmlns:w10="urn:schemas-microsoft-com:office:word" xmlns:wp14="http://schemas.microsoft.com/office/word/2010/wordprocessingDrawing" xmlns:v="urn:schemas-microsoft-com:vml" xmlns:o="urn:schemas-microsoft-com:office:office" xmlns:am3d="http://schemas.microsoft.com/office/drawing/2017/model3d" xmlns:aink="http://schemas.microsoft.com/office/drawing/2016/ink" xmlns:mc="http://schemas.openxmlformats.org/markup-compatibility/2006" xmlns:cx8="http://schemas.microsoft.com/office/drawing/2016/5/14/chartex" xmlns:cx7="http://schemas.microsoft.com/office/drawing/2016/5/13/chartex" xmlns:cx6="http://schemas.microsoft.com/office/drawing/2016/5/12/chartex" xmlns:cx5="http://schemas.microsoft.com/office/drawing/2016/5/11/chartex" xmlns:cx4="http://schemas.microsoft.com/office/drawing/2016/5/10/chartex" xmlns:cx3="http://schemas.microsoft.com/office/drawing/2016/5/9/chartex" xmlns:cx2="http://schemas.microsoft.com/office/drawing/2015/10/21/chartex" xmlns:cx1="http://schemas.microsoft.com/office/drawing/2015/9/8/chartex" xmlns:cx="http://schemas.microsoft.com/office/drawing/2014/chartex" xmlns:wpc="http://schemas.microsoft.com/office/word/2010/wordprocessingCanvas" xmlns="" val="0"/>
                         </a:ext>
                       </a:extLst>
                     </a:blip>
@@ -5221,104 +5242,104 @@
     </w:p>
     <w:p>
       <w:pPr>
-        <w:pStyle w:val="NoSpacing"/>
-      </w:pPr>
-    </w:p>
-    <w:p>
-      <w:pPr>
-        <w:pStyle w:val="NoSpacing"/>
-      </w:pPr>
-    </w:p>
-    <w:p>
-      <w:pPr>
-        <w:pStyle w:val="NoSpacing"/>
-      </w:pPr>
-    </w:p>
-    <w:p>
-      <w:pPr>
-        <w:pStyle w:val="NoSpacing"/>
-      </w:pPr>
-    </w:p>
-    <w:p>
-      <w:pPr>
-        <w:pStyle w:val="NoSpacing"/>
-      </w:pPr>
-    </w:p>
-    <w:p>
-      <w:pPr>
-        <w:pStyle w:val="NoSpacing"/>
-      </w:pPr>
-    </w:p>
-    <w:p>
-      <w:pPr>
-        <w:pStyle w:val="NoSpacing"/>
-      </w:pPr>
-    </w:p>
-    <w:p>
-      <w:pPr>
-        <w:pStyle w:val="NoSpacing"/>
-      </w:pPr>
-    </w:p>
-    <w:p>
-      <w:pPr>
-        <w:pStyle w:val="NoSpacing"/>
-      </w:pPr>
-    </w:p>
-    <w:p>
-      <w:pPr>
-        <w:pStyle w:val="NoSpacing"/>
-      </w:pPr>
-    </w:p>
-    <w:p>
-      <w:pPr>
-        <w:pStyle w:val="NoSpacing"/>
-      </w:pPr>
-    </w:p>
-    <w:p>
-      <w:pPr>
-        <w:pStyle w:val="NoSpacing"/>
-      </w:pPr>
-    </w:p>
-    <w:p>
-      <w:pPr>
-        <w:pStyle w:val="NoSpacing"/>
-      </w:pPr>
-    </w:p>
-    <w:p>
-      <w:pPr>
-        <w:pStyle w:val="NoSpacing"/>
-      </w:pPr>
-    </w:p>
-    <w:p>
-      <w:pPr>
-        <w:pStyle w:val="NoSpacing"/>
-      </w:pPr>
-    </w:p>
-    <w:p>
-      <w:pPr>
-        <w:pStyle w:val="NoSpacing"/>
-      </w:pPr>
-    </w:p>
-    <w:p>
-      <w:pPr>
-        <w:pStyle w:val="NoSpacing"/>
-      </w:pPr>
-    </w:p>
-    <w:p>
-      <w:pPr>
-        <w:pStyle w:val="NoSpacing"/>
+        <w:pStyle w:val="Geenafstand"/>
+      </w:pPr>
+    </w:p>
+    <w:p>
+      <w:pPr>
+        <w:pStyle w:val="Geenafstand"/>
+      </w:pPr>
+    </w:p>
+    <w:p>
+      <w:pPr>
+        <w:pStyle w:val="Geenafstand"/>
+      </w:pPr>
+    </w:p>
+    <w:p>
+      <w:pPr>
+        <w:pStyle w:val="Geenafstand"/>
+      </w:pPr>
+    </w:p>
+    <w:p>
+      <w:pPr>
+        <w:pStyle w:val="Geenafstand"/>
+      </w:pPr>
+    </w:p>
+    <w:p>
+      <w:pPr>
+        <w:pStyle w:val="Geenafstand"/>
+      </w:pPr>
+    </w:p>
+    <w:p>
+      <w:pPr>
+        <w:pStyle w:val="Geenafstand"/>
+      </w:pPr>
+    </w:p>
+    <w:p>
+      <w:pPr>
+        <w:pStyle w:val="Geenafstand"/>
+      </w:pPr>
+    </w:p>
+    <w:p>
+      <w:pPr>
+        <w:pStyle w:val="Geenafstand"/>
+      </w:pPr>
+    </w:p>
+    <w:p>
+      <w:pPr>
+        <w:pStyle w:val="Geenafstand"/>
+      </w:pPr>
+    </w:p>
+    <w:p>
+      <w:pPr>
+        <w:pStyle w:val="Geenafstand"/>
+      </w:pPr>
+    </w:p>
+    <w:p>
+      <w:pPr>
+        <w:pStyle w:val="Geenafstand"/>
+      </w:pPr>
+    </w:p>
+    <w:p>
+      <w:pPr>
+        <w:pStyle w:val="Geenafstand"/>
+      </w:pPr>
+    </w:p>
+    <w:p>
+      <w:pPr>
+        <w:pStyle w:val="Geenafstand"/>
+      </w:pPr>
+    </w:p>
+    <w:p>
+      <w:pPr>
+        <w:pStyle w:val="Geenafstand"/>
+      </w:pPr>
+    </w:p>
+    <w:p>
+      <w:pPr>
+        <w:pStyle w:val="Geenafstand"/>
+      </w:pPr>
+    </w:p>
+    <w:p>
+      <w:pPr>
+        <w:pStyle w:val="Geenafstand"/>
+      </w:pPr>
+    </w:p>
+    <w:p>
+      <w:pPr>
+        <w:pStyle w:val="Geenafstand"/>
       </w:pPr>
       <w:r>
         <w:rPr>
           <w:noProof/>
         </w:rPr>
-        <w:pict w14:anchorId="122D0F9C">
+        <w:pict>
           <v:shape id="_x0000_s1029" type="#_x0000_t202" style="position:absolute;margin-left:59.4pt;margin-top:2.3pt;width:332.4pt;height:13.8pt;z-index:251666944" wrapcoords="-49 0 -49 20400 21600 20400 21600 0 -49 0" stroked="f">
             <v:textbox inset="0,0,0,0">
               <w:txbxContent>
                 <w:p>
                   <w:pPr>
-                    <w:pStyle w:val="Caption"/>
+                    <w:pStyle w:val="Bijschrift"/>
                     <w:rPr>
                       <w:noProof/>
                     </w:rPr>
@@ -5336,12 +5357,12 @@
     </w:p>
     <w:p>
       <w:pPr>
-        <w:pStyle w:val="NoSpacing"/>
-      </w:pPr>
-    </w:p>
-    <w:p>
-      <w:pPr>
-        <w:pStyle w:val="NoSpacing"/>
+        <w:pStyle w:val="Geenafstand"/>
+      </w:pPr>
+    </w:p>
+    <w:p>
+      <w:pPr>
+        <w:pStyle w:val="Geenafstand"/>
       </w:pPr>
       <w:r>
         <w:t xml:space="preserve">In order to get some insight in correlation between delay time and other variables, </w:t>
@@ -5355,7 +5376,7 @@
     </w:p>
     <w:p>
       <w:pPr>
-        <w:pStyle w:val="NoSpacing"/>
+        <w:pStyle w:val="Geenafstand"/>
         <w:jc w:val="center"/>
       </w:pPr>
       <w:r>
@@ -5364,7 +5385,7 @@
           <w:lang w:val="nl-NL" w:eastAsia="nl-NL"/>
         </w:rPr>
         <w:drawing>
-          <wp:inline distT="0" distB="0" distL="0" distR="0" wp14:anchorId="65BC93BC" wp14:editId="0E7C78C1">
+          <wp:inline distT="0" distB="0" distL="0" distR="0">
             <wp:extent cx="4267200" cy="2762250"/>
             <wp:effectExtent l="19050" t="0" r="0" b="0"/>
             <wp:docPr id="6" name="Picture 4"/>
@@ -5382,7 +5403,7 @@
                     <a:blip r:embed="rId12" cstate="print">
                       <a:extLst>
                         <a:ext uri="{28A0092B-C50C-407E-A947-70E740481C1C}">
-                          <a14:useLocalDpi xmlns:a14="http://schemas.microsoft.com/office/drawing/2010/main" val="0"/>
+                          <a14:useLocalDpi xmlns:a14="http://schemas.microsoft.com/office/drawing/2010/main" xmlns:wps="http://schemas.microsoft.com/office/word/2010/wordprocessingShape" xmlns:wpi="http://schemas.microsoft.com/office/word/2010/wordprocessingInk" xmlns:wpg="http://schemas.microsoft.com/office/word/2010/wordprocessingGroup" xmlns:w16se="http://schemas.microsoft.com/office/word/2015/wordml/symex" xmlns:w16cid="http://schemas.microsoft.com/office/word/2016/wordml/cid" xmlns:w15="http://schemas.microsoft.com/office/word/2012/wordml" xmlns:w14="http://schemas.microsoft.com/office/word/2010/wordml" xmlns:w="http://schemas.openxmlformats.org/wordprocessingml/2006/main" xmlns:w10="urn:schemas-microsoft-com:office:word" xmlns:wp14="http://schemas.microsoft.com/office/word/2010/wordprocessingDrawing" xmlns:v="urn:schemas-microsoft-com:vml" xmlns:o="urn:schemas-microsoft-com:office:office" xmlns:am3d="http://schemas.microsoft.com/office/drawing/2017/model3d" xmlns:aink="http://schemas.microsoft.com/office/drawing/2016/ink" xmlns:mc="http://schemas.openxmlformats.org/markup-compatibility/2006" xmlns:cx8="http://schemas.microsoft.com/office/drawing/2016/5/14/chartex" xmlns:cx7="http://schemas.microsoft.com/office/drawing/2016/5/13/chartex" xmlns:cx6="http://schemas.microsoft.com/office/drawing/2016/5/12/chartex" xmlns:cx5="http://schemas.microsoft.com/office/drawing/2016/5/11/chartex" xmlns:cx4="http://schemas.microsoft.com/office/drawing/2016/5/10/chartex" xmlns:cx3="http://schemas.microsoft.com/office/drawing/2016/5/9/chartex" xmlns:cx2="http://schemas.microsoft.com/office/drawing/2015/10/21/chartex" xmlns:cx1="http://schemas.microsoft.com/office/drawing/2015/9/8/chartex" xmlns:cx="http://schemas.microsoft.com/office/drawing/2014/chartex" xmlns:wpc="http://schemas.microsoft.com/office/word/2010/wordprocessingCanvas" xmlns="" val="0"/>
                         </a:ext>
                       </a:extLst>
                     </a:blip>
@@ -5408,25 +5429,33 @@
     </w:p>
     <w:p>
       <w:pPr>
-        <w:pStyle w:val="NoSpacing"/>
+        <w:pStyle w:val="Geenafstand"/>
       </w:pPr>
       <w:r>
         <w:rPr>
           <w:noProof/>
         </w:rPr>
-        <w:pict w14:anchorId="58313557">
+        <w:pict>
           <v:shape id="_x0000_s1031" type="#_x0000_t202" style="position:absolute;margin-left:68.2pt;margin-top:4.6pt;width:251.4pt;height:13.2pt;z-index:251672064" wrapcoords="-42 0 -42 20400 21600 20400 21600 0 -42 0" stroked="f">
             <v:textbox inset="0,0,0,0">
               <w:txbxContent>
                 <w:p>
                   <w:pPr>
-                    <w:pStyle w:val="Caption"/>
+                    <w:pStyle w:val="Bijschrift"/>
                     <w:rPr>
                       <w:noProof/>
                     </w:rPr>
                   </w:pPr>
                   <w:r>
-                    <w:t xml:space="preserve">Figure 3: Pairwise plots of </w:t>
+                    <w:t xml:space="preserve">Figure 3: </w:t>
+                  </w:r>
+                  <w:proofErr w:type="spellStart"/>
+                  <w:r>
+                    <w:t>Pairwise</w:t>
+                  </w:r>
+                  <w:proofErr w:type="spellEnd"/>
+                  <w:r>
+                    <w:t xml:space="preserve"> plots of </w:t>
                   </w:r>
                   <w:proofErr w:type="spellStart"/>
                   <w:r>
@@ -5446,12 +5475,12 @@
     </w:p>
     <w:p>
       <w:pPr>
-        <w:pStyle w:val="NoSpacing"/>
-      </w:pPr>
-    </w:p>
-    <w:p>
-      <w:pPr>
-        <w:pStyle w:val="Caption"/>
+        <w:pStyle w:val="Geenafstand"/>
+      </w:pPr>
+    </w:p>
+    <w:p>
+      <w:pPr>
+        <w:pStyle w:val="Bijschrift"/>
         <w:framePr w:w="4501" w:h="241" w:hRule="exact" w:hSpace="180" w:wrap="around" w:vAnchor="text" w:hAnchor="page" w:x="6001" w:y="1986"/>
       </w:pPr>
       <w:r>
@@ -5466,10 +5495,10 @@
     </w:p>
     <w:tbl>
       <w:tblPr>
-        <w:tblStyle w:val="TableGrid"/>
+        <w:tblStyle w:val="Tabelraster"/>
         <w:tblpPr w:leftFromText="180" w:rightFromText="180" w:vertAnchor="text" w:horzAnchor="margin" w:tblpXSpec="right" w:tblpY="78"/>
         <w:tblW w:w="4503" w:type="dxa"/>
-        <w:tblLook w:val="04A0" w:firstRow="1" w:lastRow="0" w:firstColumn="1" w:lastColumn="0" w:noHBand="0" w:noVBand="1"/>
+        <w:tblLook w:val="04A0"/>
       </w:tblPr>
       <w:tblGrid>
         <w:gridCol w:w="2093"/>
@@ -5485,7 +5514,7 @@
           </w:tcPr>
           <w:p>
             <w:pPr>
-              <w:pStyle w:val="NoSpacing"/>
+              <w:pStyle w:val="Geenafstand"/>
               <w:rPr>
                 <w:b/>
                 <w:sz w:val="18"/>
@@ -5499,7 +5528,7 @@
           </w:tcPr>
           <w:p>
             <w:pPr>
-              <w:pStyle w:val="NoSpacing"/>
+              <w:pStyle w:val="Geenafstand"/>
               <w:jc w:val="center"/>
               <w:rPr>
                 <w:b/>
@@ -5526,7 +5555,7 @@
           </w:tcPr>
           <w:p>
             <w:pPr>
-              <w:pStyle w:val="NoSpacing"/>
+              <w:pStyle w:val="Geenafstand"/>
               <w:jc w:val="center"/>
               <w:rPr>
                 <w:sz w:val="18"/>
@@ -5556,13 +5585,27 @@
               <w:rPr>
                 <w:sz w:val="18"/>
               </w:rPr>
-              <w:t xml:space="preserve"> vs </w:t>
+              <w:t xml:space="preserve"> </w:t>
             </w:r>
             <w:proofErr w:type="spellStart"/>
             <w:r>
               <w:rPr>
                 <w:sz w:val="18"/>
               </w:rPr>
+              <w:t>vs</w:t>
+            </w:r>
+            <w:proofErr w:type="spellEnd"/>
+            <w:r>
+              <w:rPr>
+                <w:sz w:val="18"/>
+              </w:rPr>
+              <w:t xml:space="preserve"> </w:t>
+            </w:r>
+            <w:proofErr w:type="spellStart"/>
+            <w:r>
+              <w:rPr>
+                <w:sz w:val="18"/>
+              </w:rPr>
               <w:t>bp_scale</w:t>
             </w:r>
             <w:proofErr w:type="spellEnd"/>
@@ -5580,7 +5623,7 @@
           </w:tcPr>
           <w:p>
             <w:pPr>
-              <w:pStyle w:val="NoSpacing"/>
+              <w:pStyle w:val="Geenafstand"/>
               <w:jc w:val="right"/>
               <w:rPr>
                 <w:sz w:val="18"/>
@@ -5605,7 +5648,7 @@
           </w:tcPr>
           <w:p>
             <w:pPr>
-              <w:pStyle w:val="NoSpacing"/>
+              <w:pStyle w:val="Geenafstand"/>
               <w:jc w:val="center"/>
               <w:rPr>
                 <w:sz w:val="18"/>
@@ -5623,7 +5666,21 @@
               <w:rPr>
                 <w:sz w:val="18"/>
               </w:rPr>
-              <w:t xml:space="preserve"> vs age (Kendall)</w:t>
+              <w:t xml:space="preserve"> </w:t>
+            </w:r>
+            <w:proofErr w:type="spellStart"/>
+            <w:r>
+              <w:rPr>
+                <w:sz w:val="18"/>
+              </w:rPr>
+              <w:t>vs</w:t>
+            </w:r>
+            <w:proofErr w:type="spellEnd"/>
+            <w:r>
+              <w:rPr>
+                <w:sz w:val="18"/>
+              </w:rPr>
+              <w:t xml:space="preserve"> age (Kendall)</w:t>
             </w:r>
           </w:p>
         </w:tc>
@@ -5633,7 +5690,7 @@
           </w:tcPr>
           <w:p>
             <w:pPr>
-              <w:pStyle w:val="NoSpacing"/>
+              <w:pStyle w:val="Geenafstand"/>
               <w:jc w:val="right"/>
               <w:rPr>
                 <w:sz w:val="18"/>
@@ -5658,7 +5715,7 @@
           </w:tcPr>
           <w:p>
             <w:pPr>
-              <w:pStyle w:val="NoSpacing"/>
+              <w:pStyle w:val="Geenafstand"/>
               <w:jc w:val="center"/>
               <w:rPr>
                 <w:sz w:val="18"/>
@@ -5676,7 +5733,21 @@
               <w:rPr>
                 <w:sz w:val="18"/>
               </w:rPr>
-              <w:t xml:space="preserve"> vs daytime_ sleepiness (Pearson)</w:t>
+              <w:t xml:space="preserve"> </w:t>
+            </w:r>
+            <w:proofErr w:type="spellStart"/>
+            <w:r>
+              <w:rPr>
+                <w:sz w:val="18"/>
+              </w:rPr>
+              <w:t>vs</w:t>
+            </w:r>
+            <w:proofErr w:type="spellEnd"/>
+            <w:r>
+              <w:rPr>
+                <w:sz w:val="18"/>
+              </w:rPr>
+              <w:t xml:space="preserve"> daytime_ sleepiness (Pearson)</w:t>
             </w:r>
           </w:p>
         </w:tc>
@@ -5686,7 +5757,7 @@
           </w:tcPr>
           <w:p>
             <w:pPr>
-              <w:pStyle w:val="NoSpacing"/>
+              <w:pStyle w:val="Geenafstand"/>
               <w:jc w:val="right"/>
               <w:rPr>
                 <w:sz w:val="18"/>
@@ -5710,13 +5781,25 @@
     </w:tbl>
     <w:p>
       <w:pPr>
-        <w:pStyle w:val="NoSpacing"/>
-      </w:pPr>
+        <w:pStyle w:val="Geenafstand"/>
+      </w:pPr>
+      <w:r>
+        <w:t>The variables ‘</w:t>
+      </w:r>
       <w:r>
         <w:t xml:space="preserve">Delay </w:t>
       </w:r>
       <w:r>
-        <w:t xml:space="preserve">time and </w:t>
+        <w:t>time</w:t>
+      </w:r>
+      <w:r>
+        <w:t>’</w:t>
+      </w:r>
+      <w:r>
+        <w:t xml:space="preserve"> and </w:t>
+      </w:r>
+      <w:r>
+        <w:t>‘</w:t>
       </w:r>
       <w:proofErr w:type="spellStart"/>
       <w:r>
@@ -5724,6 +5807,9 @@
       </w:r>
       <w:proofErr w:type="spellEnd"/>
       <w:r>
+        <w:t>’</w:t>
+      </w:r>
+      <w:r>
         <w:t xml:space="preserve"> </w:t>
       </w:r>
       <w:r>
@@ -5763,7 +5849,10 @@
         <w:t>were used</w:t>
       </w:r>
       <w:r>
-        <w:t xml:space="preserve">. </w:t>
+        <w:t xml:space="preserve"> to test for correlation.</w:t>
+      </w:r>
+      <w:r>
+        <w:t xml:space="preserve"> </w:t>
       </w:r>
       <w:r>
         <w:t>The values of these coefficients</w:t>
@@ -5808,12 +5897,12 @@
     </w:p>
     <w:p>
       <w:pPr>
-        <w:pStyle w:val="NoSpacing"/>
-      </w:pPr>
-    </w:p>
-    <w:p>
-      <w:pPr>
-        <w:pStyle w:val="NoSpacing"/>
+        <w:pStyle w:val="Geenafstand"/>
+      </w:pPr>
+    </w:p>
+    <w:p>
+      <w:pPr>
+        <w:pStyle w:val="Geenafstand"/>
       </w:pPr>
       <w:r>
         <w:t>For the multiple regression model, information of prior analysis was used as much as possible to predict delay time. This resulted in a model with the following explanatory variables:</w:t>
@@ -5821,7 +5910,7 @@
     </w:p>
     <w:p>
       <w:pPr>
-        <w:pStyle w:val="NoSpacing"/>
+        <w:pStyle w:val="Geenafstand"/>
         <w:numPr>
           <w:ilvl w:val="0"/>
           <w:numId w:val="1"/>
@@ -5855,7 +5944,7 @@
     </w:p>
     <w:p>
       <w:pPr>
-        <w:pStyle w:val="NoSpacing"/>
+        <w:pStyle w:val="Geenafstand"/>
         <w:numPr>
           <w:ilvl w:val="0"/>
           <w:numId w:val="1"/>
@@ -5895,7 +5984,7 @@
     </w:p>
     <w:p>
       <w:pPr>
-        <w:pStyle w:val="NoSpacing"/>
+        <w:pStyle w:val="Geenafstand"/>
         <w:numPr>
           <w:ilvl w:val="0"/>
           <w:numId w:val="1"/>
@@ -5926,12 +6015,12 @@
     </w:p>
     <w:p>
       <w:pPr>
-        <w:pStyle w:val="NoSpacing"/>
-      </w:pPr>
-    </w:p>
-    <w:p>
-      <w:pPr>
-        <w:pStyle w:val="NoSpacing"/>
+        <w:pStyle w:val="Geenafstand"/>
+      </w:pPr>
+    </w:p>
+    <w:p>
+      <w:pPr>
+        <w:pStyle w:val="Geenafstand"/>
       </w:pPr>
       <w:r>
         <w:rPr>
@@ -5939,7 +6028,7 @@
           <w:lang w:val="nl-NL" w:eastAsia="nl-NL"/>
         </w:rPr>
         <w:drawing>
-          <wp:anchor distT="0" distB="0" distL="114300" distR="114300" simplePos="0" relativeHeight="251659264" behindDoc="1" locked="0" layoutInCell="1" allowOverlap="1" wp14:anchorId="64622F1A" wp14:editId="3B538E81">
+          <wp:anchor distT="0" distB="0" distL="114300" distR="114300" simplePos="0" relativeHeight="251659264" behindDoc="1" locked="0" layoutInCell="1" allowOverlap="1">
             <wp:simplePos x="0" y="0"/>
             <wp:positionH relativeFrom="column">
               <wp:posOffset>2606040</wp:posOffset>
@@ -5973,7 +6062,7 @@
                     <a:blip r:embed="rId13" cstate="print">
                       <a:extLst>
                         <a:ext uri="{28A0092B-C50C-407E-A947-70E740481C1C}">
-                          <a14:useLocalDpi xmlns:a14="http://schemas.microsoft.com/office/drawing/2010/main" val="0"/>
+                          <a14:useLocalDpi xmlns:a14="http://schemas.microsoft.com/office/drawing/2010/main" xmlns:wps="http://schemas.microsoft.com/office/word/2010/wordprocessingShape" xmlns:wpi="http://schemas.microsoft.com/office/word/2010/wordprocessingInk" xmlns:wpg="http://schemas.microsoft.com/office/word/2010/wordprocessingGroup" xmlns:w16se="http://schemas.microsoft.com/office/word/2015/wordml/symex" xmlns:w16cid="http://schemas.microsoft.com/office/word/2016/wordml/cid" xmlns:w15="http://schemas.microsoft.com/office/word/2012/wordml" xmlns:w14="http://schemas.microsoft.com/office/word/2010/wordml" xmlns:w="http://schemas.openxmlformats.org/wordprocessingml/2006/main" xmlns:w10="urn:schemas-microsoft-com:office:word" xmlns:wp14="http://schemas.microsoft.com/office/word/2010/wordprocessingDrawing" xmlns:v="urn:schemas-microsoft-com:vml" xmlns:o="urn:schemas-microsoft-com:office:office" xmlns:am3d="http://schemas.microsoft.com/office/drawing/2017/model3d" xmlns:aink="http://schemas.microsoft.com/office/drawing/2016/ink" xmlns:mc="http://schemas.openxmlformats.org/markup-compatibility/2006" xmlns:cx8="http://schemas.microsoft.com/office/drawing/2016/5/14/chartex" xmlns:cx7="http://schemas.microsoft.com/office/drawing/2016/5/13/chartex" xmlns:cx6="http://schemas.microsoft.com/office/drawing/2016/5/12/chartex" xmlns:cx5="http://schemas.microsoft.com/office/drawing/2016/5/11/chartex" xmlns:cx4="http://schemas.microsoft.com/office/drawing/2016/5/10/chartex" xmlns:cx3="http://schemas.microsoft.com/office/drawing/2016/5/9/chartex" xmlns:cx2="http://schemas.microsoft.com/office/drawing/2015/10/21/chartex" xmlns:cx1="http://schemas.microsoft.com/office/drawing/2015/9/8/chartex" xmlns:cx="http://schemas.microsoft.com/office/drawing/2014/chartex" xmlns:wpc="http://schemas.microsoft.com/office/word/2010/wordprocessingCanvas" xmlns="" val="0"/>
                         </a:ext>
                       </a:extLst>
                     </a:blip>
@@ -5993,14 +6082,25 @@
                 </pic:pic>
               </a:graphicData>
             </a:graphic>
-            <wp14:sizeRelV relativeFrom="margin">
-              <wp14:pctHeight>0</wp14:pctHeight>
-            </wp14:sizeRelV>
           </wp:anchor>
         </w:drawing>
       </w:r>
       <w:r>
-        <w:t xml:space="preserve">Figure 4 provides some more insight in the relationship between delay time and chronotype and group. </w:t>
+        <w:t>Figure 4 provides some more insight in the rel</w:t>
+      </w:r>
+      <w:r>
+        <w:t>ationship between delay time,</w:t>
+      </w:r>
+      <w:r>
+        <w:t xml:space="preserve"> </w:t>
+      </w:r>
+      <w:proofErr w:type="spellStart"/>
+      <w:r>
+        <w:t>chronotype</w:t>
+      </w:r>
+      <w:proofErr w:type="spellEnd"/>
+      <w:r>
+        <w:t xml:space="preserve"> and group. </w:t>
       </w:r>
       <w:r>
         <w:t>The fact that the blue points s</w:t>
@@ -6020,12 +6120,12 @@
     </w:p>
     <w:p>
       <w:pPr>
-        <w:pStyle w:val="NoSpacing"/>
-      </w:pPr>
-    </w:p>
-    <w:p>
-      <w:pPr>
-        <w:pStyle w:val="NoSpacing"/>
+        <w:pStyle w:val="Geenafstand"/>
+      </w:pPr>
+    </w:p>
+    <w:p>
+      <w:pPr>
+        <w:pStyle w:val="Geenafstand"/>
         <w:rPr>
           <w:rFonts w:cstheme="minorHAnsi"/>
         </w:rPr>
@@ -6034,13 +6134,13 @@
         <w:rPr>
           <w:noProof/>
         </w:rPr>
-        <w:pict w14:anchorId="0514E38C">
+        <w:pict>
           <v:shape id="_x0000_s1032" type="#_x0000_t202" style="position:absolute;margin-left:192.95pt;margin-top:42.45pt;width:281.15pt;height:14.55pt;z-index:251674112" wrapcoords="-66 0 -66 21098 21600 21098 21600 0 -66 0" stroked="f">
             <v:textbox inset="0,0,0,0">
               <w:txbxContent>
                 <w:p>
                   <w:pPr>
-                    <w:pStyle w:val="Caption"/>
+                    <w:pStyle w:val="Bijschrift"/>
                     <w:rPr>
                       <w:noProof/>
                     </w:rPr>
@@ -6059,7 +6159,13 @@
         <w:t xml:space="preserve">The final </w:t>
       </w:r>
       <w:r>
-        <w:t>linear model including the three mentioned variable r</w:t>
+        <w:t>linear model including the three mentioned variable</w:t>
+      </w:r>
+      <w:r>
+        <w:t>s</w:t>
+      </w:r>
+      <w:r>
+        <w:t xml:space="preserve"> r</w:t>
       </w:r>
       <w:r>
         <w:t>esulted in a R</w:t>
@@ -6079,7 +6185,7 @@
     </w:p>
     <w:p>
       <w:pPr>
-        <w:pStyle w:val="Heading1"/>
+        <w:pStyle w:val="Kop1"/>
         <w:rPr>
           <w:b w:val="0"/>
         </w:rPr>
@@ -6105,7 +6211,7 @@
     </w:p>
     <w:p>
       <w:pPr>
-        <w:pStyle w:val="NoSpacing"/>
+        <w:pStyle w:val="Geenafstand"/>
       </w:pPr>
       <w:r>
         <w:t xml:space="preserve">The </w:t>
@@ -6125,12 +6231,12 @@
     </w:p>
     <w:p>
       <w:pPr>
-        <w:pStyle w:val="NoSpacing"/>
-      </w:pPr>
-    </w:p>
-    <w:p>
-      <w:pPr>
-        <w:pStyle w:val="NoSpacing"/>
+        <w:pStyle w:val="Geenafstand"/>
+      </w:pPr>
+    </w:p>
+    <w:p>
+      <w:pPr>
+        <w:pStyle w:val="Geenafstand"/>
       </w:pPr>
       <w:r>
         <w:t xml:space="preserve">The first question was about the differences between the two investigated groups to measure the influence of the experimental setup. </w:t>
@@ -6156,12 +6262,12 @@
     </w:p>
     <w:p>
       <w:pPr>
-        <w:pStyle w:val="NoSpacing"/>
-      </w:pPr>
-    </w:p>
-    <w:p>
-      <w:pPr>
-        <w:pStyle w:val="NoSpacing"/>
+        <w:pStyle w:val="Geenafstand"/>
+      </w:pPr>
+    </w:p>
+    <w:p>
+      <w:pPr>
+        <w:pStyle w:val="Geenafstand"/>
       </w:pPr>
       <w:r>
         <w:t>Besides</w:t>
@@ -6197,12 +6303,12 @@
     </w:p>
     <w:p>
       <w:pPr>
-        <w:pStyle w:val="NoSpacing"/>
-      </w:pPr>
-    </w:p>
-    <w:p>
-      <w:pPr>
-        <w:pStyle w:val="NoSpacing"/>
+        <w:pStyle w:val="Geenafstand"/>
+      </w:pPr>
+    </w:p>
+    <w:p>
+      <w:pPr>
+        <w:pStyle w:val="Geenafstand"/>
       </w:pPr>
       <w:r>
         <w:t xml:space="preserve">In the continuation of </w:t>
@@ -6243,8 +6349,13 @@
       </w:r>
       <w:proofErr w:type="spellEnd"/>
       <w:r>
-        <w:t>, group and chronotype</w:t>
-      </w:r>
+        <w:t xml:space="preserve">, group and </w:t>
+      </w:r>
+      <w:proofErr w:type="spellStart"/>
+      <w:r>
+        <w:t>chronotype</w:t>
+      </w:r>
+      <w:proofErr w:type="spellEnd"/>
       <w:r>
         <w:t xml:space="preserve"> were included</w:t>
       </w:r>
@@ -6258,7 +6369,13 @@
         <w:t>2</w:t>
       </w:r>
       <w:r>
-        <w:t>-value of 0.475, which means that 47,5% of the variance in the dependent variables (delay time) can be explained by the variance of the independent variables (</w:t>
+        <w:t>-value of 0.475, which means that 47,5% of the var</w:t>
+      </w:r>
+      <w:r>
+        <w:t>iance in the dependent variable</w:t>
+      </w:r>
+      <w:r>
+        <w:t xml:space="preserve"> (delay time) can be explained by the variance of the independent variables (</w:t>
       </w:r>
       <w:proofErr w:type="spellStart"/>
       <w:r>
@@ -6266,7 +6383,15 @@
       </w:r>
       <w:proofErr w:type="spellEnd"/>
       <w:r>
-        <w:t>, group and chronotype). In contrast to the value of r, there is no specific ‘good’ or ‘bad’ value for R</w:t>
+        <w:t xml:space="preserve">, group and </w:t>
+      </w:r>
+      <w:proofErr w:type="spellStart"/>
+      <w:r>
+        <w:t>chronotype</w:t>
+      </w:r>
+      <w:proofErr w:type="spellEnd"/>
+      <w:r>
+        <w:t>). In contrast to the value of r, there is no specific ‘good’ or ‘bad’ value for R</w:t>
       </w:r>
       <w:r>
         <w:rPr>
@@ -6275,17 +6400,36 @@
         <w:t>2</w:t>
       </w:r>
       <w:r>
-        <w:t>, this really depends on the context (Nau, n.d.).</w:t>
-      </w:r>
-    </w:p>
-    <w:p>
-      <w:pPr>
-        <w:pStyle w:val="NoSpacing"/>
-      </w:pPr>
-    </w:p>
-    <w:p>
-      <w:pPr>
-        <w:pStyle w:val="NoSpacing"/>
+        <w:t>, this really depends on the context (</w:t>
+      </w:r>
+      <w:proofErr w:type="spellStart"/>
+      <w:r>
+        <w:t>Nau</w:t>
+      </w:r>
+      <w:proofErr w:type="spellEnd"/>
+      <w:r>
+        <w:t xml:space="preserve">, </w:t>
+      </w:r>
+      <w:proofErr w:type="spellStart"/>
+      <w:r>
+        <w:t>n.d</w:t>
+      </w:r>
+      <w:proofErr w:type="spellEnd"/>
+      <w:r>
+        <w:t>.).</w:t>
+      </w:r>
+      <w:r>
+        <w:t xml:space="preserve"> </w:t>
+      </w:r>
+    </w:p>
+    <w:p>
+      <w:pPr>
+        <w:pStyle w:val="Geenafstand"/>
+      </w:pPr>
+    </w:p>
+    <w:p>
+      <w:pPr>
+        <w:pStyle w:val="Geenafstand"/>
       </w:pPr>
       <w:r>
         <w:t>Although the R</w:t>
@@ -6335,12 +6479,12 @@
     </w:p>
     <w:p>
       <w:pPr>
-        <w:pStyle w:val="NoSpacing"/>
-      </w:pPr>
-    </w:p>
-    <w:p>
-      <w:pPr>
-        <w:pStyle w:val="NoSpacing"/>
+        <w:pStyle w:val="Geenafstand"/>
+      </w:pPr>
+    </w:p>
+    <w:p>
+      <w:pPr>
+        <w:pStyle w:val="Geenafstand"/>
       </w:pPr>
       <w:r>
         <w:t xml:space="preserve">Altogether, it is difficult to draw strong conclusions, based on this analysis. This is especially associated with the lack of observations. In </w:t>
@@ -6396,7 +6540,7 @@
     </w:p>
     <w:p>
       <w:pPr>
-        <w:pStyle w:val="NoSpacing"/>
+        <w:pStyle w:val="Geenafstand"/>
       </w:pPr>
       <w:r>
         <w:t xml:space="preserve">Finally, more data of the participants could be collected. The sleep behavior of someone could also be influenced by the extent of effort that day or the smartphone use before sleeping (Scutti, 2017). </w:t>
@@ -6404,7 +6548,7 @@
     </w:p>
     <w:p>
       <w:pPr>
-        <w:pStyle w:val="Heading1"/>
+        <w:pStyle w:val="Kop1"/>
         <w:rPr>
           <w:b w:val="0"/>
         </w:rPr>
@@ -6418,7 +6562,7 @@
     </w:p>
     <w:p>
       <w:pPr>
-        <w:pStyle w:val="NoSpacing"/>
+        <w:pStyle w:val="Geenafstand"/>
       </w:pPr>
       <w:r>
         <w:t>The following conclusions can be drawn from this report</w:t>
@@ -6429,7 +6573,7 @@
     </w:p>
     <w:p>
       <w:pPr>
-        <w:pStyle w:val="NoSpacing"/>
+        <w:pStyle w:val="Geenafstand"/>
         <w:numPr>
           <w:ilvl w:val="0"/>
           <w:numId w:val="1"/>
@@ -6441,14 +6585,20 @@
     </w:p>
     <w:p>
       <w:pPr>
-        <w:pStyle w:val="NoSpacing"/>
+        <w:pStyle w:val="Geenafstand"/>
         <w:numPr>
           <w:ilvl w:val="0"/>
           <w:numId w:val="1"/>
         </w:numPr>
       </w:pPr>
       <w:r>
-        <w:t xml:space="preserve">With the help of a linear regression analysis, we concluded that </w:t>
+        <w:t xml:space="preserve">With the help of a linear regression analysis, </w:t>
+      </w:r>
+      <w:r>
+        <w:t>it was concluded</w:t>
+      </w:r>
+      <w:r>
+        <w:t xml:space="preserve"> that </w:t>
       </w:r>
       <w:proofErr w:type="spellStart"/>
       <w:r>
@@ -6479,7 +6629,7 @@
     </w:p>
     <w:p>
       <w:pPr>
-        <w:pStyle w:val="NoSpacing"/>
+        <w:pStyle w:val="Geenafstand"/>
       </w:pPr>
     </w:p>
     <w:p>
@@ -6497,7 +6647,7 @@
     </w:p>
     <w:p>
       <w:pPr>
-        <w:pStyle w:val="Heading1"/>
+        <w:pStyle w:val="Kop1"/>
         <w:rPr>
           <w:b w:val="0"/>
         </w:rPr>
@@ -6512,7 +6662,7 @@
     </w:p>
     <w:p>
       <w:pPr>
-        <w:pStyle w:val="NoSpacing"/>
+        <w:pStyle w:val="Geenafstand"/>
       </w:pPr>
       <w:r>
         <w:t xml:space="preserve">Enders, F.B. (n.d.). </w:t>
@@ -6539,12 +6689,12 @@
     </w:p>
     <w:p>
       <w:pPr>
-        <w:pStyle w:val="NoSpacing"/>
-      </w:pPr>
-    </w:p>
-    <w:p>
-      <w:pPr>
-        <w:pStyle w:val="NoSpacing"/>
+        <w:pStyle w:val="Geenafstand"/>
+      </w:pPr>
+    </w:p>
+    <w:p>
+      <w:pPr>
+        <w:pStyle w:val="Geenafstand"/>
       </w:pPr>
       <w:r>
         <w:t xml:space="preserve">Evans, J. D. (1996). </w:t>
@@ -6561,7 +6711,7 @@
     </w:p>
     <w:p>
       <w:pPr>
-        <w:pStyle w:val="NoSpacing"/>
+        <w:pStyle w:val="Geenafstand"/>
       </w:pPr>
     </w:p>
     <w:p>
@@ -6593,7 +6743,7 @@
     </w:p>
     <w:p>
       <w:pPr>
-        <w:pStyle w:val="NoSpacing"/>
+        <w:pStyle w:val="Geenafstand"/>
         <w:rPr>
           <w:rStyle w:val="Hyperlink"/>
           <w:color w:val="auto"/>
@@ -6625,12 +6775,12 @@
     </w:p>
     <w:p>
       <w:pPr>
-        <w:pStyle w:val="NoSpacing"/>
-      </w:pPr>
-    </w:p>
-    <w:p>
-      <w:pPr>
-        <w:pStyle w:val="NoSpacing"/>
+        <w:pStyle w:val="Geenafstand"/>
+      </w:pPr>
+    </w:p>
+    <w:p>
+      <w:pPr>
+        <w:pStyle w:val="Geenafstand"/>
       </w:pPr>
       <w:r>
         <w:t xml:space="preserve">Scutti, S. (2017). </w:t>
@@ -6665,7 +6815,7 @@
     </w:p>
     <w:p>
       <w:pPr>
-        <w:pStyle w:val="NoSpacing"/>
+        <w:pStyle w:val="Geenafstand"/>
       </w:pPr>
       <w:r>
         <w:t xml:space="preserve">Statistics </w:t>
@@ -6722,6 +6872,8 @@
         <w:r>
           <w:rPr>
             <w:rStyle w:val="Hyperlink"/>
+            <w:color w:val="auto"/>
+            <w:u w:val="none"/>
           </w:rPr>
           <w:t>http://www.statisticssolutions.com/correlation-pearson-kendall-spearman/</w:t>
         </w:r>
@@ -6729,12 +6881,12 @@
     </w:p>
     <w:p>
       <w:pPr>
-        <w:pStyle w:val="NoSpacing"/>
-      </w:pPr>
-    </w:p>
-    <w:p>
-      <w:pPr>
-        <w:pStyle w:val="NoSpacing"/>
+        <w:pStyle w:val="Geenafstand"/>
+      </w:pPr>
+    </w:p>
+    <w:p>
+      <w:pPr>
+        <w:pStyle w:val="Geenafstand"/>
         <w:rPr>
           <w:i/>
         </w:rPr>
@@ -6759,6 +6911,8 @@
           <w:rPr>
             <w:rStyle w:val="Hyperlink"/>
             <w:i/>
+            <w:color w:val="auto"/>
+            <w:u w:val="none"/>
           </w:rPr>
           <w:t>https://homepage.divms.uiowa.edu/~luke/classes/STAT4580/qqpp.html</w:t>
         </w:r>
@@ -6778,7 +6932,7 @@
 </file>
 
 <file path=word/endnotes.xml><?xml version="1.0" encoding="utf-8"?>
-<w:endnotes xmlns:wpc="http://schemas.microsoft.com/office/word/2010/wordprocessingCanvas" xmlns:cx="http://schemas.microsoft.com/office/drawing/2014/chartex" xmlns:cx1="http://schemas.microsoft.com/office/drawing/2015/9/8/chartex" xmlns:cx2="http://schemas.microsoft.com/office/drawing/2015/10/21/chartex" xmlns:cx3="http://schemas.microsoft.com/office/drawing/2016/5/9/chartex" xmlns:cx4="http://schemas.microsoft.com/office/drawing/2016/5/10/chartex" xmlns:cx5="http://schemas.microsoft.com/office/drawing/2016/5/11/chartex" xmlns:cx6="http://schemas.microsoft.com/office/drawing/2016/5/12/chartex" xmlns:cx7="http://schemas.microsoft.com/office/drawing/2016/5/13/chartex" xmlns:cx8="http://schemas.microsoft.com/office/drawing/2016/5/14/chartex" xmlns:mc="http://schemas.openxmlformats.org/markup-compatibility/2006" xmlns:aink="http://schemas.microsoft.com/office/drawing/2016/ink" xmlns:am3d="http://schemas.microsoft.com/office/drawing/2017/model3d" xmlns:o="urn:schemas-microsoft-com:office:office" xmlns:r="http://schemas.openxmlformats.org/officeDocument/2006/relationships" xmlns:m="http://schemas.openxmlformats.org/officeDocument/2006/math" xmlns:v="urn:schemas-microsoft-com:vml" xmlns:wp14="http://schemas.microsoft.com/office/word/2010/wordprocessingDrawing" xmlns:wp="http://schemas.openxmlformats.org/drawingml/2006/wordprocessingDrawing" xmlns:w10="urn:schemas-microsoft-com:office:word" xmlns:w="http://schemas.openxmlformats.org/wordprocessingml/2006/main" xmlns:w14="http://schemas.microsoft.com/office/word/2010/wordml" xmlns:w15="http://schemas.microsoft.com/office/word/2012/wordml" xmlns:w16cid="http://schemas.microsoft.com/office/word/2016/wordml/cid" xmlns:w16se="http://schemas.microsoft.com/office/word/2015/wordml/symex" xmlns:wpg="http://schemas.microsoft.com/office/word/2010/wordprocessingGroup" xmlns:wpi="http://schemas.microsoft.com/office/word/2010/wordprocessingInk" xmlns:wne="http://schemas.microsoft.com/office/word/2006/wordml" xmlns:wps="http://schemas.microsoft.com/office/word/2010/wordprocessingShape" mc:Ignorable="w14 w15 w16se w16cid wp14">
+<w:endnotes xmlns:ve="http://schemas.openxmlformats.org/markup-compatibility/2006" xmlns:o="urn:schemas-microsoft-com:office:office" xmlns:r="http://schemas.openxmlformats.org/officeDocument/2006/relationships" xmlns:m="http://schemas.openxmlformats.org/officeDocument/2006/math" xmlns:v="urn:schemas-microsoft-com:vml" xmlns:wp="http://schemas.openxmlformats.org/drawingml/2006/wordprocessingDrawing" xmlns:w10="urn:schemas-microsoft-com:office:word" xmlns:w="http://schemas.openxmlformats.org/wordprocessingml/2006/main" xmlns:wne="http://schemas.microsoft.com/office/word/2006/wordml">
   <w:endnote w:type="separator" w:id="-1">
     <w:p>
       <w:pPr>
@@ -6803,7 +6957,7 @@
 </file>
 
 <file path=word/footer1.xml><?xml version="1.0" encoding="utf-8"?>
-<w:ftr xmlns:wpc="http://schemas.microsoft.com/office/word/2010/wordprocessingCanvas" xmlns:cx="http://schemas.microsoft.com/office/drawing/2014/chartex" xmlns:cx1="http://schemas.microsoft.com/office/drawing/2015/9/8/chartex" xmlns:cx2="http://schemas.microsoft.com/office/drawing/2015/10/21/chartex" xmlns:cx3="http://schemas.microsoft.com/office/drawing/2016/5/9/chartex" xmlns:cx4="http://schemas.microsoft.com/office/drawing/2016/5/10/chartex" xmlns:cx5="http://schemas.microsoft.com/office/drawing/2016/5/11/chartex" xmlns:cx6="http://schemas.microsoft.com/office/drawing/2016/5/12/chartex" xmlns:cx7="http://schemas.microsoft.com/office/drawing/2016/5/13/chartex" xmlns:cx8="http://schemas.microsoft.com/office/drawing/2016/5/14/chartex" xmlns:mc="http://schemas.openxmlformats.org/markup-compatibility/2006" xmlns:aink="http://schemas.microsoft.com/office/drawing/2016/ink" xmlns:am3d="http://schemas.microsoft.com/office/drawing/2017/model3d" xmlns:o="urn:schemas-microsoft-com:office:office" xmlns:r="http://schemas.openxmlformats.org/officeDocument/2006/relationships" xmlns:m="http://schemas.openxmlformats.org/officeDocument/2006/math" xmlns:v="urn:schemas-microsoft-com:vml" xmlns:wp14="http://schemas.microsoft.com/office/word/2010/wordprocessingDrawing" xmlns:wp="http://schemas.openxmlformats.org/drawingml/2006/wordprocessingDrawing" xmlns:w10="urn:schemas-microsoft-com:office:word" xmlns:w="http://schemas.openxmlformats.org/wordprocessingml/2006/main" xmlns:w14="http://schemas.microsoft.com/office/word/2010/wordml" xmlns:w15="http://schemas.microsoft.com/office/word/2012/wordml" xmlns:w16cid="http://schemas.microsoft.com/office/word/2016/wordml/cid" xmlns:w16se="http://schemas.microsoft.com/office/word/2015/wordml/symex" xmlns:wpg="http://schemas.microsoft.com/office/word/2010/wordprocessingGroup" xmlns:wpi="http://schemas.microsoft.com/office/word/2010/wordprocessingInk" xmlns:wne="http://schemas.microsoft.com/office/word/2006/wordml" xmlns:wps="http://schemas.microsoft.com/office/word/2010/wordprocessingShape" mc:Ignorable="w14 w15 w16se w16cid wp14">
+<w:ftr xmlns:ve="http://schemas.openxmlformats.org/markup-compatibility/2006" xmlns:o="urn:schemas-microsoft-com:office:office" xmlns:r="http://schemas.openxmlformats.org/officeDocument/2006/relationships" xmlns:m="http://schemas.openxmlformats.org/officeDocument/2006/math" xmlns:v="urn:schemas-microsoft-com:vml" xmlns:wp="http://schemas.openxmlformats.org/drawingml/2006/wordprocessingDrawing" xmlns:w10="urn:schemas-microsoft-com:office:word" xmlns:w="http://schemas.openxmlformats.org/wordprocessingml/2006/main" xmlns:wne="http://schemas.microsoft.com/office/word/2006/wordml">
   <w:sdt>
     <w:sdtPr>
       <w:id w:val="65291692"/>
@@ -6812,11 +6966,10 @@
         <w:docPartUnique/>
       </w:docPartObj>
     </w:sdtPr>
-    <w:sdtEndPr/>
     <w:sdtContent>
       <w:p>
         <w:pPr>
-          <w:pStyle w:val="Footer"/>
+          <w:pStyle w:val="Voettekst"/>
           <w:jc w:val="right"/>
         </w:pPr>
         <w:r>
@@ -6841,7 +6994,7 @@
           <w:rPr>
             <w:noProof/>
           </w:rPr>
-          <w:t>1</w:t>
+          <w:t>4</w:t>
         </w:r>
         <w:r>
           <w:rPr>
@@ -6854,14 +7007,14 @@
   </w:sdt>
   <w:p>
     <w:pPr>
-      <w:pStyle w:val="Footer"/>
+      <w:pStyle w:val="Voettekst"/>
     </w:pPr>
   </w:p>
 </w:ftr>
 </file>
 
 <file path=word/footnotes.xml><?xml version="1.0" encoding="utf-8"?>
-<w:footnotes xmlns:wpc="http://schemas.microsoft.com/office/word/2010/wordprocessingCanvas" xmlns:cx="http://schemas.microsoft.com/office/drawing/2014/chartex" xmlns:cx1="http://schemas.microsoft.com/office/drawing/2015/9/8/chartex" xmlns:cx2="http://schemas.microsoft.com/office/drawing/2015/10/21/chartex" xmlns:cx3="http://schemas.microsoft.com/office/drawing/2016/5/9/chartex" xmlns:cx4="http://schemas.microsoft.com/office/drawing/2016/5/10/chartex" xmlns:cx5="http://schemas.microsoft.com/office/drawing/2016/5/11/chartex" xmlns:cx6="http://schemas.microsoft.com/office/drawing/2016/5/12/chartex" xmlns:cx7="http://schemas.microsoft.com/office/drawing/2016/5/13/chartex" xmlns:cx8="http://schemas.microsoft.com/office/drawing/2016/5/14/chartex" xmlns:mc="http://schemas.openxmlformats.org/markup-compatibility/2006" xmlns:aink="http://schemas.microsoft.com/office/drawing/2016/ink" xmlns:am3d="http://schemas.microsoft.com/office/drawing/2017/model3d" xmlns:o="urn:schemas-microsoft-com:office:office" xmlns:r="http://schemas.openxmlformats.org/officeDocument/2006/relationships" xmlns:m="http://schemas.openxmlformats.org/officeDocument/2006/math" xmlns:v="urn:schemas-microsoft-com:vml" xmlns:wp14="http://schemas.microsoft.com/office/word/2010/wordprocessingDrawing" xmlns:wp="http://schemas.openxmlformats.org/drawingml/2006/wordprocessingDrawing" xmlns:w10="urn:schemas-microsoft-com:office:word" xmlns:w="http://schemas.openxmlformats.org/wordprocessingml/2006/main" xmlns:w14="http://schemas.microsoft.com/office/word/2010/wordml" xmlns:w15="http://schemas.microsoft.com/office/word/2012/wordml" xmlns:w16cid="http://schemas.microsoft.com/office/word/2016/wordml/cid" xmlns:w16se="http://schemas.microsoft.com/office/word/2015/wordml/symex" xmlns:wpg="http://schemas.microsoft.com/office/word/2010/wordprocessingGroup" xmlns:wpi="http://schemas.microsoft.com/office/word/2010/wordprocessingInk" xmlns:wne="http://schemas.microsoft.com/office/word/2006/wordml" xmlns:wps="http://schemas.microsoft.com/office/word/2010/wordprocessingShape" mc:Ignorable="w14 w15 w16se w16cid wp14">
+<w:footnotes xmlns:ve="http://schemas.openxmlformats.org/markup-compatibility/2006" xmlns:o="urn:schemas-microsoft-com:office:office" xmlns:r="http://schemas.openxmlformats.org/officeDocument/2006/relationships" xmlns:m="http://schemas.openxmlformats.org/officeDocument/2006/math" xmlns:v="urn:schemas-microsoft-com:vml" xmlns:wp="http://schemas.openxmlformats.org/drawingml/2006/wordprocessingDrawing" xmlns:w10="urn:schemas-microsoft-com:office:word" xmlns:w="http://schemas.openxmlformats.org/wordprocessingml/2006/main" xmlns:wne="http://schemas.microsoft.com/office/word/2006/wordml">
   <w:footnote w:type="separator" w:id="-1">
     <w:p>
       <w:pPr>
@@ -6886,8 +7039,8 @@
 </file>
 
 <file path=word/numbering.xml><?xml version="1.0" encoding="utf-8"?>
-<w:numbering xmlns:wpc="http://schemas.microsoft.com/office/word/2010/wordprocessingCanvas" xmlns:cx="http://schemas.microsoft.com/office/drawing/2014/chartex" xmlns:cx1="http://schemas.microsoft.com/office/drawing/2015/9/8/chartex" xmlns:cx2="http://schemas.microsoft.com/office/drawing/2015/10/21/chartex" xmlns:cx3="http://schemas.microsoft.com/office/drawing/2016/5/9/chartex" xmlns:cx4="http://schemas.microsoft.com/office/drawing/2016/5/10/chartex" xmlns:cx5="http://schemas.microsoft.com/office/drawing/2016/5/11/chartex" xmlns:cx6="http://schemas.microsoft.com/office/drawing/2016/5/12/chartex" xmlns:cx7="http://schemas.microsoft.com/office/drawing/2016/5/13/chartex" xmlns:cx8="http://schemas.microsoft.com/office/drawing/2016/5/14/chartex" xmlns:mc="http://schemas.openxmlformats.org/markup-compatibility/2006" xmlns:aink="http://schemas.microsoft.com/office/drawing/2016/ink" xmlns:am3d="http://schemas.microsoft.com/office/drawing/2017/model3d" xmlns:o="urn:schemas-microsoft-com:office:office" xmlns:r="http://schemas.openxmlformats.org/officeDocument/2006/relationships" xmlns:m="http://schemas.openxmlformats.org/officeDocument/2006/math" xmlns:v="urn:schemas-microsoft-com:vml" xmlns:wp14="http://schemas.microsoft.com/office/word/2010/wordprocessingDrawing" xmlns:wp="http://schemas.openxmlformats.org/drawingml/2006/wordprocessingDrawing" xmlns:w10="urn:schemas-microsoft-com:office:word" xmlns:w="http://schemas.openxmlformats.org/wordprocessingml/2006/main" xmlns:w14="http://schemas.microsoft.com/office/word/2010/wordml" xmlns:w15="http://schemas.microsoft.com/office/word/2012/wordml" xmlns:w16cid="http://schemas.microsoft.com/office/word/2016/wordml/cid" xmlns:w16se="http://schemas.microsoft.com/office/word/2015/wordml/symex" xmlns:wpg="http://schemas.microsoft.com/office/word/2010/wordprocessingGroup" xmlns:wpi="http://schemas.microsoft.com/office/word/2010/wordprocessingInk" xmlns:wne="http://schemas.microsoft.com/office/word/2006/wordml" xmlns:wps="http://schemas.microsoft.com/office/word/2010/wordprocessingShape" mc:Ignorable="w14 w15 w16se w16cid wp14">
-  <w:abstractNum w:abstractNumId="0" w15:restartNumberingAfterBreak="0">
+<w:numbering xmlns:ve="http://schemas.openxmlformats.org/markup-compatibility/2006" xmlns:o="urn:schemas-microsoft-com:office:office" xmlns:r="http://schemas.openxmlformats.org/officeDocument/2006/relationships" xmlns:m="http://schemas.openxmlformats.org/officeDocument/2006/math" xmlns:v="urn:schemas-microsoft-com:vml" xmlns:wp="http://schemas.openxmlformats.org/drawingml/2006/wordprocessingDrawing" xmlns:w10="urn:schemas-microsoft-com:office:word" xmlns:w="http://schemas.openxmlformats.org/wordprocessingml/2006/main" xmlns:wne="http://schemas.microsoft.com/office/word/2006/wordml">
+  <w:abstractNum w:abstractNumId="0">
     <w:nsid w:val="2C4107E5"/>
     <w:multiLevelType w:val="hybridMultilevel"/>
     <w:tmpl w:val="00BEC41A"/>
@@ -6999,7 +7152,7 @@
       </w:rPr>
     </w:lvl>
   </w:abstractNum>
-  <w:abstractNum w:abstractNumId="1" w15:restartNumberingAfterBreak="0">
+  <w:abstractNum w:abstractNumId="1">
     <w:nsid w:val="3A5B0645"/>
     <w:multiLevelType w:val="hybridMultilevel"/>
     <w:tmpl w:val="13D2E590"/>
@@ -7111,7 +7264,7 @@
       </w:rPr>
     </w:lvl>
   </w:abstractNum>
-  <w:abstractNum w:abstractNumId="2" w15:restartNumberingAfterBreak="0">
+  <w:abstractNum w:abstractNumId="2">
     <w:nsid w:val="4D626FAC"/>
     <w:multiLevelType w:val="hybridMultilevel"/>
     <w:tmpl w:val="B4A26134"/>
@@ -7236,7 +7389,7 @@
 </file>
 
 <file path=word/styles.xml><?xml version="1.0" encoding="utf-8"?>
-<w:styles xmlns:mc="http://schemas.openxmlformats.org/markup-compatibility/2006" xmlns:r="http://schemas.openxmlformats.org/officeDocument/2006/relationships" xmlns:w="http://schemas.openxmlformats.org/wordprocessingml/2006/main" xmlns:w14="http://schemas.microsoft.com/office/word/2010/wordml" xmlns:w15="http://schemas.microsoft.com/office/word/2012/wordml" xmlns:w16cid="http://schemas.microsoft.com/office/word/2016/wordml/cid" xmlns:w16se="http://schemas.microsoft.com/office/word/2015/wordml/symex" mc:Ignorable="w14 w15 w16se w16cid">
+<w:styles xmlns:r="http://schemas.openxmlformats.org/officeDocument/2006/relationships" xmlns:w="http://schemas.openxmlformats.org/wordprocessingml/2006/main">
   <w:docDefaults>
     <w:rPrDefault>
       <w:rPr>
@@ -7252,384 +7405,146 @@
       </w:pPr>
     </w:pPrDefault>
   </w:docDefaults>
-  <w:latentStyles w:defLockedState="0" w:defUIPriority="99" w:defSemiHidden="0" w:defUnhideWhenUsed="0" w:defQFormat="0" w:count="375">
-    <w:lsdException w:name="Normal" w:uiPriority="0" w:qFormat="1"/>
-    <w:lsdException w:name="heading 1" w:uiPriority="9" w:qFormat="1"/>
-    <w:lsdException w:name="heading 2" w:semiHidden="1" w:uiPriority="9" w:unhideWhenUsed="1" w:qFormat="1"/>
-    <w:lsdException w:name="heading 3" w:semiHidden="1" w:uiPriority="9" w:unhideWhenUsed="1" w:qFormat="1"/>
-    <w:lsdException w:name="heading 4" w:semiHidden="1" w:uiPriority="9" w:unhideWhenUsed="1" w:qFormat="1"/>
-    <w:lsdException w:name="heading 5" w:semiHidden="1" w:uiPriority="9" w:unhideWhenUsed="1" w:qFormat="1"/>
-    <w:lsdException w:name="heading 6" w:semiHidden="1" w:uiPriority="9" w:unhideWhenUsed="1" w:qFormat="1"/>
-    <w:lsdException w:name="heading 7" w:semiHidden="1" w:uiPriority="9" w:unhideWhenUsed="1" w:qFormat="1"/>
-    <w:lsdException w:name="heading 8" w:semiHidden="1" w:uiPriority="9" w:unhideWhenUsed="1" w:qFormat="1"/>
-    <w:lsdException w:name="heading 9" w:semiHidden="1" w:uiPriority="9" w:unhideWhenUsed="1" w:qFormat="1"/>
-    <w:lsdException w:name="index 1" w:semiHidden="1" w:unhideWhenUsed="1"/>
-    <w:lsdException w:name="index 2" w:semiHidden="1" w:unhideWhenUsed="1"/>
-    <w:lsdException w:name="index 3" w:semiHidden="1" w:unhideWhenUsed="1"/>
-    <w:lsdException w:name="index 4" w:semiHidden="1" w:unhideWhenUsed="1"/>
-    <w:lsdException w:name="index 5" w:semiHidden="1" w:unhideWhenUsed="1"/>
-    <w:lsdException w:name="index 6" w:semiHidden="1" w:unhideWhenUsed="1"/>
-    <w:lsdException w:name="index 7" w:semiHidden="1" w:unhideWhenUsed="1"/>
-    <w:lsdException w:name="index 8" w:semiHidden="1" w:unhideWhenUsed="1"/>
-    <w:lsdException w:name="index 9" w:semiHidden="1" w:unhideWhenUsed="1"/>
-    <w:lsdException w:name="toc 1" w:semiHidden="1" w:uiPriority="39" w:unhideWhenUsed="1"/>
-    <w:lsdException w:name="toc 2" w:semiHidden="1" w:uiPriority="39" w:unhideWhenUsed="1"/>
-    <w:lsdException w:name="toc 3" w:semiHidden="1" w:uiPriority="39" w:unhideWhenUsed="1"/>
-    <w:lsdException w:name="toc 4" w:semiHidden="1" w:uiPriority="39" w:unhideWhenUsed="1"/>
-    <w:lsdException w:name="toc 5" w:semiHidden="1" w:uiPriority="39" w:unhideWhenUsed="1"/>
-    <w:lsdException w:name="toc 6" w:semiHidden="1" w:uiPriority="39" w:unhideWhenUsed="1"/>
-    <w:lsdException w:name="toc 7" w:semiHidden="1" w:uiPriority="39" w:unhideWhenUsed="1"/>
-    <w:lsdException w:name="toc 8" w:semiHidden="1" w:uiPriority="39" w:unhideWhenUsed="1"/>
-    <w:lsdException w:name="toc 9" w:semiHidden="1" w:uiPriority="39" w:unhideWhenUsed="1"/>
-    <w:lsdException w:name="Normal Indent" w:semiHidden="1" w:unhideWhenUsed="1"/>
-    <w:lsdException w:name="footnote text" w:semiHidden="1" w:unhideWhenUsed="1"/>
-    <w:lsdException w:name="annotation text" w:semiHidden="1" w:unhideWhenUsed="1"/>
-    <w:lsdException w:name="header" w:semiHidden="1" w:unhideWhenUsed="1"/>
-    <w:lsdException w:name="footer" w:semiHidden="1" w:unhideWhenUsed="1"/>
-    <w:lsdException w:name="index heading" w:semiHidden="1" w:unhideWhenUsed="1"/>
-    <w:lsdException w:name="caption" w:semiHidden="1" w:uiPriority="35" w:unhideWhenUsed="1" w:qFormat="1"/>
-    <w:lsdException w:name="table of figures" w:semiHidden="1" w:unhideWhenUsed="1"/>
-    <w:lsdException w:name="envelope address" w:semiHidden="1" w:unhideWhenUsed="1"/>
-    <w:lsdException w:name="envelope return" w:semiHidden="1" w:unhideWhenUsed="1"/>
-    <w:lsdException w:name="footnote reference" w:semiHidden="1" w:unhideWhenUsed="1"/>
-    <w:lsdException w:name="annotation reference" w:semiHidden="1" w:unhideWhenUsed="1"/>
-    <w:lsdException w:name="line number" w:semiHidden="1" w:unhideWhenUsed="1"/>
-    <w:lsdException w:name="page number" w:semiHidden="1" w:unhideWhenUsed="1"/>
-    <w:lsdException w:name="endnote reference" w:semiHidden="1" w:unhideWhenUsed="1"/>
-    <w:lsdException w:name="endnote text" w:semiHidden="1" w:unhideWhenUsed="1"/>
-    <w:lsdException w:name="table of authorities" w:semiHidden="1" w:unhideWhenUsed="1"/>
-    <w:lsdException w:name="macro" w:semiHidden="1" w:unhideWhenUsed="1"/>
-    <w:lsdException w:name="toa heading" w:semiHidden="1" w:unhideWhenUsed="1"/>
-    <w:lsdException w:name="List" w:semiHidden="1" w:unhideWhenUsed="1"/>
-    <w:lsdException w:name="List Bullet" w:semiHidden="1" w:unhideWhenUsed="1"/>
-    <w:lsdException w:name="List Number" w:semiHidden="1" w:unhideWhenUsed="1"/>
-    <w:lsdException w:name="List 2" w:semiHidden="1" w:unhideWhenUsed="1"/>
-    <w:lsdException w:name="List 3" w:semiHidden="1" w:unhideWhenUsed="1"/>
-    <w:lsdException w:name="List 4" w:semiHidden="1" w:unhideWhenUsed="1"/>
-    <w:lsdException w:name="List 5" w:semiHidden="1" w:unhideWhenUsed="1"/>
-    <w:lsdException w:name="List Bullet 2" w:semiHidden="1" w:unhideWhenUsed="1"/>
-    <w:lsdException w:name="List Bullet 3" w:semiHidden="1" w:unhideWhenUsed="1"/>
-    <w:lsdException w:name="List Bullet 4" w:semiHidden="1" w:unhideWhenUsed="1"/>
-    <w:lsdException w:name="List Bullet 5" w:semiHidden="1" w:unhideWhenUsed="1"/>
-    <w:lsdException w:name="List Number 2" w:semiHidden="1" w:unhideWhenUsed="1"/>
-    <w:lsdException w:name="List Number 3" w:semiHidden="1" w:unhideWhenUsed="1"/>
-    <w:lsdException w:name="List Number 4" w:semiHidden="1" w:unhideWhenUsed="1"/>
-    <w:lsdException w:name="List Number 5" w:semiHidden="1" w:unhideWhenUsed="1"/>
-    <w:lsdException w:name="Title" w:uiPriority="10" w:qFormat="1"/>
-    <w:lsdException w:name="Closing" w:semiHidden="1" w:unhideWhenUsed="1"/>
-    <w:lsdException w:name="Signature" w:semiHidden="1" w:unhideWhenUsed="1"/>
-    <w:lsdException w:name="Default Paragraph Font" w:semiHidden="1" w:uiPriority="1" w:unhideWhenUsed="1"/>
-    <w:lsdException w:name="Body Text" w:semiHidden="1" w:unhideWhenUsed="1"/>
-    <w:lsdException w:name="Body Text Indent" w:semiHidden="1" w:unhideWhenUsed="1"/>
-    <w:lsdException w:name="List Continue" w:semiHidden="1" w:unhideWhenUsed="1"/>
-    <w:lsdException w:name="List Continue 2" w:semiHidden="1" w:unhideWhenUsed="1"/>
-    <w:lsdException w:name="List Continue 3" w:semiHidden="1" w:unhideWhenUsed="1"/>
-    <w:lsdException w:name="List Continue 4" w:semiHidden="1" w:unhideWhenUsed="1"/>
-    <w:lsdException w:name="List Continue 5" w:semiHidden="1" w:unhideWhenUsed="1"/>
-    <w:lsdException w:name="Message Header" w:semiHidden="1" w:unhideWhenUsed="1"/>
-    <w:lsdException w:name="Subtitle" w:uiPriority="11" w:qFormat="1"/>
-    <w:lsdException w:name="Salutation" w:semiHidden="1" w:unhideWhenUsed="1"/>
-    <w:lsdException w:name="Date" w:semiHidden="1" w:unhideWhenUsed="1"/>
-    <w:lsdException w:name="Body Text First Indent" w:semiHidden="1" w:unhideWhenUsed="1"/>
-    <w:lsdException w:name="Body Text First Indent 2" w:semiHidden="1" w:unhideWhenUsed="1"/>
-    <w:lsdException w:name="Note Heading" w:semiHidden="1" w:unhideWhenUsed="1"/>
-    <w:lsdException w:name="Body Text 2" w:semiHidden="1" w:unhideWhenUsed="1"/>
-    <w:lsdException w:name="Body Text 3" w:semiHidden="1" w:unhideWhenUsed="1"/>
-    <w:lsdException w:name="Body Text Indent 2" w:semiHidden="1" w:unhideWhenUsed="1"/>
-    <w:lsdException w:name="Body Text Indent 3" w:semiHidden="1" w:unhideWhenUsed="1"/>
-    <w:lsdException w:name="Block Text" w:semiHidden="1" w:unhideWhenUsed="1"/>
-    <w:lsdException w:name="Hyperlink" w:semiHidden="1" w:unhideWhenUsed="1"/>
-    <w:lsdException w:name="FollowedHyperlink" w:semiHidden="1" w:unhideWhenUsed="1"/>
-    <w:lsdException w:name="Strong" w:uiPriority="22" w:qFormat="1"/>
-    <w:lsdException w:name="Emphasis" w:uiPriority="20" w:qFormat="1"/>
-    <w:lsdException w:name="Document Map" w:semiHidden="1" w:unhideWhenUsed="1"/>
-    <w:lsdException w:name="Plain Text" w:semiHidden="1" w:unhideWhenUsed="1"/>
-    <w:lsdException w:name="E-mail Signature" w:semiHidden="1" w:unhideWhenUsed="1"/>
-    <w:lsdException w:name="HTML Top of Form" w:semiHidden="1" w:unhideWhenUsed="1"/>
-    <w:lsdException w:name="HTML Bottom of Form" w:semiHidden="1" w:unhideWhenUsed="1"/>
-    <w:lsdException w:name="Normal (Web)" w:semiHidden="1" w:unhideWhenUsed="1"/>
-    <w:lsdException w:name="HTML Acronym" w:semiHidden="1" w:unhideWhenUsed="1"/>
-    <w:lsdException w:name="HTML Address" w:semiHidden="1" w:unhideWhenUsed="1"/>
-    <w:lsdException w:name="HTML Cite" w:semiHidden="1" w:unhideWhenUsed="1"/>
-    <w:lsdException w:name="HTML Code" w:semiHidden="1" w:unhideWhenUsed="1"/>
-    <w:lsdException w:name="HTML Definition" w:semiHidden="1" w:unhideWhenUsed="1"/>
-    <w:lsdException w:name="HTML Keyboard" w:semiHidden="1" w:unhideWhenUsed="1"/>
-    <w:lsdException w:name="HTML Preformatted" w:semiHidden="1" w:unhideWhenUsed="1"/>
-    <w:lsdException w:name="HTML Sample" w:semiHidden="1" w:unhideWhenUsed="1"/>
-    <w:lsdException w:name="HTML Typewriter" w:semiHidden="1" w:unhideWhenUsed="1"/>
-    <w:lsdException w:name="HTML Variable" w:semiHidden="1" w:unhideWhenUsed="1"/>
-    <w:lsdException w:name="Normal Table" w:semiHidden="1" w:unhideWhenUsed="1"/>
-    <w:lsdException w:name="annotation subject" w:semiHidden="1" w:unhideWhenUsed="1"/>
-    <w:lsdException w:name="No List" w:semiHidden="1" w:unhideWhenUsed="1"/>
-    <w:lsdException w:name="Outline List 1" w:semiHidden="1" w:unhideWhenUsed="1"/>
-    <w:lsdException w:name="Outline List 2" w:semiHidden="1" w:unhideWhenUsed="1"/>
-    <w:lsdException w:name="Outline List 3" w:semiHidden="1" w:unhideWhenUsed="1"/>
-    <w:lsdException w:name="Table Simple 1" w:semiHidden="1" w:unhideWhenUsed="1"/>
-    <w:lsdException w:name="Table Simple 2" w:semiHidden="1" w:unhideWhenUsed="1"/>
-    <w:lsdException w:name="Table Simple 3" w:semiHidden="1" w:unhideWhenUsed="1"/>
-    <w:lsdException w:name="Table Classic 1" w:semiHidden="1" w:unhideWhenUsed="1"/>
-    <w:lsdException w:name="Table Classic 2" w:semiHidden="1" w:unhideWhenUsed="1"/>
-    <w:lsdException w:name="Table Classic 3" w:semiHidden="1" w:unhideWhenUsed="1"/>
-    <w:lsdException w:name="Table Classic 4" w:semiHidden="1" w:unhideWhenUsed="1"/>
-    <w:lsdException w:name="Table Colorful 1" w:semiHidden="1" w:unhideWhenUsed="1"/>
-    <w:lsdException w:name="Table Colorful 2" w:semiHidden="1" w:unhideWhenUsed="1"/>
-    <w:lsdException w:name="Table Colorful 3" w:semiHidden="1" w:unhideWhenUsed="1"/>
-    <w:lsdException w:name="Table Columns 1" w:semiHidden="1" w:unhideWhenUsed="1"/>
-    <w:lsdException w:name="Table Columns 2" w:semiHidden="1" w:unhideWhenUsed="1"/>
-    <w:lsdException w:name="Table Columns 3" w:semiHidden="1" w:unhideWhenUsed="1"/>
-    <w:lsdException w:name="Table Columns 4" w:semiHidden="1" w:unhideWhenUsed="1"/>
-    <w:lsdException w:name="Table Columns 5" w:semiHidden="1" w:unhideWhenUsed="1"/>
-    <w:lsdException w:name="Table Grid 1" w:semiHidden="1" w:unhideWhenUsed="1"/>
-    <w:lsdException w:name="Table Grid 2" w:semiHidden="1" w:unhideWhenUsed="1"/>
-    <w:lsdException w:name="Table Grid 3" w:semiHidden="1" w:unhideWhenUsed="1"/>
-    <w:lsdException w:name="Table Grid 4" w:semiHidden="1" w:unhideWhenUsed="1"/>
-    <w:lsdException w:name="Table Grid 5" w:semiHidden="1" w:unhideWhenUsed="1"/>
-    <w:lsdException w:name="Table Grid 6" w:semiHidden="1" w:unhideWhenUsed="1"/>
-    <w:lsdException w:name="Table Grid 7" w:semiHidden="1" w:unhideWhenUsed="1"/>
-    <w:lsdException w:name="Table Grid 8" w:semiHidden="1" w:unhideWhenUsed="1"/>
-    <w:lsdException w:name="Table List 1" w:semiHidden="1" w:unhideWhenUsed="1"/>
-    <w:lsdException w:name="Table List 2" w:semiHidden="1" w:unhideWhenUsed="1"/>
-    <w:lsdException w:name="Table List 3" w:semiHidden="1" w:unhideWhenUsed="1"/>
-    <w:lsdException w:name="Table List 4" w:semiHidden="1" w:unhideWhenUsed="1"/>
-    <w:lsdException w:name="Table List 5" w:semiHidden="1" w:unhideWhenUsed="1"/>
-    <w:lsdException w:name="Table List 6" w:semiHidden="1" w:unhideWhenUsed="1"/>
-    <w:lsdException w:name="Table List 7" w:semiHidden="1" w:unhideWhenUsed="1"/>
-    <w:lsdException w:name="Table List 8" w:semiHidden="1" w:unhideWhenUsed="1"/>
-    <w:lsdException w:name="Table 3D effects 1" w:semiHidden="1" w:unhideWhenUsed="1"/>
-    <w:lsdException w:name="Table 3D effects 2" w:semiHidden="1" w:unhideWhenUsed="1"/>
-    <w:lsdException w:name="Table 3D effects 3" w:semiHidden="1" w:unhideWhenUsed="1"/>
-    <w:lsdException w:name="Table Contemporary" w:semiHidden="1" w:unhideWhenUsed="1"/>
-    <w:lsdException w:name="Table Elegant" w:semiHidden="1" w:unhideWhenUsed="1"/>
-    <w:lsdException w:name="Table Professional" w:semiHidden="1" w:unhideWhenUsed="1"/>
-    <w:lsdException w:name="Table Subtle 1" w:semiHidden="1" w:unhideWhenUsed="1"/>
-    <w:lsdException w:name="Table Subtle 2" w:semiHidden="1" w:unhideWhenUsed="1"/>
-    <w:lsdException w:name="Table Web 1" w:semiHidden="1" w:unhideWhenUsed="1"/>
-    <w:lsdException w:name="Table Web 2" w:semiHidden="1" w:unhideWhenUsed="1"/>
-    <w:lsdException w:name="Table Web 3" w:semiHidden="1" w:unhideWhenUsed="1"/>
-    <w:lsdException w:name="Balloon Text" w:semiHidden="1" w:unhideWhenUsed="1"/>
-    <w:lsdException w:name="Table Grid" w:semiHidden="1" w:uiPriority="39" w:unhideWhenUsed="1"/>
-    <w:lsdException w:name="Table Theme" w:semiHidden="1" w:unhideWhenUsed="1"/>
-    <w:lsdException w:name="Placeholder Text" w:semiHidden="1"/>
-    <w:lsdException w:name="No Spacing" w:uiPriority="1" w:qFormat="1"/>
-    <w:lsdException w:name="Light Shading" w:uiPriority="60"/>
-    <w:lsdException w:name="Light List" w:uiPriority="61"/>
-    <w:lsdException w:name="Light Grid" w:uiPriority="62"/>
-    <w:lsdException w:name="Medium Shading 1" w:uiPriority="63"/>
-    <w:lsdException w:name="Medium Shading 2" w:uiPriority="64"/>
-    <w:lsdException w:name="Medium List 1" w:uiPriority="65"/>
-    <w:lsdException w:name="Medium List 2" w:uiPriority="66"/>
-    <w:lsdException w:name="Medium Grid 1" w:uiPriority="67"/>
-    <w:lsdException w:name="Medium Grid 2" w:uiPriority="68"/>
-    <w:lsdException w:name="Medium Grid 3" w:uiPriority="69"/>
-    <w:lsdException w:name="Dark List" w:uiPriority="70"/>
-    <w:lsdException w:name="Colorful Shading" w:uiPriority="71"/>
-    <w:lsdException w:name="Colorful List" w:uiPriority="72"/>
-    <w:lsdException w:name="Colorful Grid" w:uiPriority="73"/>
-    <w:lsdException w:name="Light Shading Accent 1" w:uiPriority="60"/>
-    <w:lsdException w:name="Light List Accent 1" w:uiPriority="61"/>
-    <w:lsdException w:name="Light Grid Accent 1" w:uiPriority="62"/>
-    <w:lsdException w:name="Medium Shading 1 Accent 1" w:uiPriority="63"/>
-    <w:lsdException w:name="Medium Shading 2 Accent 1" w:uiPriority="64"/>
-    <w:lsdException w:name="Medium List 1 Accent 1" w:uiPriority="65"/>
-    <w:lsdException w:name="Revision" w:semiHidden="1"/>
-    <w:lsdException w:name="List Paragraph" w:uiPriority="34" w:qFormat="1"/>
-    <w:lsdException w:name="Quote" w:uiPriority="29" w:qFormat="1"/>
-    <w:lsdException w:name="Intense Quote" w:uiPriority="30" w:qFormat="1"/>
-    <w:lsdException w:name="Medium List 2 Accent 1" w:uiPriority="66"/>
-    <w:lsdException w:name="Medium Grid 1 Accent 1" w:uiPriority="67"/>
-    <w:lsdException w:name="Medium Grid 2 Accent 1" w:uiPriority="68"/>
-    <w:lsdException w:name="Medium Grid 3 Accent 1" w:uiPriority="69"/>
-    <w:lsdException w:name="Dark List Accent 1" w:uiPriority="70"/>
-    <w:lsdException w:name="Colorful Shading Accent 1" w:uiPriority="71"/>
-    <w:lsdException w:name="Colorful List Accent 1" w:uiPriority="72"/>
-    <w:lsdException w:name="Colorful Grid Accent 1" w:uiPriority="73"/>
-    <w:lsdException w:name="Light Shading Accent 2" w:uiPriority="60"/>
-    <w:lsdException w:name="Light List Accent 2" w:uiPriority="61"/>
-    <w:lsdException w:name="Light Grid Accent 2" w:uiPriority="62"/>
-    <w:lsdException w:name="Medium Shading 1 Accent 2" w:uiPriority="63"/>
-    <w:lsdException w:name="Medium Shading 2 Accent 2" w:uiPriority="64"/>
-    <w:lsdException w:name="Medium List 1 Accent 2" w:uiPriority="65"/>
-    <w:lsdException w:name="Medium List 2 Accent 2" w:uiPriority="66"/>
-    <w:lsdException w:name="Medium Grid 1 Accent 2" w:uiPriority="67"/>
-    <w:lsdException w:name="Medium Grid 2 Accent 2" w:uiPriority="68"/>
-    <w:lsdException w:name="Medium Grid 3 Accent 2" w:uiPriority="69"/>
-    <w:lsdException w:name="Dark List Accent 2" w:uiPriority="70"/>
-    <w:lsdException w:name="Colorful Shading Accent 2" w:uiPriority="71"/>
-    <w:lsdException w:name="Colorful List Accent 2" w:uiPriority="72"/>
-    <w:lsdException w:name="Colorful Grid Accent 2" w:uiPriority="73"/>
-    <w:lsdException w:name="Light Shading Accent 3" w:uiPriority="60"/>
-    <w:lsdException w:name="Light List Accent 3" w:uiPriority="61"/>
-    <w:lsdException w:name="Light Grid Accent 3" w:uiPriority="62"/>
-    <w:lsdException w:name="Medium Shading 1 Accent 3" w:uiPriority="63"/>
-    <w:lsdException w:name="Medium Shading 2 Accent 3" w:uiPriority="64"/>
-    <w:lsdException w:name="Medium List 1 Accent 3" w:uiPriority="65"/>
-    <w:lsdException w:name="Medium List 2 Accent 3" w:uiPriority="66"/>
-    <w:lsdException w:name="Medium Grid 1 Accent 3" w:uiPriority="67"/>
-    <w:lsdException w:name="Medium Grid 2 Accent 3" w:uiPriority="68"/>
-    <w:lsdException w:name="Medium Grid 3 Accent 3" w:uiPriority="69"/>
-    <w:lsdException w:name="Dark List Accent 3" w:uiPriority="70"/>
-    <w:lsdException w:name="Colorful Shading Accent 3" w:uiPriority="71"/>
-    <w:lsdException w:name="Colorful List Accent 3" w:uiPriority="72"/>
-    <w:lsdException w:name="Colorful Grid Accent 3" w:uiPriority="73"/>
-    <w:lsdException w:name="Light Shading Accent 4" w:uiPriority="60"/>
-    <w:lsdException w:name="Light List Accent 4" w:uiPriority="61"/>
-    <w:lsdException w:name="Light Grid Accent 4" w:uiPriority="62"/>
-    <w:lsdException w:name="Medium Shading 1 Accent 4" w:uiPriority="63"/>
-    <w:lsdException w:name="Medium Shading 2 Accent 4" w:uiPriority="64"/>
-    <w:lsdException w:name="Medium List 1 Accent 4" w:uiPriority="65"/>
-    <w:lsdException w:name="Medium List 2 Accent 4" w:uiPriority="66"/>
-    <w:lsdException w:name="Medium Grid 1 Accent 4" w:uiPriority="67"/>
-    <w:lsdException w:name="Medium Grid 2 Accent 4" w:uiPriority="68"/>
-    <w:lsdException w:name="Medium Grid 3 Accent 4" w:uiPriority="69"/>
-    <w:lsdException w:name="Dark List Accent 4" w:uiPriority="70"/>
-    <w:lsdException w:name="Colorful Shading Accent 4" w:uiPriority="71"/>
-    <w:lsdException w:name="Colorful List Accent 4" w:uiPriority="72"/>
-    <w:lsdException w:name="Colorful Grid Accent 4" w:uiPriority="73"/>
-    <w:lsdException w:name="Light Shading Accent 5" w:uiPriority="60"/>
-    <w:lsdException w:name="Light List Accent 5" w:uiPriority="61"/>
-    <w:lsdException w:name="Light Grid Accent 5" w:uiPriority="62"/>
-    <w:lsdException w:name="Medium Shading 1 Accent 5" w:uiPriority="63"/>
-    <w:lsdException w:name="Medium Shading 2 Accent 5" w:uiPriority="64"/>
-    <w:lsdException w:name="Medium List 1 Accent 5" w:uiPriority="65"/>
-    <w:lsdException w:name="Medium List 2 Accent 5" w:uiPriority="66"/>
-    <w:lsdException w:name="Medium Grid 1 Accent 5" w:uiPriority="67"/>
-    <w:lsdException w:name="Medium Grid 2 Accent 5" w:uiPriority="68"/>
-    <w:lsdException w:name="Medium Grid 3 Accent 5" w:uiPriority="69"/>
-    <w:lsdException w:name="Dark List Accent 5" w:uiPriority="70"/>
-    <w:lsdException w:name="Colorful Shading Accent 5" w:uiPriority="71"/>
-    <w:lsdException w:name="Colorful List Accent 5" w:uiPriority="72"/>
-    <w:lsdException w:name="Colorful Grid Accent 5" w:uiPriority="73"/>
-    <w:lsdException w:name="Light Shading Accent 6" w:uiPriority="60"/>
-    <w:lsdException w:name="Light List Accent 6" w:uiPriority="61"/>
-    <w:lsdException w:name="Light Grid Accent 6" w:uiPriority="62"/>
-    <w:lsdException w:name="Medium Shading 1 Accent 6" w:uiPriority="63"/>
-    <w:lsdException w:name="Medium Shading 2 Accent 6" w:uiPriority="64"/>
-    <w:lsdException w:name="Medium List 1 Accent 6" w:uiPriority="65"/>
-    <w:lsdException w:name="Medium List 2 Accent 6" w:uiPriority="66"/>
-    <w:lsdException w:name="Medium Grid 1 Accent 6" w:uiPriority="67"/>
-    <w:lsdException w:name="Medium Grid 2 Accent 6" w:uiPriority="68"/>
-    <w:lsdException w:name="Medium Grid 3 Accent 6" w:uiPriority="69"/>
-    <w:lsdException w:name="Dark List Accent 6" w:uiPriority="70"/>
-    <w:lsdException w:name="Colorful Shading Accent 6" w:uiPriority="71"/>
-    <w:lsdException w:name="Colorful List Accent 6" w:uiPriority="72"/>
-    <w:lsdException w:name="Colorful Grid Accent 6" w:uiPriority="73"/>
-    <w:lsdException w:name="Subtle Emphasis" w:uiPriority="19" w:qFormat="1"/>
-    <w:lsdException w:name="Intense Emphasis" w:uiPriority="21" w:qFormat="1"/>
-    <w:lsdException w:name="Subtle Reference" w:uiPriority="31" w:qFormat="1"/>
-    <w:lsdException w:name="Intense Reference" w:uiPriority="32" w:qFormat="1"/>
-    <w:lsdException w:name="Book Title" w:uiPriority="33" w:qFormat="1"/>
-    <w:lsdException w:name="Bibliography" w:semiHidden="1" w:uiPriority="37" w:unhideWhenUsed="1"/>
-    <w:lsdException w:name="TOC Heading" w:semiHidden="1" w:uiPriority="39" w:unhideWhenUsed="1" w:qFormat="1"/>
-    <w:lsdException w:name="Plain Table 1" w:uiPriority="41"/>
-    <w:lsdException w:name="Plain Table 2" w:uiPriority="42"/>
-    <w:lsdException w:name="Plain Table 3" w:uiPriority="43"/>
-    <w:lsdException w:name="Plain Table 4" w:uiPriority="44"/>
-    <w:lsdException w:name="Plain Table 5" w:uiPriority="45"/>
-    <w:lsdException w:name="Grid Table Light" w:uiPriority="40"/>
-    <w:lsdException w:name="Grid Table 1 Light" w:uiPriority="46"/>
-    <w:lsdException w:name="Grid Table 2" w:uiPriority="47"/>
-    <w:lsdException w:name="Grid Table 3" w:uiPriority="48"/>
-    <w:lsdException w:name="Grid Table 4" w:uiPriority="49"/>
-    <w:lsdException w:name="Grid Table 5 Dark" w:uiPriority="50"/>
-    <w:lsdException w:name="Grid Table 6 Colorful" w:uiPriority="51"/>
-    <w:lsdException w:name="Grid Table 7 Colorful" w:uiPriority="52"/>
-    <w:lsdException w:name="Grid Table 1 Light Accent 1" w:uiPriority="46"/>
-    <w:lsdException w:name="Grid Table 2 Accent 1" w:uiPriority="47"/>
-    <w:lsdException w:name="Grid Table 3 Accent 1" w:uiPriority="48"/>
-    <w:lsdException w:name="Grid Table 4 Accent 1" w:uiPriority="49"/>
-    <w:lsdException w:name="Grid Table 5 Dark Accent 1" w:uiPriority="50"/>
-    <w:lsdException w:name="Grid Table 6 Colorful Accent 1" w:uiPriority="51"/>
-    <w:lsdException w:name="Grid Table 7 Colorful Accent 1" w:uiPriority="52"/>
-    <w:lsdException w:name="Grid Table 1 Light Accent 2" w:uiPriority="46"/>
-    <w:lsdException w:name="Grid Table 2 Accent 2" w:uiPriority="47"/>
-    <w:lsdException w:name="Grid Table 3 Accent 2" w:uiPriority="48"/>
-    <w:lsdException w:name="Grid Table 4 Accent 2" w:uiPriority="49"/>
-    <w:lsdException w:name="Grid Table 5 Dark Accent 2" w:uiPriority="50"/>
-    <w:lsdException w:name="Grid Table 6 Colorful Accent 2" w:uiPriority="51"/>
-    <w:lsdException w:name="Grid Table 7 Colorful Accent 2" w:uiPriority="52"/>
-    <w:lsdException w:name="Grid Table 1 Light Accent 3" w:uiPriority="46"/>
-    <w:lsdException w:name="Grid Table 2 Accent 3" w:uiPriority="47"/>
-    <w:lsdException w:name="Grid Table 3 Accent 3" w:uiPriority="48"/>
-    <w:lsdException w:name="Grid Table 4 Accent 3" w:uiPriority="49"/>
-    <w:lsdException w:name="Grid Table 5 Dark Accent 3" w:uiPriority="50"/>
-    <w:lsdException w:name="Grid Table 6 Colorful Accent 3" w:uiPriority="51"/>
-    <w:lsdException w:name="Grid Table 7 Colorful Accent 3" w:uiPriority="52"/>
-    <w:lsdException w:name="Grid Table 1 Light Accent 4" w:uiPriority="46"/>
-    <w:lsdException w:name="Grid Table 2 Accent 4" w:uiPriority="47"/>
-    <w:lsdException w:name="Grid Table 3 Accent 4" w:uiPriority="48"/>
-    <w:lsdException w:name="Grid Table 4 Accent 4" w:uiPriority="49"/>
-    <w:lsdException w:name="Grid Table 5 Dark Accent 4" w:uiPriority="50"/>
-    <w:lsdException w:name="Grid Table 6 Colorful Accent 4" w:uiPriority="51"/>
-    <w:lsdException w:name="Grid Table 7 Colorful Accent 4" w:uiPriority="52"/>
-    <w:lsdException w:name="Grid Table 1 Light Accent 5" w:uiPriority="46"/>
-    <w:lsdException w:name="Grid Table 2 Accent 5" w:uiPriority="47"/>
-    <w:lsdException w:name="Grid Table 3 Accent 5" w:uiPriority="48"/>
-    <w:lsdException w:name="Grid Table 4 Accent 5" w:uiPriority="49"/>
-    <w:lsdException w:name="Grid Table 5 Dark Accent 5" w:uiPriority="50"/>
-    <w:lsdException w:name="Grid Table 6 Colorful Accent 5" w:uiPriority="51"/>
-    <w:lsdException w:name="Grid Table 7 Colorful Accent 5" w:uiPriority="52"/>
-    <w:lsdException w:name="Grid Table 1 Light Accent 6" w:uiPriority="46"/>
-    <w:lsdException w:name="Grid Table 2 Accent 6" w:uiPriority="47"/>
-    <w:lsdException w:name="Grid Table 3 Accent 6" w:uiPriority="48"/>
-    <w:lsdException w:name="Grid Table 4 Accent 6" w:uiPriority="49"/>
-    <w:lsdException w:name="Grid Table 5 Dark Accent 6" w:uiPriority="50"/>
-    <w:lsdException w:name="Grid Table 6 Colorful Accent 6" w:uiPriority="51"/>
-    <w:lsdException w:name="Grid Table 7 Colorful Accent 6" w:uiPriority="52"/>
-    <w:lsdException w:name="List Table 1 Light" w:uiPriority="46"/>
-    <w:lsdException w:name="List Table 2" w:uiPriority="47"/>
-    <w:lsdException w:name="List Table 3" w:uiPriority="48"/>
-    <w:lsdException w:name="List Table 4" w:uiPriority="49"/>
-    <w:lsdException w:name="List Table 5 Dark" w:uiPriority="50"/>
-    <w:lsdException w:name="List Table 6 Colorful" w:uiPriority="51"/>
-    <w:lsdException w:name="List Table 7 Colorful" w:uiPriority="52"/>
-    <w:lsdException w:name="List Table 1 Light Accent 1" w:uiPriority="46"/>
-    <w:lsdException w:name="List Table 2 Accent 1" w:uiPriority="47"/>
-    <w:lsdException w:name="List Table 3 Accent 1" w:uiPriority="48"/>
-    <w:lsdException w:name="List Table 4 Accent 1" w:uiPriority="49"/>
-    <w:lsdException w:name="List Table 5 Dark Accent 1" w:uiPriority="50"/>
-    <w:lsdException w:name="List Table 6 Colorful Accent 1" w:uiPriority="51"/>
-    <w:lsdException w:name="List Table 7 Colorful Accent 1" w:uiPriority="52"/>
-    <w:lsdException w:name="List Table 1 Light Accent 2" w:uiPriority="46"/>
-    <w:lsdException w:name="List Table 2 Accent 2" w:uiPriority="47"/>
-    <w:lsdException w:name="List Table 3 Accent 2" w:uiPriority="48"/>
-    <w:lsdException w:name="List Table 4 Accent 2" w:uiPriority="49"/>
-    <w:lsdException w:name="List Table 5 Dark Accent 2" w:uiPriority="50"/>
-    <w:lsdException w:name="List Table 6 Colorful Accent 2" w:uiPriority="51"/>
-    <w:lsdException w:name="List Table 7 Colorful Accent 2" w:uiPriority="52"/>
-    <w:lsdException w:name="List Table 1 Light Accent 3" w:uiPriority="46"/>
-    <w:lsdException w:name="List Table 2 Accent 3" w:uiPriority="47"/>
-    <w:lsdException w:name="List Table 3 Accent 3" w:uiPriority="48"/>
-    <w:lsdException w:name="List Table 4 Accent 3" w:uiPriority="49"/>
-    <w:lsdException w:name="List Table 5 Dark Accent 3" w:uiPriority="50"/>
-    <w:lsdException w:name="List Table 6 Colorful Accent 3" w:uiPriority="51"/>
-    <w:lsdException w:name="List Table 7 Colorful Accent 3" w:uiPriority="52"/>
-    <w:lsdException w:name="List Table 1 Light Accent 4" w:uiPriority="46"/>
-    <w:lsdException w:name="List Table 2 Accent 4" w:uiPriority="47"/>
-    <w:lsdException w:name="List Table 3 Accent 4" w:uiPriority="48"/>
-    <w:lsdException w:name="List Table 4 Accent 4" w:uiPriority="49"/>
-    <w:lsdException w:name="List Table 5 Dark Accent 4" w:uiPriority="50"/>
-    <w:lsdException w:name="List Table 6 Colorful Accent 4" w:uiPriority="51"/>
-    <w:lsdException w:name="List Table 7 Colorful Accent 4" w:uiPriority="52"/>
-    <w:lsdException w:name="List Table 1 Light Accent 5" w:uiPriority="46"/>
-    <w:lsdException w:name="List Table 2 Accent 5" w:uiPriority="47"/>
-    <w:lsdException w:name="List Table 3 Accent 5" w:uiPriority="48"/>
-    <w:lsdException w:name="List Table 4 Accent 5" w:uiPriority="49"/>
-    <w:lsdException w:name="List Table 5 Dark Accent 5" w:uiPriority="50"/>
-    <w:lsdException w:name="List Table 6 Colorful Accent 5" w:uiPriority="51"/>
-    <w:lsdException w:name="List Table 7 Colorful Accent 5" w:uiPriority="52"/>
-    <w:lsdException w:name="List Table 1 Light Accent 6" w:uiPriority="46"/>
-    <w:lsdException w:name="List Table 2 Accent 6" w:uiPriority="47"/>
-    <w:lsdException w:name="List Table 3 Accent 6" w:uiPriority="48"/>
-    <w:lsdException w:name="List Table 4 Accent 6" w:uiPriority="49"/>
-    <w:lsdException w:name="List Table 5 Dark Accent 6" w:uiPriority="50"/>
-    <w:lsdException w:name="List Table 6 Colorful Accent 6" w:uiPriority="51"/>
-    <w:lsdException w:name="List Table 7 Colorful Accent 6" w:uiPriority="52"/>
-    <w:lsdException w:name="Mention" w:semiHidden="1" w:unhideWhenUsed="1"/>
-    <w:lsdException w:name="Smart Hyperlink" w:semiHidden="1" w:unhideWhenUsed="1"/>
-    <w:lsdException w:name="Hashtag" w:semiHidden="1" w:unhideWhenUsed="1"/>
-    <w:lsdException w:name="Unresolved Mention" w:semiHidden="1" w:unhideWhenUsed="1"/>
+  <w:latentStyles w:defLockedState="0" w:defUIPriority="99" w:defSemiHidden="1" w:defUnhideWhenUsed="1" w:defQFormat="0" w:count="267">
+    <w:lsdException w:name="Normal" w:semiHidden="0" w:uiPriority="0" w:unhideWhenUsed="0" w:qFormat="1"/>
+    <w:lsdException w:name="heading 1" w:semiHidden="0" w:uiPriority="9" w:unhideWhenUsed="0" w:qFormat="1"/>
+    <w:lsdException w:name="heading 2" w:uiPriority="9" w:qFormat="1"/>
+    <w:lsdException w:name="heading 3" w:uiPriority="9" w:qFormat="1"/>
+    <w:lsdException w:name="heading 4" w:uiPriority="9" w:qFormat="1"/>
+    <w:lsdException w:name="heading 5" w:uiPriority="9" w:qFormat="1"/>
+    <w:lsdException w:name="heading 6" w:uiPriority="9" w:qFormat="1"/>
+    <w:lsdException w:name="heading 7" w:uiPriority="9" w:qFormat="1"/>
+    <w:lsdException w:name="heading 8" w:uiPriority="9" w:qFormat="1"/>
+    <w:lsdException w:name="heading 9" w:uiPriority="9" w:qFormat="1"/>
+    <w:lsdException w:name="toc 1" w:uiPriority="39"/>
+    <w:lsdException w:name="toc 2" w:uiPriority="39"/>
+    <w:lsdException w:name="toc 3" w:uiPriority="39"/>
+    <w:lsdException w:name="toc 4" w:uiPriority="39"/>
+    <w:lsdException w:name="toc 5" w:uiPriority="39"/>
+    <w:lsdException w:name="toc 6" w:uiPriority="39"/>
+    <w:lsdException w:name="toc 7" w:uiPriority="39"/>
+    <w:lsdException w:name="toc 8" w:uiPriority="39"/>
+    <w:lsdException w:name="toc 9" w:uiPriority="39"/>
+    <w:lsdException w:name="caption" w:uiPriority="35" w:qFormat="1"/>
+    <w:lsdException w:name="Title" w:semiHidden="0" w:uiPriority="10" w:unhideWhenUsed="0" w:qFormat="1"/>
+    <w:lsdException w:name="Default Paragraph Font" w:uiPriority="1"/>
+    <w:lsdException w:name="Subtitle" w:semiHidden="0" w:uiPriority="11" w:unhideWhenUsed="0" w:qFormat="1"/>
+    <w:lsdException w:name="Strong" w:semiHidden="0" w:uiPriority="22" w:unhideWhenUsed="0" w:qFormat="1"/>
+    <w:lsdException w:name="Emphasis" w:semiHidden="0" w:uiPriority="20" w:unhideWhenUsed="0" w:qFormat="1"/>
+    <w:lsdException w:name="Table Grid" w:uiPriority="39"/>
+    <w:lsdException w:name="Placeholder Text" w:unhideWhenUsed="0"/>
+    <w:lsdException w:name="No Spacing" w:semiHidden="0" w:uiPriority="1" w:unhideWhenUsed="0" w:qFormat="1"/>
+    <w:lsdException w:name="Light Shading" w:semiHidden="0" w:uiPriority="60" w:unhideWhenUsed="0"/>
+    <w:lsdException w:name="Light List" w:semiHidden="0" w:uiPriority="61" w:unhideWhenUsed="0"/>
+    <w:lsdException w:name="Light Grid" w:semiHidden="0" w:uiPriority="62" w:unhideWhenUsed="0"/>
+    <w:lsdException w:name="Medium Shading 1" w:semiHidden="0" w:uiPriority="63" w:unhideWhenUsed="0"/>
+    <w:lsdException w:name="Medium Shading 2" w:semiHidden="0" w:uiPriority="64" w:unhideWhenUsed="0"/>
+    <w:lsdException w:name="Medium List 1" w:semiHidden="0" w:uiPriority="65" w:unhideWhenUsed="0"/>
+    <w:lsdException w:name="Medium List 2" w:semiHidden="0" w:uiPriority="66" w:unhideWhenUsed="0"/>
+    <w:lsdException w:name="Medium Grid 1" w:semiHidden="0" w:uiPriority="67" w:unhideWhenUsed="0"/>
+    <w:lsdException w:name="Medium Grid 2" w:semiHidden="0" w:uiPriority="68" w:unhideWhenUsed="0"/>
+    <w:lsdException w:name="Medium Grid 3" w:semiHidden="0" w:uiPriority="69" w:unhideWhenUsed="0"/>
+    <w:lsdException w:name="Dark List" w:semiHidden="0" w:uiPriority="70" w:unhideWhenUsed="0"/>
+    <w:lsdException w:name="Colorful Shading" w:semiHidden="0" w:uiPriority="71" w:unhideWhenUsed="0"/>
+    <w:lsdException w:name="Colorful List" w:semiHidden="0" w:uiPriority="72" w:unhideWhenUsed="0"/>
+    <w:lsdException w:name="Colorful Grid" w:semiHidden="0" w:uiPriority="73" w:unhideWhenUsed="0"/>
+    <w:lsdException w:name="Light Shading Accent 1" w:semiHidden="0" w:uiPriority="60" w:unhideWhenUsed="0"/>
+    <w:lsdException w:name="Light List Accent 1" w:semiHidden="0" w:uiPriority="61" w:unhideWhenUsed="0"/>
+    <w:lsdException w:name="Light Grid Accent 1" w:semiHidden="0" w:uiPriority="62" w:unhideWhenUsed="0"/>
+    <w:lsdException w:name="Medium Shading 1 Accent 1" w:semiHidden="0" w:uiPriority="63" w:unhideWhenUsed="0"/>
+    <w:lsdException w:name="Medium Shading 2 Accent 1" w:semiHidden="0" w:uiPriority="64" w:unhideWhenUsed="0"/>
+    <w:lsdException w:name="Medium List 1 Accent 1" w:semiHidden="0" w:uiPriority="65" w:unhideWhenUsed="0"/>
+    <w:lsdException w:name="Revision" w:unhideWhenUsed="0"/>
+    <w:lsdException w:name="List Paragraph" w:semiHidden="0" w:uiPriority="34" w:unhideWhenUsed="0" w:qFormat="1"/>
+    <w:lsdException w:name="Quote" w:semiHidden="0" w:uiPriority="29" w:unhideWhenUsed="0" w:qFormat="1"/>
+    <w:lsdException w:name="Intense Quote" w:semiHidden="0" w:uiPriority="30" w:unhideWhenUsed="0" w:qFormat="1"/>
+    <w:lsdException w:name="Medium List 2 Accent 1" w:semiHidden="0" w:uiPriority="66" w:unhideWhenUsed="0"/>
+    <w:lsdException w:name="Medium Grid 1 Accent 1" w:semiHidden="0" w:uiPriority="67" w:unhideWhenUsed="0"/>
+    <w:lsdException w:name="Medium Grid 2 Accent 1" w:semiHidden="0" w:uiPriority="68" w:unhideWhenUsed="0"/>
+    <w:lsdException w:name="Medium Grid 3 Accent 1" w:semiHidden="0" w:uiPriority="69" w:unhideWhenUsed="0"/>
+    <w:lsdException w:name="Dark List Accent 1" w:semiHidden="0" w:uiPriority="70" w:unhideWhenUsed="0"/>
+    <w:lsdException w:name="Colorful Shading Accent 1" w:semiHidden="0" w:uiPriority="71" w:unhideWhenUsed="0"/>
+    <w:lsdException w:name="Colorful List Accent 1" w:semiHidden="0" w:uiPriority="72" w:unhideWhenUsed="0"/>
+    <w:lsdException w:name="Colorful Grid Accent 1" w:semiHidden="0" w:uiPriority="73" w:unhideWhenUsed="0"/>
+    <w:lsdException w:name="Light Shading Accent 2" w:semiHidden="0" w:uiPriority="60" w:unhideWhenUsed="0"/>
+    <w:lsdException w:name="Light List Accent 2" w:semiHidden="0" w:uiPriority="61" w:unhideWhenUsed="0"/>
+    <w:lsdException w:name="Light Grid Accent 2" w:semiHidden="0" w:uiPriority="62" w:unhideWhenUsed="0"/>
+    <w:lsdException w:name="Medium Shading 1 Accent 2" w:semiHidden="0" w:uiPriority="63" w:unhideWhenUsed="0"/>
+    <w:lsdException w:name="Medium Shading 2 Accent 2" w:semiHidden="0" w:uiPriority="64" w:unhideWhenUsed="0"/>
+    <w:lsdException w:name="Medium List 1 Accent 2" w:semiHidden="0" w:uiPriority="65" w:unhideWhenUsed="0"/>
+    <w:lsdException w:name="Medium List 2 Accent 2" w:semiHidden="0" w:uiPriority="66" w:unhideWhenUsed="0"/>
+    <w:lsdException w:name="Medium Grid 1 Accent 2" w:semiHidden="0" w:uiPriority="67" w:unhideWhenUsed="0"/>
+    <w:lsdException w:name="Medium Grid 2 Accent 2" w:semiHidden="0" w:uiPriority="68" w:unhideWhenUsed="0"/>
+    <w:lsdException w:name="Medium Grid 3 Accent 2" w:semiHidden="0" w:uiPriority="69" w:unhideWhenUsed="0"/>
+    <w:lsdException w:name="Dark List Accent 2" w:semiHidden="0" w:uiPriority="70" w:unhideWhenUsed="0"/>
+    <w:lsdException w:name="Colorful Shading Accent 2" w:semiHidden="0" w:uiPriority="71" w:unhideWhenUsed="0"/>
+    <w:lsdException w:name="Colorful List Accent 2" w:semiHidden="0" w:uiPriority="72" w:unhideWhenUsed="0"/>
+    <w:lsdException w:name="Colorful Grid Accent 2" w:semiHidden="0" w:uiPriority="73" w:unhideWhenUsed="0"/>
+    <w:lsdException w:name="Light Shading Accent 3" w:semiHidden="0" w:uiPriority="60" w:unhideWhenUsed="0"/>
+    <w:lsdException w:name="Light List Accent 3" w:semiHidden="0" w:uiPriority="61" w:unhideWhenUsed="0"/>
+    <w:lsdException w:name="Light Grid Accent 3" w:semiHidden="0" w:uiPriority="62" w:unhideWhenUsed="0"/>
+    <w:lsdException w:name="Medium Shading 1 Accent 3" w:semiHidden="0" w:uiPriority="63" w:unhideWhenUsed="0"/>
+    <w:lsdException w:name="Medium Shading 2 Accent 3" w:semiHidden="0" w:uiPriority="64" w:unhideWhenUsed="0"/>
+    <w:lsdException w:name="Medium List 1 Accent 3" w:semiHidden="0" w:uiPriority="65" w:unhideWhenUsed="0"/>
+    <w:lsdException w:name="Medium List 2 Accent 3" w:semiHidden="0" w:uiPriority="66" w:unhideWhenUsed="0"/>
+    <w:lsdException w:name="Medium Grid 1 Accent 3" w:semiHidden="0" w:uiPriority="67" w:unhideWhenUsed="0"/>
+    <w:lsdException w:name="Medium Grid 2 Accent 3" w:semiHidden="0" w:uiPriority="68" w:unhideWhenUsed="0"/>
+    <w:lsdException w:name="Medium Grid 3 Accent 3" w:semiHidden="0" w:uiPriority="69" w:unhideWhenUsed="0"/>
+    <w:lsdException w:name="Dark List Accent 3" w:semiHidden="0" w:uiPriority="70" w:unhideWhenUsed="0"/>
+    <w:lsdException w:name="Colorful Shading Accent 3" w:semiHidden="0" w:uiPriority="71" w:unhideWhenUsed="0"/>
+    <w:lsdException w:name="Colorful List Accent 3" w:semiHidden="0" w:uiPriority="72" w:unhideWhenUsed="0"/>
+    <w:lsdException w:name="Colorful Grid Accent 3" w:semiHidden="0" w:uiPriority="73" w:unhideWhenUsed="0"/>
+    <w:lsdException w:name="Light Shading Accent 4" w:semiHidden="0" w:uiPriority="60" w:unhideWhenUsed="0"/>
+    <w:lsdException w:name="Light List Accent 4" w:semiHidden="0" w:uiPriority="61" w:unhideWhenUsed="0"/>
+    <w:lsdException w:name="Light Grid Accent 4" w:semiHidden="0" w:uiPriority="62" w:unhideWhenUsed="0"/>
+    <w:lsdException w:name="Medium Shading 1 Accent 4" w:semiHidden="0" w:uiPriority="63" w:unhideWhenUsed="0"/>
+    <w:lsdException w:name="Medium Shading 2 Accent 4" w:semiHidden="0" w:uiPriority="64" w:unhideWhenUsed="0"/>
+    <w:lsdException w:name="Medium List 1 Accent 4" w:semiHidden="0" w:uiPriority="65" w:unhideWhenUsed="0"/>
+    <w:lsdException w:name="Medium List 2 Accent 4" w:semiHidden="0" w:uiPriority="66" w:unhideWhenUsed="0"/>
+    <w:lsdException w:name="Medium Grid 1 Accent 4" w:semiHidden="0" w:uiPriority="67" w:unhideWhenUsed="0"/>
+    <w:lsdException w:name="Medium Grid 2 Accent 4" w:semiHidden="0" w:uiPriority="68" w:unhideWhenUsed="0"/>
+    <w:lsdException w:name="Medium Grid 3 Accent 4" w:semiHidden="0" w:uiPriority="69" w:unhideWhenUsed="0"/>
+    <w:lsdException w:name="Dark List Accent 4" w:semiHidden="0" w:uiPriority="70" w:unhideWhenUsed="0"/>
+    <w:lsdException w:name="Colorful Shading Accent 4" w:semiHidden="0" w:uiPriority="71" w:unhideWhenUsed="0"/>
+    <w:lsdException w:name="Colorful List Accent 4" w:semiHidden="0" w:uiPriority="72" w:unhideWhenUsed="0"/>
+    <w:lsdException w:name="Colorful Grid Accent 4" w:semiHidden="0" w:uiPriority="73" w:unhideWhenUsed="0"/>
+    <w:lsdException w:name="Light Shading Accent 5" w:semiHidden="0" w:uiPriority="60" w:unhideWhenUsed="0"/>
+    <w:lsdException w:name="Light List Accent 5" w:semiHidden="0" w:uiPriority="61" w:unhideWhenUsed="0"/>
+    <w:lsdException w:name="Light Grid Accent 5" w:semiHidden="0" w:uiPriority="62" w:unhideWhenUsed="0"/>
+    <w:lsdException w:name="Medium Shading 1 Accent 5" w:semiHidden="0" w:uiPriority="63" w:unhideWhenUsed="0"/>
+    <w:lsdException w:name="Medium Shading 2 Accent 5" w:semiHidden="0" w:uiPriority="64" w:unhideWhenUsed="0"/>
+    <w:lsdException w:name="Medium List 1 Accent 5" w:semiHidden="0" w:uiPriority="65" w:unhideWhenUsed="0"/>
+    <w:lsdException w:name="Medium List 2 Accent 5" w:semiHidden="0" w:uiPriority="66" w:unhideWhenUsed="0"/>
+    <w:lsdException w:name="Medium Grid 1 Accent 5" w:semiHidden="0" w:uiPriority="67" w:unhideWhenUsed="0"/>
+    <w:lsdException w:name="Medium Grid 2 Accent 5" w:semiHidden="0" w:uiPriority="68" w:unhideWhenUsed="0"/>
+    <w:lsdException w:name="Medium Grid 3 Accent 5" w:semiHidden="0" w:uiPriority="69" w:unhideWhenUsed="0"/>
+    <w:lsdException w:name="Dark List Accent 5" w:semiHidden="0" w:uiPriority="70" w:unhideWhenUsed="0"/>
+    <w:lsdException w:name="Colorful Shading Accent 5" w:semiHidden="0" w:uiPriority="71" w:unhideWhenUsed="0"/>
+    <w:lsdException w:name="Colorful List Accent 5" w:semiHidden="0" w:uiPriority="72" w:unhideWhenUsed="0"/>
+    <w:lsdException w:name="Colorful Grid Accent 5" w:semiHidden="0" w:uiPriority="73" w:unhideWhenUsed="0"/>
+    <w:lsdException w:name="Light Shading Accent 6" w:semiHidden="0" w:uiPriority="60" w:unhideWhenUsed="0"/>
+    <w:lsdException w:name="Light List Accent 6" w:semiHidden="0" w:uiPriority="61" w:unhideWhenUsed="0"/>
+    <w:lsdException w:name="Light Grid Accent 6" w:semiHidden="0" w:uiPriority="62" w:unhideWhenUsed="0"/>
+    <w:lsdException w:name="Medium Shading 1 Accent 6" w:semiHidden="0" w:uiPriority="63" w:unhideWhenUsed="0"/>
+    <w:lsdException w:name="Medium Shading 2 Accent 6" w:semiHidden="0" w:uiPriority="64" w:unhideWhenUsed="0"/>
+    <w:lsdException w:name="Medium List 1 Accent 6" w:semiHidden="0" w:uiPriority="65" w:unhideWhenUsed="0"/>
+    <w:lsdException w:name="Medium List 2 Accent 6" w:semiHidden="0" w:uiPriority="66" w:unhideWhenUsed="0"/>
+    <w:lsdException w:name="Medium Grid 1 Accent 6" w:semiHidden="0" w:uiPriority="67" w:unhideWhenUsed="0"/>
+    <w:lsdException w:name="Medium Grid 2 Accent 6" w:semiHidden="0" w:uiPriority="68" w:unhideWhenUsed="0"/>
+    <w:lsdException w:name="Medium Grid 3 Accent 6" w:semiHidden="0" w:uiPriority="69" w:unhideWhenUsed="0"/>
+    <w:lsdException w:name="Dark List Accent 6" w:semiHidden="0" w:uiPriority="70" w:unhideWhenUsed="0"/>
+    <w:lsdException w:name="Colorful Shading Accent 6" w:semiHidden="0" w:uiPriority="71" w:unhideWhenUsed="0"/>
+    <w:lsdException w:name="Colorful List Accent 6" w:semiHidden="0" w:uiPriority="72" w:unhideWhenUsed="0"/>
+    <w:lsdException w:name="Colorful Grid Accent 6" w:semiHidden="0" w:uiPriority="73" w:unhideWhenUsed="0"/>
+    <w:lsdException w:name="Subtle Emphasis" w:semiHidden="0" w:uiPriority="19" w:unhideWhenUsed="0" w:qFormat="1"/>
+    <w:lsdException w:name="Intense Emphasis" w:semiHidden="0" w:uiPriority="21" w:unhideWhenUsed="0" w:qFormat="1"/>
+    <w:lsdException w:name="Subtle Reference" w:semiHidden="0" w:uiPriority="31" w:unhideWhenUsed="0" w:qFormat="1"/>
+    <w:lsdException w:name="Intense Reference" w:semiHidden="0" w:uiPriority="32" w:unhideWhenUsed="0" w:qFormat="1"/>
+    <w:lsdException w:name="Book Title" w:semiHidden="0" w:uiPriority="33" w:unhideWhenUsed="0" w:qFormat="1"/>
+    <w:lsdException w:name="Bibliography" w:uiPriority="37"/>
+    <w:lsdException w:name="TOC Heading" w:uiPriority="39" w:qFormat="1"/>
   </w:latentStyles>
-  <w:style w:type="paragraph" w:default="1" w:styleId="Normal">
+  <w:style w:type="paragraph" w:default="1" w:styleId="Standaard">
     <w:name w:val="Normal"/>
     <w:qFormat/>
     <w:rsid w:val="00411F93"/>
@@ -7637,11 +7552,11 @@
       <w:lang w:val="en-US"/>
     </w:rPr>
   </w:style>
-  <w:style w:type="paragraph" w:styleId="Heading1">
+  <w:style w:type="paragraph" w:styleId="Kop1">
     <w:name w:val="heading 1"/>
-    <w:basedOn w:val="Normal"/>
-    <w:next w:val="Normal"/>
-    <w:link w:val="Heading1Char"/>
+    <w:basedOn w:val="Standaard"/>
+    <w:next w:val="Standaard"/>
+    <w:link w:val="Kop1Char"/>
     <w:uiPriority w:val="9"/>
     <w:qFormat/>
     <w:rsid w:val="00CF1B4A"/>
@@ -7660,17 +7575,18 @@
       <w:szCs w:val="28"/>
     </w:rPr>
   </w:style>
-  <w:style w:type="character" w:default="1" w:styleId="DefaultParagraphFont">
+  <w:style w:type="character" w:default="1" w:styleId="Standaardalinea-lettertype">
     <w:name w:val="Default Paragraph Font"/>
     <w:uiPriority w:val="1"/>
     <w:semiHidden/>
     <w:unhideWhenUsed/>
   </w:style>
-  <w:style w:type="table" w:default="1" w:styleId="TableNormal">
+  <w:style w:type="table" w:default="1" w:styleId="Standaardtabel">
     <w:name w:val="Normal Table"/>
     <w:uiPriority w:val="99"/>
     <w:semiHidden/>
     <w:unhideWhenUsed/>
+    <w:qFormat/>
     <w:tblPr>
       <w:tblInd w:w="0" w:type="dxa"/>
       <w:tblCellMar>
@@ -7681,13 +7597,13 @@
       </w:tblCellMar>
     </w:tblPr>
   </w:style>
-  <w:style w:type="numbering" w:default="1" w:styleId="NoList">
+  <w:style w:type="numbering" w:default="1" w:styleId="Geenlijst">
     <w:name w:val="No List"/>
     <w:uiPriority w:val="99"/>
     <w:semiHidden/>
     <w:unhideWhenUsed/>
   </w:style>
-  <w:style w:type="paragraph" w:styleId="NoSpacing">
+  <w:style w:type="paragraph" w:styleId="Geenafstand">
     <w:name w:val="No Spacing"/>
     <w:uiPriority w:val="1"/>
     <w:qFormat/>
@@ -7699,10 +7615,10 @@
       <w:lang w:val="en-US"/>
     </w:rPr>
   </w:style>
-  <w:style w:type="paragraph" w:styleId="Header">
+  <w:style w:type="paragraph" w:styleId="Koptekst">
     <w:name w:val="header"/>
-    <w:basedOn w:val="Normal"/>
-    <w:link w:val="HeaderChar"/>
+    <w:basedOn w:val="Standaard"/>
+    <w:link w:val="KoptekstChar"/>
     <w:uiPriority w:val="99"/>
     <w:semiHidden/>
     <w:unhideWhenUsed/>
@@ -7715,10 +7631,10 @@
       <w:spacing w:after="0" w:line="240" w:lineRule="auto"/>
     </w:pPr>
   </w:style>
-  <w:style w:type="character" w:customStyle="1" w:styleId="HeaderChar">
-    <w:name w:val="Header Char"/>
-    <w:basedOn w:val="DefaultParagraphFont"/>
-    <w:link w:val="Header"/>
+  <w:style w:type="character" w:customStyle="1" w:styleId="KoptekstChar">
+    <w:name w:val="Koptekst Char"/>
+    <w:basedOn w:val="Standaardalinea-lettertype"/>
+    <w:link w:val="Koptekst"/>
     <w:uiPriority w:val="99"/>
     <w:semiHidden/>
     <w:rsid w:val="00D644FE"/>
@@ -7726,10 +7642,10 @@
       <w:lang w:val="en-US"/>
     </w:rPr>
   </w:style>
-  <w:style w:type="paragraph" w:styleId="Footer">
+  <w:style w:type="paragraph" w:styleId="Voettekst">
     <w:name w:val="footer"/>
-    <w:basedOn w:val="Normal"/>
-    <w:link w:val="FooterChar"/>
+    <w:basedOn w:val="Standaard"/>
+    <w:link w:val="VoettekstChar"/>
     <w:uiPriority w:val="99"/>
     <w:unhideWhenUsed/>
     <w:rsid w:val="00D644FE"/>
@@ -7741,10 +7657,10 @@
       <w:spacing w:after="0" w:line="240" w:lineRule="auto"/>
     </w:pPr>
   </w:style>
-  <w:style w:type="character" w:customStyle="1" w:styleId="FooterChar">
-    <w:name w:val="Footer Char"/>
-    <w:basedOn w:val="DefaultParagraphFont"/>
-    <w:link w:val="Footer"/>
+  <w:style w:type="character" w:customStyle="1" w:styleId="VoettekstChar">
+    <w:name w:val="Voettekst Char"/>
+    <w:basedOn w:val="Standaardalinea-lettertype"/>
+    <w:link w:val="Voettekst"/>
     <w:uiPriority w:val="99"/>
     <w:rsid w:val="00D644FE"/>
     <w:rPr>
@@ -7753,7 +7669,7 @@
   </w:style>
   <w:style w:type="character" w:styleId="Hyperlink">
     <w:name w:val="Hyperlink"/>
-    <w:basedOn w:val="DefaultParagraphFont"/>
+    <w:basedOn w:val="Standaardalinea-lettertype"/>
     <w:uiPriority w:val="99"/>
     <w:unhideWhenUsed/>
     <w:rsid w:val="00D644FE"/>
@@ -7762,9 +7678,9 @@
       <w:u w:val="single"/>
     </w:rPr>
   </w:style>
-  <w:style w:type="table" w:styleId="TableGrid">
+  <w:style w:type="table" w:styleId="Tabelraster">
     <w:name w:val="Table Grid"/>
-    <w:basedOn w:val="TableNormal"/>
+    <w:basedOn w:val="Standaardtabel"/>
     <w:uiPriority w:val="39"/>
     <w:unhideWhenUsed/>
     <w:rsid w:val="00AD587F"/>
@@ -7772,6 +7688,7 @@
       <w:spacing w:after="0" w:line="240" w:lineRule="auto"/>
     </w:pPr>
     <w:tblPr>
+      <w:tblInd w:w="0" w:type="dxa"/>
       <w:tblBorders>
         <w:top w:val="single" w:sz="4" w:space="0" w:color="auto"/>
         <w:left w:val="single" w:sz="4" w:space="0" w:color="auto"/>
@@ -7780,12 +7697,18 @@
         <w:insideH w:val="single" w:sz="4" w:space="0" w:color="auto"/>
         <w:insideV w:val="single" w:sz="4" w:space="0" w:color="auto"/>
       </w:tblBorders>
+      <w:tblCellMar>
+        <w:top w:w="0" w:type="dxa"/>
+        <w:left w:w="108" w:type="dxa"/>
+        <w:bottom w:w="0" w:type="dxa"/>
+        <w:right w:w="108" w:type="dxa"/>
+      </w:tblCellMar>
     </w:tblPr>
   </w:style>
-  <w:style w:type="paragraph" w:styleId="Caption">
+  <w:style w:type="paragraph" w:styleId="Bijschrift">
     <w:name w:val="caption"/>
-    <w:basedOn w:val="Normal"/>
-    <w:next w:val="Normal"/>
+    <w:basedOn w:val="Standaard"/>
+    <w:next w:val="Standaard"/>
     <w:uiPriority w:val="35"/>
     <w:unhideWhenUsed/>
     <w:qFormat/>
@@ -7803,7 +7726,7 @@
   </w:style>
   <w:style w:type="character" w:customStyle="1" w:styleId="UnresolvedMention1">
     <w:name w:val="Unresolved Mention1"/>
-    <w:basedOn w:val="DefaultParagraphFont"/>
+    <w:basedOn w:val="Standaardalinea-lettertype"/>
     <w:uiPriority w:val="99"/>
     <w:semiHidden/>
     <w:unhideWhenUsed/>
@@ -7813,9 +7736,9 @@
       <w:shd w:val="clear" w:color="auto" w:fill="E1DFDD"/>
     </w:rPr>
   </w:style>
-  <w:style w:type="character" w:styleId="CommentReference">
+  <w:style w:type="character" w:styleId="Verwijzingopmerking">
     <w:name w:val="annotation reference"/>
-    <w:basedOn w:val="DefaultParagraphFont"/>
+    <w:basedOn w:val="Standaardalinea-lettertype"/>
     <w:uiPriority w:val="99"/>
     <w:semiHidden/>
     <w:unhideWhenUsed/>
@@ -7825,10 +7748,10 @@
       <w:szCs w:val="16"/>
     </w:rPr>
   </w:style>
-  <w:style w:type="paragraph" w:styleId="CommentText">
+  <w:style w:type="paragraph" w:styleId="Tekstopmerking">
     <w:name w:val="annotation text"/>
-    <w:basedOn w:val="Normal"/>
-    <w:link w:val="CommentTextChar"/>
+    <w:basedOn w:val="Standaard"/>
+    <w:link w:val="TekstopmerkingChar"/>
     <w:uiPriority w:val="99"/>
     <w:semiHidden/>
     <w:unhideWhenUsed/>
@@ -7841,10 +7764,10 @@
       <w:szCs w:val="20"/>
     </w:rPr>
   </w:style>
-  <w:style w:type="character" w:customStyle="1" w:styleId="CommentTextChar">
-    <w:name w:val="Comment Text Char"/>
-    <w:basedOn w:val="DefaultParagraphFont"/>
-    <w:link w:val="CommentText"/>
+  <w:style w:type="character" w:customStyle="1" w:styleId="TekstopmerkingChar">
+    <w:name w:val="Tekst opmerking Char"/>
+    <w:basedOn w:val="Standaardalinea-lettertype"/>
+    <w:link w:val="Tekstopmerking"/>
     <w:uiPriority w:val="99"/>
     <w:semiHidden/>
     <w:rsid w:val="00F13664"/>
@@ -7854,11 +7777,11 @@
       <w:lang w:val="en-US"/>
     </w:rPr>
   </w:style>
-  <w:style w:type="paragraph" w:styleId="CommentSubject">
+  <w:style w:type="paragraph" w:styleId="Onderwerpvanopmerking">
     <w:name w:val="annotation subject"/>
-    <w:basedOn w:val="CommentText"/>
-    <w:next w:val="CommentText"/>
-    <w:link w:val="CommentSubjectChar"/>
+    <w:basedOn w:val="Tekstopmerking"/>
+    <w:next w:val="Tekstopmerking"/>
+    <w:link w:val="OnderwerpvanopmerkingChar"/>
     <w:uiPriority w:val="99"/>
     <w:semiHidden/>
     <w:unhideWhenUsed/>
@@ -7868,10 +7791,10 @@
       <w:bCs/>
     </w:rPr>
   </w:style>
-  <w:style w:type="character" w:customStyle="1" w:styleId="CommentSubjectChar">
-    <w:name w:val="Comment Subject Char"/>
-    <w:basedOn w:val="CommentTextChar"/>
-    <w:link w:val="CommentSubject"/>
+  <w:style w:type="character" w:customStyle="1" w:styleId="OnderwerpvanopmerkingChar">
+    <w:name w:val="Onderwerp van opmerking Char"/>
+    <w:basedOn w:val="TekstopmerkingChar"/>
+    <w:link w:val="Onderwerpvanopmerking"/>
     <w:uiPriority w:val="99"/>
     <w:semiHidden/>
     <w:rsid w:val="00F13664"/>
@@ -7883,10 +7806,10 @@
       <w:lang w:val="en-US"/>
     </w:rPr>
   </w:style>
-  <w:style w:type="paragraph" w:styleId="BalloonText">
+  <w:style w:type="paragraph" w:styleId="Ballontekst">
     <w:name w:val="Balloon Text"/>
-    <w:basedOn w:val="Normal"/>
-    <w:link w:val="BalloonTextChar"/>
+    <w:basedOn w:val="Standaard"/>
+    <w:link w:val="BallontekstChar"/>
     <w:uiPriority w:val="99"/>
     <w:semiHidden/>
     <w:unhideWhenUsed/>
@@ -7900,10 +7823,10 @@
       <w:szCs w:val="16"/>
     </w:rPr>
   </w:style>
-  <w:style w:type="character" w:customStyle="1" w:styleId="BalloonTextChar">
-    <w:name w:val="Balloon Text Char"/>
-    <w:basedOn w:val="DefaultParagraphFont"/>
-    <w:link w:val="BalloonText"/>
+  <w:style w:type="character" w:customStyle="1" w:styleId="BallontekstChar">
+    <w:name w:val="Ballontekst Char"/>
+    <w:basedOn w:val="Standaardalinea-lettertype"/>
+    <w:link w:val="Ballontekst"/>
     <w:uiPriority w:val="99"/>
     <w:semiHidden/>
     <w:rsid w:val="00F13664"/>
@@ -7914,10 +7837,10 @@
       <w:lang w:val="en-US"/>
     </w:rPr>
   </w:style>
-  <w:style w:type="character" w:customStyle="1" w:styleId="Heading1Char">
-    <w:name w:val="Heading 1 Char"/>
-    <w:basedOn w:val="DefaultParagraphFont"/>
-    <w:link w:val="Heading1"/>
+  <w:style w:type="character" w:customStyle="1" w:styleId="Kop1Char">
+    <w:name w:val="Kop 1 Char"/>
+    <w:basedOn w:val="Standaardalinea-lettertype"/>
+    <w:link w:val="Kop1"/>
     <w:uiPriority w:val="9"/>
     <w:rsid w:val="00CF1B4A"/>
     <w:rPr>
@@ -8222,7 +8145,7 @@
   <a:extraClrSchemeLst/>
   <a:extLst>
     <a:ext uri="{05A4C25C-085E-4340-85A3-A5531E510DB2}">
-      <thm15:themeFamily xmlns:thm15="http://schemas.microsoft.com/office/thememl/2012/main" name="Office Theme" id="{62F939B6-93AF-4DB8-9C6B-D6C7DFDC589F}" vid="{4A3C46E8-61CC-4603-A589-7422A47A8E4A}"/>
+      <thm15:themeFamily xmlns:thm15="http://schemas.microsoft.com/office/thememl/2012/main" xmlns="" name="Office Theme" id="{62F939B6-93AF-4DB8-9C6B-D6C7DFDC589F}" vid="{4A3C46E8-61CC-4603-A589-7422A47A8E4A}"/>
     </a:ext>
   </a:extLst>
 </a:theme>
@@ -8233,7 +8156,7 @@
 </file>
 
 <file path=customXml/itemProps1.xml><?xml version="1.0" encoding="utf-8"?>
-<ds:datastoreItem xmlns:ds="http://schemas.openxmlformats.org/officeDocument/2006/customXml" ds:itemID="{828048FF-E9EB-48FC-8EF7-CEC1F54F679E}">
+<ds:datastoreItem xmlns:ds="http://schemas.openxmlformats.org/officeDocument/2006/customXml" ds:itemID="{6E36A129-F5A8-4B10-9D91-F41FA7A17601}">
   <ds:schemaRefs>
     <ds:schemaRef ds:uri="http://schemas.openxmlformats.org/officeDocument/2006/bibliography"/>
   </ds:schemaRefs>

</xml_diff>